<commit_message>
adding to the progress report
</commit_message>
<xml_diff>
--- a/Documentation/Progress Report for 040315 Rev 1.docx
+++ b/Documentation/Progress Report for 040315 Rev 1.docx
@@ -1,13 +1,13 @@
 
 <file path=word/document.xml><?xml version="1.0" encoding="utf-8"?>
-<w:document xmlns:wpc="http://schemas.microsoft.com/office/word/2010/wordprocessingCanvas" xmlns:mc="http://schemas.openxmlformats.org/markup-compatibility/2006" xmlns:o="urn:schemas-microsoft-com:office:office" xmlns:r="http://schemas.openxmlformats.org/officeDocument/2006/relationships" xmlns:m="http://schemas.openxmlformats.org/officeDocument/2006/math" xmlns:v="urn:schemas-microsoft-com:vml" xmlns:wp14="http://schemas.microsoft.com/office/word/2010/wordprocessingDrawing" xmlns:wp="http://schemas.openxmlformats.org/drawingml/2006/wordprocessingDrawing" xmlns:w10="urn:schemas-microsoft-com:office:word" xmlns:w="http://schemas.openxmlformats.org/wordprocessingml/2006/main" xmlns:w14="http://schemas.microsoft.com/office/word/2010/wordml" xmlns:w15="http://schemas.microsoft.com/office/word/2012/wordml" xmlns:wpg="http://schemas.microsoft.com/office/word/2010/wordprocessingGroup" xmlns:wpi="http://schemas.microsoft.com/office/word/2010/wordprocessingInk" xmlns:wne="http://schemas.microsoft.com/office/word/2006/wordml" xmlns:wps="http://schemas.microsoft.com/office/word/2010/wordprocessingShape" mc:Ignorable="w14 w15 wp14">
+<w:document xmlns:ve="http://schemas.openxmlformats.org/markup-compatibility/2006" xmlns:o="urn:schemas-microsoft-com:office:office" xmlns:r="http://schemas.openxmlformats.org/officeDocument/2006/relationships" xmlns:m="http://schemas.openxmlformats.org/officeDocument/2006/math" xmlns:v="urn:schemas-microsoft-com:vml" xmlns:wp="http://schemas.openxmlformats.org/drawingml/2006/wordprocessingDrawing" xmlns:w10="urn:schemas-microsoft-com:office:word" xmlns:w="http://schemas.openxmlformats.org/wordprocessingml/2006/main" xmlns:wne="http://schemas.microsoft.com/office/word/2006/wordml">
   <w:body>
     <w:p>
       <w:pPr>
         <w:jc w:val="center"/>
         <w:rPr>
           <w:rStyle w:val="Strong"/>
-          <w:rFonts w:ascii="Helvetica" w:hAnsi="Helvetica" w:cs="Helvetica"/>
+          <w:rFonts w:ascii="Times New Roman" w:hAnsi="Times New Roman" w:cs="Times New Roman"/>
           <w:color w:val="333333"/>
           <w:shd w:val="clear" w:color="auto" w:fill="FFFFFF"/>
         </w:rPr>
@@ -15,7 +15,7 @@
       <w:r>
         <w:rPr>
           <w:rStyle w:val="Strong"/>
-          <w:rFonts w:ascii="Helvetica" w:hAnsi="Helvetica" w:cs="Helvetica"/>
+          <w:rFonts w:ascii="Times New Roman" w:hAnsi="Times New Roman" w:cs="Times New Roman"/>
           <w:color w:val="333333"/>
           <w:shd w:val="clear" w:color="auto" w:fill="FFFFFF"/>
         </w:rPr>
@@ -27,7 +27,7 @@
         <w:jc w:val="center"/>
         <w:rPr>
           <w:rStyle w:val="Strong"/>
-          <w:rFonts w:ascii="Helvetica" w:hAnsi="Helvetica" w:cs="Helvetica"/>
+          <w:rFonts w:ascii="Times New Roman" w:hAnsi="Times New Roman" w:cs="Times New Roman"/>
           <w:color w:val="333333"/>
           <w:shd w:val="clear" w:color="auto" w:fill="FFFFFF"/>
         </w:rPr>
@@ -35,7 +35,7 @@
       <w:r>
         <w:rPr>
           <w:rStyle w:val="Strong"/>
-          <w:rFonts w:ascii="Helvetica" w:hAnsi="Helvetica" w:cs="Helvetica"/>
+          <w:rFonts w:ascii="Times New Roman" w:hAnsi="Times New Roman" w:cs="Times New Roman"/>
           <w:color w:val="333333"/>
           <w:shd w:val="clear" w:color="auto" w:fill="FFFFFF"/>
         </w:rPr>
@@ -47,7 +47,7 @@
         <w:jc w:val="center"/>
         <w:rPr>
           <w:rStyle w:val="Strong"/>
-          <w:rFonts w:ascii="Helvetica" w:hAnsi="Helvetica" w:cs="Helvetica"/>
+          <w:rFonts w:ascii="Times New Roman" w:hAnsi="Times New Roman" w:cs="Times New Roman"/>
           <w:color w:val="333333"/>
           <w:shd w:val="clear" w:color="auto" w:fill="FFFFFF"/>
         </w:rPr>
@@ -55,128 +55,110 @@
       <w:r>
         <w:rPr>
           <w:rStyle w:val="Strong"/>
-          <w:rFonts w:ascii="Helvetica" w:hAnsi="Helvetica" w:cs="Helvetica"/>
+          <w:rFonts w:ascii="Times New Roman" w:hAnsi="Times New Roman" w:cs="Times New Roman"/>
           <w:color w:val="333333"/>
           <w:shd w:val="clear" w:color="auto" w:fill="FFFFFF"/>
         </w:rPr>
-        <w:t>Cameron Tribe, Branden Driver, Brian Andre</w:t>
-      </w:r>
+        <w:t xml:space="preserve">Cameron Tribe, Branden Driver, Brian Andrews, Ahmad </w:t>
+      </w:r>
+      <w:proofErr w:type="spellStart"/>
       <w:r>
         <w:rPr>
           <w:rStyle w:val="Strong"/>
-          <w:rFonts w:ascii="Helvetica" w:hAnsi="Helvetica" w:cs="Helvetica"/>
+          <w:rFonts w:ascii="Times New Roman" w:hAnsi="Times New Roman" w:cs="Times New Roman"/>
           <w:color w:val="333333"/>
           <w:shd w:val="clear" w:color="auto" w:fill="FFFFFF"/>
         </w:rPr>
-        <w:t>w</w:t>
-      </w:r>
-      <w:r>
+        <w:t>Qazi</w:t>
+      </w:r>
+      <w:proofErr w:type="spellEnd"/>
+    </w:p>
+    <w:p>
+      <w:pPr>
         <w:rPr>
           <w:rStyle w:val="Strong"/>
-          <w:rFonts w:ascii="Helvetica" w:hAnsi="Helvetica" w:cs="Helvetica"/>
+          <w:rFonts w:ascii="Times New Roman" w:hAnsi="Times New Roman" w:cs="Times New Roman"/>
           <w:color w:val="333333"/>
           <w:shd w:val="clear" w:color="auto" w:fill="FFFFFF"/>
         </w:rPr>
-        <w:t xml:space="preserve">s, Ahmad </w:t>
-      </w:r>
-      <w:proofErr w:type="spellStart"/>
-      <w:r>
+      </w:pPr>
+    </w:p>
+    <w:p>
+      <w:pPr>
         <w:rPr>
           <w:rStyle w:val="Strong"/>
-          <w:rFonts w:ascii="Helvetica" w:hAnsi="Helvetica" w:cs="Helvetica"/>
+          <w:rFonts w:ascii="Times New Roman" w:hAnsi="Times New Roman" w:cs="Times New Roman"/>
           <w:color w:val="333333"/>
           <w:shd w:val="clear" w:color="auto" w:fill="FFFFFF"/>
         </w:rPr>
-        <w:t>Qazi</w:t>
-      </w:r>
-      <w:proofErr w:type="spellEnd"/>
-    </w:p>
-    <w:p>
-      <w:pPr>
+      </w:pPr>
+    </w:p>
+    <w:p>
+      <w:pPr>
+        <w:rPr>
+          <w:rStyle w:val="apple-converted-space"/>
+          <w:rFonts w:ascii="Times New Roman" w:hAnsi="Times New Roman" w:cs="Times New Roman"/>
+          <w:color w:val="333333"/>
+          <w:shd w:val="clear" w:color="auto" w:fill="FFFFFF"/>
+        </w:rPr>
+      </w:pPr>
+      <w:r>
         <w:rPr>
           <w:rStyle w:val="Strong"/>
-          <w:rFonts w:ascii="Helvetica" w:hAnsi="Helvetica" w:cs="Helvetica"/>
+          <w:rFonts w:ascii="Times New Roman" w:hAnsi="Times New Roman" w:cs="Times New Roman"/>
           <w:color w:val="333333"/>
           <w:shd w:val="clear" w:color="auto" w:fill="FFFFFF"/>
         </w:rPr>
-      </w:pPr>
-    </w:p>
-    <w:p>
-      <w:pPr>
-        <w:rPr>
-          <w:rStyle w:val="Strong"/>
-          <w:rFonts w:ascii="Helvetica" w:hAnsi="Helvetica" w:cs="Helvetica"/>
+        <w:t>Project Overview:</w:t>
+      </w:r>
+      <w:r>
+        <w:rPr>
+          <w:rStyle w:val="apple-converted-space"/>
+          <w:rFonts w:ascii="Times New Roman" w:hAnsi="Times New Roman" w:cs="Times New Roman"/>
           <w:color w:val="333333"/>
           <w:shd w:val="clear" w:color="auto" w:fill="FFFFFF"/>
         </w:rPr>
-      </w:pPr>
-    </w:p>
-    <w:p>
-      <w:pPr>
-        <w:rPr>
-          <w:rStyle w:val="apple-converted-space"/>
-          <w:rFonts w:ascii="Helvetica" w:hAnsi="Helvetica" w:cs="Helvetica"/>
+        <w:t> </w:t>
+      </w:r>
+    </w:p>
+    <w:p>
+      <w:pPr>
+        <w:rPr>
+          <w:rFonts w:ascii="Times New Roman" w:hAnsi="Times New Roman" w:cs="Times New Roman"/>
           <w:color w:val="333333"/>
           <w:shd w:val="clear" w:color="auto" w:fill="FFFFFF"/>
         </w:rPr>
       </w:pPr>
       <w:r>
         <w:rPr>
-          <w:rStyle w:val="Strong"/>
-          <w:rFonts w:ascii="Helvetica" w:hAnsi="Helvetica" w:cs="Helvetica"/>
+          <w:rFonts w:ascii="Times New Roman" w:hAnsi="Times New Roman" w:cs="Times New Roman"/>
           <w:color w:val="333333"/>
           <w:shd w:val="clear" w:color="auto" w:fill="FFFFFF"/>
         </w:rPr>
-        <w:t>Project Overview:</w:t>
-      </w:r>
-      <w:r>
-        <w:rPr>
-          <w:rStyle w:val="apple-converted-space"/>
-          <w:rFonts w:ascii="Helvetica" w:hAnsi="Helvetica" w:cs="Helvetica"/>
+        <w:t>The team will interface a CNC machine with a MIG welder to create a 3D printer.</w:t>
+      </w:r>
+    </w:p>
+    <w:p>
+      <w:pPr>
+        <w:rPr>
+          <w:rFonts w:ascii="Times New Roman" w:hAnsi="Times New Roman" w:cs="Times New Roman"/>
           <w:color w:val="333333"/>
           <w:shd w:val="clear" w:color="auto" w:fill="FFFFFF"/>
         </w:rPr>
-        <w:t> </w:t>
-      </w:r>
-    </w:p>
-    <w:p>
-      <w:pPr>
-        <w:rPr>
-          <w:rFonts w:ascii="Helvetica" w:hAnsi="Helvetica" w:cs="Helvetica"/>
+      </w:pPr>
+    </w:p>
+    <w:p>
+      <w:pPr>
+        <w:rPr>
+          <w:rFonts w:ascii="Times New Roman" w:hAnsi="Times New Roman" w:cs="Times New Roman"/>
+          <w:b/>
           <w:color w:val="333333"/>
           <w:shd w:val="clear" w:color="auto" w:fill="FFFFFF"/>
         </w:rPr>
       </w:pPr>
       <w:r>
         <w:rPr>
-          <w:rFonts w:ascii="Helvetica" w:hAnsi="Helvetica" w:cs="Helvetica"/>
-          <w:color w:val="333333"/>
-          <w:shd w:val="clear" w:color="auto" w:fill="FFFFFF"/>
-        </w:rPr>
-        <w:t>The team will interface a CNC machine with a MIG welder to create a 3D printer.</w:t>
-      </w:r>
-    </w:p>
-    <w:p>
-      <w:pPr>
-        <w:rPr>
-          <w:rFonts w:ascii="Helvetica" w:hAnsi="Helvetica" w:cs="Helvetica"/>
-          <w:color w:val="333333"/>
-          <w:shd w:val="clear" w:color="auto" w:fill="FFFFFF"/>
-        </w:rPr>
-      </w:pPr>
-    </w:p>
-    <w:p>
-      <w:pPr>
-        <w:rPr>
-          <w:rFonts w:ascii="Helvetica" w:hAnsi="Helvetica" w:cs="Helvetica"/>
-          <w:b/>
-          <w:color w:val="333333"/>
-          <w:shd w:val="clear" w:color="auto" w:fill="FFFFFF"/>
-        </w:rPr>
-      </w:pPr>
-      <w:r>
-        <w:rPr>
-          <w:rFonts w:ascii="Helvetica" w:hAnsi="Helvetica" w:cs="Helvetica"/>
+          <w:rFonts w:ascii="Times New Roman" w:hAnsi="Times New Roman" w:cs="Times New Roman"/>
           <w:b/>
           <w:color w:val="333333"/>
           <w:shd w:val="clear" w:color="auto" w:fill="FFFFFF"/>
@@ -190,7 +172,7 @@
         <w:spacing w:before="100" w:beforeAutospacing="1" w:after="240" w:line="240" w:lineRule="auto"/>
         <w:outlineLvl w:val="2"/>
         <w:rPr>
-          <w:rFonts w:ascii="Helvetica" w:eastAsia="Times New Roman" w:hAnsi="Helvetica" w:cs="Helvetica"/>
+          <w:rFonts w:ascii="Times New Roman" w:eastAsia="Times New Roman" w:hAnsi="Times New Roman" w:cs="Times New Roman"/>
           <w:b/>
           <w:bCs/>
           <w:color w:val="333333"/>
@@ -200,7 +182,7 @@
       </w:pPr>
       <w:r>
         <w:rPr>
-          <w:rFonts w:ascii="Helvetica" w:eastAsia="Times New Roman" w:hAnsi="Helvetica" w:cs="Helvetica"/>
+          <w:rFonts w:ascii="Times New Roman" w:eastAsia="Times New Roman" w:hAnsi="Times New Roman" w:cs="Times New Roman"/>
           <w:b/>
           <w:bCs/>
           <w:color w:val="333333"/>
@@ -215,15 +197,15 @@
         <w:shd w:val="clear" w:color="auto" w:fill="FFFFFF"/>
         <w:spacing w:after="240" w:line="384" w:lineRule="atLeast"/>
         <w:rPr>
-          <w:rFonts w:ascii="Helvetica" w:eastAsia="Times New Roman" w:hAnsi="Helvetica" w:cs="Helvetica"/>
-          <w:color w:val="333333"/>
-          <w:sz w:val="24"/>
-          <w:szCs w:val="24"/>
-        </w:rPr>
-      </w:pPr>
-      <w:r>
-        <w:rPr>
-          <w:rFonts w:ascii="Helvetica" w:eastAsia="Times New Roman" w:hAnsi="Helvetica" w:cs="Helvetica"/>
+          <w:rFonts w:ascii="Times New Roman" w:eastAsia="Times New Roman" w:hAnsi="Times New Roman" w:cs="Times New Roman"/>
+          <w:color w:val="333333"/>
+          <w:sz w:val="24"/>
+          <w:szCs w:val="24"/>
+        </w:rPr>
+      </w:pPr>
+      <w:r>
+        <w:rPr>
+          <w:rFonts w:ascii="Times New Roman" w:eastAsia="Times New Roman" w:hAnsi="Times New Roman" w:cs="Times New Roman"/>
           <w:color w:val="333333"/>
           <w:sz w:val="24"/>
           <w:szCs w:val="24"/>
@@ -233,7 +215,7 @@
       <w:proofErr w:type="spellStart"/>
       <w:r>
         <w:rPr>
-          <w:rFonts w:ascii="Helvetica" w:eastAsia="Times New Roman" w:hAnsi="Helvetica" w:cs="Helvetica"/>
+          <w:rFonts w:ascii="Times New Roman" w:eastAsia="Times New Roman" w:hAnsi="Times New Roman" w:cs="Times New Roman"/>
           <w:color w:val="333333"/>
           <w:sz w:val="24"/>
           <w:szCs w:val="24"/>
@@ -243,7 +225,7 @@
       <w:proofErr w:type="spellEnd"/>
       <w:r>
         <w:rPr>
-          <w:rFonts w:ascii="Helvetica" w:eastAsia="Times New Roman" w:hAnsi="Helvetica" w:cs="Helvetica"/>
+          <w:rFonts w:ascii="Times New Roman" w:eastAsia="Times New Roman" w:hAnsi="Times New Roman" w:cs="Times New Roman"/>
           <w:color w:val="333333"/>
           <w:sz w:val="24"/>
           <w:szCs w:val="24"/>
@@ -257,7 +239,7 @@
         <w:spacing w:before="240" w:after="240" w:line="240" w:lineRule="auto"/>
         <w:outlineLvl w:val="2"/>
         <w:rPr>
-          <w:rFonts w:ascii="Helvetica" w:eastAsia="Times New Roman" w:hAnsi="Helvetica" w:cs="Helvetica"/>
+          <w:rFonts w:ascii="Times New Roman" w:eastAsia="Times New Roman" w:hAnsi="Times New Roman" w:cs="Times New Roman"/>
           <w:b/>
           <w:bCs/>
           <w:color w:val="333333"/>
@@ -267,7 +249,7 @@
       </w:pPr>
       <w:r>
         <w:rPr>
-          <w:rFonts w:ascii="Helvetica" w:eastAsia="Times New Roman" w:hAnsi="Helvetica" w:cs="Helvetica"/>
+          <w:rFonts w:ascii="Times New Roman" w:eastAsia="Times New Roman" w:hAnsi="Times New Roman" w:cs="Times New Roman"/>
           <w:b/>
           <w:bCs/>
           <w:color w:val="333333"/>
@@ -282,15 +264,15 @@
         <w:shd w:val="clear" w:color="auto" w:fill="FFFFFF"/>
         <w:spacing w:after="240" w:line="384" w:lineRule="atLeast"/>
         <w:rPr>
-          <w:rFonts w:ascii="Helvetica" w:eastAsia="Times New Roman" w:hAnsi="Helvetica" w:cs="Helvetica"/>
-          <w:color w:val="333333"/>
-          <w:sz w:val="24"/>
-          <w:szCs w:val="24"/>
-        </w:rPr>
-      </w:pPr>
-      <w:r>
-        <w:rPr>
-          <w:rFonts w:ascii="Helvetica" w:eastAsia="Times New Roman" w:hAnsi="Helvetica" w:cs="Helvetica"/>
+          <w:rFonts w:ascii="Times New Roman" w:eastAsia="Times New Roman" w:hAnsi="Times New Roman" w:cs="Times New Roman"/>
+          <w:color w:val="333333"/>
+          <w:sz w:val="24"/>
+          <w:szCs w:val="24"/>
+        </w:rPr>
+      </w:pPr>
+      <w:r>
+        <w:rPr>
+          <w:rFonts w:ascii="Times New Roman" w:eastAsia="Times New Roman" w:hAnsi="Times New Roman" w:cs="Times New Roman"/>
           <w:color w:val="333333"/>
           <w:sz w:val="24"/>
           <w:szCs w:val="24"/>
@@ -300,7 +282,7 @@
       <w:proofErr w:type="spellStart"/>
       <w:r>
         <w:rPr>
-          <w:rFonts w:ascii="Helvetica" w:eastAsia="Times New Roman" w:hAnsi="Helvetica" w:cs="Helvetica"/>
+          <w:rFonts w:ascii="Times New Roman" w:eastAsia="Times New Roman" w:hAnsi="Times New Roman" w:cs="Times New Roman"/>
           <w:color w:val="333333"/>
           <w:sz w:val="24"/>
           <w:szCs w:val="24"/>
@@ -310,7 +292,7 @@
       <w:proofErr w:type="spellEnd"/>
       <w:r>
         <w:rPr>
-          <w:rFonts w:ascii="Helvetica" w:eastAsia="Times New Roman" w:hAnsi="Helvetica" w:cs="Helvetica"/>
+          <w:rFonts w:ascii="Times New Roman" w:eastAsia="Times New Roman" w:hAnsi="Times New Roman" w:cs="Times New Roman"/>
           <w:color w:val="333333"/>
           <w:sz w:val="24"/>
           <w:szCs w:val="24"/>
@@ -320,7 +302,7 @@
       <w:proofErr w:type="spellStart"/>
       <w:r>
         <w:rPr>
-          <w:rFonts w:ascii="Helvetica" w:eastAsia="Times New Roman" w:hAnsi="Helvetica" w:cs="Helvetica"/>
+          <w:rFonts w:ascii="Times New Roman" w:eastAsia="Times New Roman" w:hAnsi="Times New Roman" w:cs="Times New Roman"/>
           <w:color w:val="333333"/>
           <w:sz w:val="24"/>
           <w:szCs w:val="24"/>
@@ -330,22 +312,22 @@
       <w:proofErr w:type="spellEnd"/>
       <w:r>
         <w:rPr>
-          <w:rFonts w:ascii="Helvetica" w:eastAsia="Times New Roman" w:hAnsi="Helvetica" w:cs="Helvetica"/>
-          <w:color w:val="333333"/>
-          <w:sz w:val="24"/>
-          <w:szCs w:val="24"/>
-        </w:rPr>
-        <w:t xml:space="preserve"> software communicates the control signals and </w:t>
-      </w:r>
-      <w:r>
-        <w:rPr>
-          <w:rFonts w:ascii="Helvetica" w:eastAsia="Times New Roman" w:hAnsi="Helvetica" w:cs="Helvetica"/>
+          <w:rFonts w:ascii="Times New Roman" w:eastAsia="Times New Roman" w:hAnsi="Times New Roman" w:cs="Times New Roman"/>
+          <w:color w:val="333333"/>
+          <w:sz w:val="24"/>
+          <w:szCs w:val="24"/>
+        </w:rPr>
+        <w:t xml:space="preserve"> software communicates the control signals and receives feedback through these cards. The CNC machine is a 3-axis machine-that is it can move in the X, Y and Z directions. Each axis is moved by a servo-motor </w:t>
+      </w:r>
+      <w:r>
+        <w:rPr>
+          <w:rFonts w:ascii="Times New Roman" w:eastAsia="Times New Roman" w:hAnsi="Times New Roman" w:cs="Times New Roman"/>
           <w:color w:val="333333"/>
           <w:sz w:val="24"/>
           <w:szCs w:val="24"/>
         </w:rPr>
         <w:lastRenderedPageBreak/>
-        <w:t>receives feedback through these cards. The CNC machine is a 3-axis machine-that is it can move in the X, Y and Z directions. Each axis is moved by a servo-motor and each servo motor is driven by a driver which receives its control commands from the PC. The machine is functional, though the motors will require some tuning and limit switches need to be programmed in (they are physically installed on the machine but not included in the program). The MIG/Flux cored welder is rated at 180 Amp-DC, 240 Volt with a duty cycle of 20% at 140 amps. The welder has current and wire feed adjustment capabilities for controlling the weld. These two knobs will be controlled by two stepper motors which have been installed onto the welder already. The current sensor has the ability to measure up to 225A. It has been demonstrated to be functional and will be used to monitor the current of the weld. The infrared non-contact temperature sensor is rated to measure temperatures up to 1800 degrees Celsius, though no tests have been performed yet.</w:t>
+        <w:t>and each servo motor is driven by a driver which receives its control commands from the PC. The machine is functional, though the motors will require some tuning and limit switches need to be programmed in (they are physically installed on the machine but not included in the program). The MIG/Flux cored welder is rated at 180 Amp-DC, 240 Volt with a duty cycle of 20% at 140 amps. The welder has current and wire feed adjustment capabilities for controlling the weld. These two knobs will be controlled by two stepper motors which have been installed onto the welder already. The current sensor has the ability to measure up to 225A. It has been demonstrated to be functional and will be used to monitor the current of the weld. The infrared non-contact temperature sensor is rated to measure temperatures up to 1800 degrees Celsius, though no tests have been performed yet.</w:t>
       </w:r>
     </w:p>
     <w:p>
@@ -353,15 +335,15 @@
         <w:shd w:val="clear" w:color="auto" w:fill="FFFFFF"/>
         <w:spacing w:after="240" w:line="384" w:lineRule="atLeast"/>
         <w:rPr>
-          <w:rFonts w:ascii="Helvetica" w:eastAsia="Times New Roman" w:hAnsi="Helvetica" w:cs="Helvetica"/>
-          <w:color w:val="333333"/>
-          <w:sz w:val="24"/>
-          <w:szCs w:val="24"/>
-        </w:rPr>
-      </w:pPr>
-      <w:r>
-        <w:rPr>
-          <w:rFonts w:ascii="Helvetica" w:eastAsia="Times New Roman" w:hAnsi="Helvetica" w:cs="Helvetica"/>
+          <w:rFonts w:ascii="Times New Roman" w:eastAsia="Times New Roman" w:hAnsi="Times New Roman" w:cs="Times New Roman"/>
+          <w:color w:val="333333"/>
+          <w:sz w:val="24"/>
+          <w:szCs w:val="24"/>
+        </w:rPr>
+      </w:pPr>
+      <w:r>
+        <w:rPr>
+          <w:rFonts w:ascii="Times New Roman" w:eastAsia="Times New Roman" w:hAnsi="Times New Roman" w:cs="Times New Roman"/>
           <w:color w:val="333333"/>
           <w:sz w:val="24"/>
           <w:szCs w:val="24"/>
@@ -378,15 +360,15 @@
         <w:shd w:val="clear" w:color="auto" w:fill="FFFFFF"/>
         <w:spacing w:before="100" w:beforeAutospacing="1" w:after="100" w:afterAutospacing="1" w:line="384" w:lineRule="atLeast"/>
         <w:rPr>
-          <w:rFonts w:ascii="Helvetica" w:eastAsia="Times New Roman" w:hAnsi="Helvetica" w:cs="Helvetica"/>
-          <w:color w:val="333333"/>
-          <w:sz w:val="24"/>
-          <w:szCs w:val="24"/>
-        </w:rPr>
-      </w:pPr>
-      <w:r>
-        <w:rPr>
-          <w:rFonts w:ascii="Helvetica" w:eastAsia="Times New Roman" w:hAnsi="Helvetica" w:cs="Helvetica"/>
+          <w:rFonts w:ascii="Times New Roman" w:eastAsia="Times New Roman" w:hAnsi="Times New Roman" w:cs="Times New Roman"/>
+          <w:color w:val="333333"/>
+          <w:sz w:val="24"/>
+          <w:szCs w:val="24"/>
+        </w:rPr>
+      </w:pPr>
+      <w:r>
+        <w:rPr>
+          <w:rFonts w:ascii="Times New Roman" w:eastAsia="Times New Roman" w:hAnsi="Times New Roman" w:cs="Times New Roman"/>
           <w:color w:val="333333"/>
           <w:sz w:val="24"/>
           <w:szCs w:val="24"/>
@@ -403,15 +385,15 @@
         <w:shd w:val="clear" w:color="auto" w:fill="FFFFFF"/>
         <w:spacing w:before="100" w:beforeAutospacing="1" w:after="100" w:afterAutospacing="1" w:line="384" w:lineRule="atLeast"/>
         <w:rPr>
-          <w:rFonts w:ascii="Helvetica" w:eastAsia="Times New Roman" w:hAnsi="Helvetica" w:cs="Helvetica"/>
-          <w:color w:val="333333"/>
-          <w:sz w:val="24"/>
-          <w:szCs w:val="24"/>
-        </w:rPr>
-      </w:pPr>
-      <w:r>
-        <w:rPr>
-          <w:rFonts w:ascii="Helvetica" w:eastAsia="Times New Roman" w:hAnsi="Helvetica" w:cs="Helvetica"/>
+          <w:rFonts w:ascii="Times New Roman" w:eastAsia="Times New Roman" w:hAnsi="Times New Roman" w:cs="Times New Roman"/>
+          <w:color w:val="333333"/>
+          <w:sz w:val="24"/>
+          <w:szCs w:val="24"/>
+        </w:rPr>
+      </w:pPr>
+      <w:r>
+        <w:rPr>
+          <w:rFonts w:ascii="Times New Roman" w:eastAsia="Times New Roman" w:hAnsi="Times New Roman" w:cs="Times New Roman"/>
           <w:color w:val="333333"/>
           <w:sz w:val="24"/>
           <w:szCs w:val="24"/>
@@ -428,15 +410,15 @@
         <w:shd w:val="clear" w:color="auto" w:fill="FFFFFF"/>
         <w:spacing w:before="100" w:beforeAutospacing="1" w:after="100" w:afterAutospacing="1" w:line="384" w:lineRule="atLeast"/>
         <w:rPr>
-          <w:rFonts w:ascii="Helvetica" w:eastAsia="Times New Roman" w:hAnsi="Helvetica" w:cs="Helvetica"/>
-          <w:color w:val="333333"/>
-          <w:sz w:val="24"/>
-          <w:szCs w:val="24"/>
-        </w:rPr>
-      </w:pPr>
-      <w:r>
-        <w:rPr>
-          <w:rFonts w:ascii="Helvetica" w:eastAsia="Times New Roman" w:hAnsi="Helvetica" w:cs="Helvetica"/>
+          <w:rFonts w:ascii="Times New Roman" w:eastAsia="Times New Roman" w:hAnsi="Times New Roman" w:cs="Times New Roman"/>
+          <w:color w:val="333333"/>
+          <w:sz w:val="24"/>
+          <w:szCs w:val="24"/>
+        </w:rPr>
+      </w:pPr>
+      <w:r>
+        <w:rPr>
+          <w:rFonts w:ascii="Times New Roman" w:eastAsia="Times New Roman" w:hAnsi="Times New Roman" w:cs="Times New Roman"/>
           <w:color w:val="333333"/>
           <w:sz w:val="24"/>
           <w:szCs w:val="24"/>
@@ -453,15 +435,15 @@
         <w:shd w:val="clear" w:color="auto" w:fill="FFFFFF"/>
         <w:spacing w:before="100" w:beforeAutospacing="1" w:after="100" w:afterAutospacing="1" w:line="384" w:lineRule="atLeast"/>
         <w:rPr>
-          <w:rFonts w:ascii="Helvetica" w:eastAsia="Times New Roman" w:hAnsi="Helvetica" w:cs="Helvetica"/>
-          <w:color w:val="333333"/>
-          <w:sz w:val="24"/>
-          <w:szCs w:val="24"/>
-        </w:rPr>
-      </w:pPr>
-      <w:r>
-        <w:rPr>
-          <w:rFonts w:ascii="Helvetica" w:eastAsia="Times New Roman" w:hAnsi="Helvetica" w:cs="Helvetica"/>
+          <w:rFonts w:ascii="Times New Roman" w:eastAsia="Times New Roman" w:hAnsi="Times New Roman" w:cs="Times New Roman"/>
+          <w:color w:val="333333"/>
+          <w:sz w:val="24"/>
+          <w:szCs w:val="24"/>
+        </w:rPr>
+      </w:pPr>
+      <w:r>
+        <w:rPr>
+          <w:rFonts w:ascii="Times New Roman" w:eastAsia="Times New Roman" w:hAnsi="Times New Roman" w:cs="Times New Roman"/>
           <w:color w:val="333333"/>
           <w:sz w:val="24"/>
           <w:szCs w:val="24"/>
@@ -478,15 +460,15 @@
         <w:shd w:val="clear" w:color="auto" w:fill="FFFFFF"/>
         <w:spacing w:before="100" w:beforeAutospacing="1" w:after="100" w:afterAutospacing="1" w:line="384" w:lineRule="atLeast"/>
         <w:rPr>
-          <w:rFonts w:ascii="Helvetica" w:eastAsia="Times New Roman" w:hAnsi="Helvetica" w:cs="Helvetica"/>
-          <w:color w:val="333333"/>
-          <w:sz w:val="24"/>
-          <w:szCs w:val="24"/>
-        </w:rPr>
-      </w:pPr>
-      <w:r>
-        <w:rPr>
-          <w:rFonts w:ascii="Helvetica" w:eastAsia="Times New Roman" w:hAnsi="Helvetica" w:cs="Helvetica"/>
+          <w:rFonts w:ascii="Times New Roman" w:eastAsia="Times New Roman" w:hAnsi="Times New Roman" w:cs="Times New Roman"/>
+          <w:color w:val="333333"/>
+          <w:sz w:val="24"/>
+          <w:szCs w:val="24"/>
+        </w:rPr>
+      </w:pPr>
+      <w:r>
+        <w:rPr>
+          <w:rFonts w:ascii="Times New Roman" w:eastAsia="Times New Roman" w:hAnsi="Times New Roman" w:cs="Times New Roman"/>
           <w:color w:val="333333"/>
           <w:sz w:val="24"/>
           <w:szCs w:val="24"/>
@@ -503,15 +485,15 @@
         <w:shd w:val="clear" w:color="auto" w:fill="FFFFFF"/>
         <w:spacing w:before="100" w:beforeAutospacing="1" w:after="100" w:afterAutospacing="1" w:line="384" w:lineRule="atLeast"/>
         <w:rPr>
-          <w:rFonts w:ascii="Helvetica" w:eastAsia="Times New Roman" w:hAnsi="Helvetica" w:cs="Helvetica"/>
-          <w:color w:val="333333"/>
-          <w:sz w:val="24"/>
-          <w:szCs w:val="24"/>
-        </w:rPr>
-      </w:pPr>
-      <w:r>
-        <w:rPr>
-          <w:rFonts w:ascii="Helvetica" w:eastAsia="Times New Roman" w:hAnsi="Helvetica" w:cs="Helvetica"/>
+          <w:rFonts w:ascii="Times New Roman" w:eastAsia="Times New Roman" w:hAnsi="Times New Roman" w:cs="Times New Roman"/>
+          <w:color w:val="333333"/>
+          <w:sz w:val="24"/>
+          <w:szCs w:val="24"/>
+        </w:rPr>
+      </w:pPr>
+      <w:r>
+        <w:rPr>
+          <w:rFonts w:ascii="Times New Roman" w:eastAsia="Times New Roman" w:hAnsi="Times New Roman" w:cs="Times New Roman"/>
           <w:color w:val="333333"/>
           <w:sz w:val="24"/>
           <w:szCs w:val="24"/>
@@ -528,15 +510,15 @@
         <w:shd w:val="clear" w:color="auto" w:fill="FFFFFF"/>
         <w:spacing w:before="100" w:beforeAutospacing="1" w:after="100" w:afterAutospacing="1" w:line="384" w:lineRule="atLeast"/>
         <w:rPr>
-          <w:rFonts w:ascii="Helvetica" w:eastAsia="Times New Roman" w:hAnsi="Helvetica" w:cs="Helvetica"/>
-          <w:color w:val="333333"/>
-          <w:sz w:val="24"/>
-          <w:szCs w:val="24"/>
-        </w:rPr>
-      </w:pPr>
-      <w:r>
-        <w:rPr>
-          <w:rFonts w:ascii="Helvetica" w:eastAsia="Times New Roman" w:hAnsi="Helvetica" w:cs="Helvetica"/>
+          <w:rFonts w:ascii="Times New Roman" w:eastAsia="Times New Roman" w:hAnsi="Times New Roman" w:cs="Times New Roman"/>
+          <w:color w:val="333333"/>
+          <w:sz w:val="24"/>
+          <w:szCs w:val="24"/>
+        </w:rPr>
+      </w:pPr>
+      <w:r>
+        <w:rPr>
+          <w:rFonts w:ascii="Times New Roman" w:eastAsia="Times New Roman" w:hAnsi="Times New Roman" w:cs="Times New Roman"/>
           <w:color w:val="333333"/>
           <w:sz w:val="24"/>
           <w:szCs w:val="24"/>
@@ -553,15 +535,15 @@
         <w:shd w:val="clear" w:color="auto" w:fill="FFFFFF"/>
         <w:spacing w:before="100" w:beforeAutospacing="1" w:after="100" w:afterAutospacing="1" w:line="384" w:lineRule="atLeast"/>
         <w:rPr>
-          <w:rFonts w:ascii="Helvetica" w:eastAsia="Times New Roman" w:hAnsi="Helvetica" w:cs="Helvetica"/>
-          <w:color w:val="333333"/>
-          <w:sz w:val="24"/>
-          <w:szCs w:val="24"/>
-        </w:rPr>
-      </w:pPr>
-      <w:r>
-        <w:rPr>
-          <w:rFonts w:ascii="Helvetica" w:eastAsia="Times New Roman" w:hAnsi="Helvetica" w:cs="Helvetica"/>
+          <w:rFonts w:ascii="Times New Roman" w:eastAsia="Times New Roman" w:hAnsi="Times New Roman" w:cs="Times New Roman"/>
+          <w:color w:val="333333"/>
+          <w:sz w:val="24"/>
+          <w:szCs w:val="24"/>
+        </w:rPr>
+      </w:pPr>
+      <w:r>
+        <w:rPr>
+          <w:rFonts w:ascii="Times New Roman" w:eastAsia="Times New Roman" w:hAnsi="Times New Roman" w:cs="Times New Roman"/>
           <w:color w:val="333333"/>
           <w:sz w:val="24"/>
           <w:szCs w:val="24"/>
@@ -578,15 +560,15 @@
         <w:shd w:val="clear" w:color="auto" w:fill="FFFFFF"/>
         <w:spacing w:before="100" w:beforeAutospacing="1" w:after="100" w:afterAutospacing="1" w:line="384" w:lineRule="atLeast"/>
         <w:rPr>
-          <w:rFonts w:ascii="Helvetica" w:eastAsia="Times New Roman" w:hAnsi="Helvetica" w:cs="Helvetica"/>
-          <w:color w:val="333333"/>
-          <w:sz w:val="24"/>
-          <w:szCs w:val="24"/>
-        </w:rPr>
-      </w:pPr>
-      <w:r>
-        <w:rPr>
-          <w:rFonts w:ascii="Helvetica" w:eastAsia="Times New Roman" w:hAnsi="Helvetica" w:cs="Helvetica"/>
+          <w:rFonts w:ascii="Times New Roman" w:eastAsia="Times New Roman" w:hAnsi="Times New Roman" w:cs="Times New Roman"/>
+          <w:color w:val="333333"/>
+          <w:sz w:val="24"/>
+          <w:szCs w:val="24"/>
+        </w:rPr>
+      </w:pPr>
+      <w:r>
+        <w:rPr>
+          <w:rFonts w:ascii="Times New Roman" w:eastAsia="Times New Roman" w:hAnsi="Times New Roman" w:cs="Times New Roman"/>
           <w:color w:val="333333"/>
           <w:sz w:val="24"/>
           <w:szCs w:val="24"/>
@@ -603,15 +585,15 @@
         <w:shd w:val="clear" w:color="auto" w:fill="FFFFFF"/>
         <w:spacing w:before="100" w:beforeAutospacing="1" w:after="100" w:afterAutospacing="1" w:line="384" w:lineRule="atLeast"/>
         <w:rPr>
-          <w:rFonts w:ascii="Helvetica" w:eastAsia="Times New Roman" w:hAnsi="Helvetica" w:cs="Helvetica"/>
-          <w:color w:val="333333"/>
-          <w:sz w:val="24"/>
-          <w:szCs w:val="24"/>
-        </w:rPr>
-      </w:pPr>
-      <w:r>
-        <w:rPr>
-          <w:rFonts w:ascii="Helvetica" w:eastAsia="Times New Roman" w:hAnsi="Helvetica" w:cs="Helvetica"/>
+          <w:rFonts w:ascii="Times New Roman" w:eastAsia="Times New Roman" w:hAnsi="Times New Roman" w:cs="Times New Roman"/>
+          <w:color w:val="333333"/>
+          <w:sz w:val="24"/>
+          <w:szCs w:val="24"/>
+        </w:rPr>
+      </w:pPr>
+      <w:r>
+        <w:rPr>
+          <w:rFonts w:ascii="Times New Roman" w:eastAsia="Times New Roman" w:hAnsi="Times New Roman" w:cs="Times New Roman"/>
           <w:color w:val="333333"/>
           <w:sz w:val="24"/>
           <w:szCs w:val="24"/>
@@ -622,12 +604,15 @@
     <w:p>
       <w:pPr>
         <w:jc w:val="center"/>
-      </w:pPr>
-      <w:r>
-        <w:rPr>
+        <w:rPr>
+          <w:rFonts w:ascii="Times New Roman" w:hAnsi="Times New Roman" w:cs="Times New Roman"/>
+        </w:rPr>
+      </w:pPr>
+      <w:r>
+        <w:rPr>
+          <w:rFonts w:ascii="Times New Roman" w:hAnsi="Times New Roman" w:cs="Times New Roman"/>
           <w:noProof/>
         </w:rPr>
-        <w:lastRenderedPageBreak/>
         <w:drawing>
           <wp:inline distT="0" distB="0" distL="0" distR="0">
             <wp:extent cx="5943600" cy="2588768"/>
@@ -649,7 +634,7 @@
                     <a:blip r:embed="rId5">
                       <a:extLst>
                         <a:ext uri="{28A0092B-C50C-407E-A947-70E740481C1C}">
-                          <a14:useLocalDpi xmlns:a14="http://schemas.microsoft.com/office/drawing/2010/main" val="0"/>
+                          <a14:useLocalDpi xmlns:a14="http://schemas.microsoft.com/office/drawing/2010/main" xmlns:wps="http://schemas.microsoft.com/office/word/2010/wordprocessingShape" xmlns:wpi="http://schemas.microsoft.com/office/word/2010/wordprocessingInk" xmlns:wpg="http://schemas.microsoft.com/office/word/2010/wordprocessingGroup" xmlns:w15="http://schemas.microsoft.com/office/word/2012/wordml" xmlns:w14="http://schemas.microsoft.com/office/word/2010/wordml" xmlns:w="http://schemas.openxmlformats.org/wordprocessingml/2006/main" xmlns:w10="urn:schemas-microsoft-com:office:word" xmlns:wp14="http://schemas.microsoft.com/office/word/2010/wordprocessingDrawing" xmlns:v="urn:schemas-microsoft-com:vml" xmlns:o="urn:schemas-microsoft-com:office:office" xmlns:mc="http://schemas.openxmlformats.org/markup-compatibility/2006" xmlns:wpc="http://schemas.microsoft.com/office/word/2010/wordprocessingCanvas" xmlns="" val="0"/>
                         </a:ext>
                       </a:extLst>
                     </a:blip>
@@ -681,14 +666,21 @@
     <w:p>
       <w:pPr>
         <w:jc w:val="center"/>
+        <w:rPr>
+          <w:rFonts w:ascii="Times New Roman" w:hAnsi="Times New Roman" w:cs="Times New Roman"/>
+        </w:rPr>
       </w:pPr>
     </w:p>
     <w:p>
       <w:pPr>
         <w:jc w:val="center"/>
-      </w:pPr>
-      <w:r>
-        <w:rPr>
+        <w:rPr>
+          <w:rFonts w:ascii="Times New Roman" w:hAnsi="Times New Roman" w:cs="Times New Roman"/>
+        </w:rPr>
+      </w:pPr>
+      <w:r>
+        <w:rPr>
+          <w:rFonts w:ascii="Times New Roman" w:hAnsi="Times New Roman" w:cs="Times New Roman"/>
           <w:noProof/>
         </w:rPr>
         <w:drawing>
@@ -712,7 +704,7 @@
                     <a:blip r:embed="rId6">
                       <a:extLst>
                         <a:ext uri="{28A0092B-C50C-407E-A947-70E740481C1C}">
-                          <a14:useLocalDpi xmlns:a14="http://schemas.microsoft.com/office/drawing/2010/main" val="0"/>
+                          <a14:useLocalDpi xmlns:a14="http://schemas.microsoft.com/office/drawing/2010/main" xmlns:wps="http://schemas.microsoft.com/office/word/2010/wordprocessingShape" xmlns:wpi="http://schemas.microsoft.com/office/word/2010/wordprocessingInk" xmlns:wpg="http://schemas.microsoft.com/office/word/2010/wordprocessingGroup" xmlns:w15="http://schemas.microsoft.com/office/word/2012/wordml" xmlns:w14="http://schemas.microsoft.com/office/word/2010/wordml" xmlns:w="http://schemas.openxmlformats.org/wordprocessingml/2006/main" xmlns:w10="urn:schemas-microsoft-com:office:word" xmlns:wp14="http://schemas.microsoft.com/office/word/2010/wordprocessingDrawing" xmlns:v="urn:schemas-microsoft-com:vml" xmlns:o="urn:schemas-microsoft-com:office:office" xmlns:mc="http://schemas.openxmlformats.org/markup-compatibility/2006" xmlns:wpc="http://schemas.microsoft.com/office/word/2010/wordprocessingCanvas" xmlns="" val="0"/>
                         </a:ext>
                       </a:extLst>
                     </a:blip>
@@ -744,67 +736,64 @@
     <w:p>
       <w:pPr>
         <w:jc w:val="center"/>
-      </w:pPr>
-    </w:p>
-    <w:p>
-      <w:pPr>
-        <w:rPr>
-          <w:b/>
-        </w:rPr>
-      </w:pPr>
-    </w:p>
-    <w:p>
-      <w:pPr>
-        <w:rPr>
-          <w:b/>
-        </w:rPr>
-      </w:pPr>
-    </w:p>
-    <w:p>
-      <w:pPr>
-        <w:rPr>
-          <w:b/>
-        </w:rPr>
-      </w:pPr>
-    </w:p>
-    <w:p>
-      <w:pPr>
-        <w:rPr>
-          <w:b/>
-        </w:rPr>
-      </w:pPr>
-    </w:p>
-    <w:p>
-      <w:pPr>
-        <w:rPr>
-          <w:b/>
-        </w:rPr>
-      </w:pPr>
-    </w:p>
-    <w:p>
-      <w:pPr>
-        <w:rPr>
-          <w:b/>
-        </w:rPr>
-      </w:pPr>
-      <w:r>
-        <w:rPr>
-          <w:b/>
-        </w:rPr>
-        <w:lastRenderedPageBreak/>
-        <w:t>Hard</w:t>
-      </w:r>
-      <w:r>
-        <w:rPr>
-          <w:b/>
-        </w:rPr>
-        <w:t>w</w:t>
-      </w:r>
-      <w:r>
-        <w:rPr>
-          <w:b/>
-        </w:rPr>
-        <w:t>are:</w:t>
+        <w:rPr>
+          <w:rFonts w:ascii="Times New Roman" w:hAnsi="Times New Roman" w:cs="Times New Roman"/>
+        </w:rPr>
+      </w:pPr>
+    </w:p>
+    <w:p>
+      <w:pPr>
+        <w:rPr>
+          <w:rFonts w:ascii="Times New Roman" w:hAnsi="Times New Roman" w:cs="Times New Roman"/>
+          <w:b/>
+        </w:rPr>
+      </w:pPr>
+    </w:p>
+    <w:p>
+      <w:pPr>
+        <w:rPr>
+          <w:rFonts w:ascii="Times New Roman" w:hAnsi="Times New Roman" w:cs="Times New Roman"/>
+          <w:b/>
+        </w:rPr>
+      </w:pPr>
+    </w:p>
+    <w:p>
+      <w:pPr>
+        <w:rPr>
+          <w:rFonts w:ascii="Times New Roman" w:hAnsi="Times New Roman" w:cs="Times New Roman"/>
+          <w:b/>
+        </w:rPr>
+      </w:pPr>
+    </w:p>
+    <w:p>
+      <w:pPr>
+        <w:rPr>
+          <w:rFonts w:ascii="Times New Roman" w:hAnsi="Times New Roman" w:cs="Times New Roman"/>
+          <w:b/>
+        </w:rPr>
+      </w:pPr>
+    </w:p>
+    <w:p>
+      <w:pPr>
+        <w:rPr>
+          <w:rFonts w:ascii="Times New Roman" w:hAnsi="Times New Roman" w:cs="Times New Roman"/>
+          <w:b/>
+        </w:rPr>
+      </w:pPr>
+    </w:p>
+    <w:p>
+      <w:pPr>
+        <w:rPr>
+          <w:rFonts w:ascii="Times New Roman" w:hAnsi="Times New Roman" w:cs="Times New Roman"/>
+          <w:b/>
+        </w:rPr>
+      </w:pPr>
+      <w:r>
+        <w:rPr>
+          <w:rFonts w:ascii="Times New Roman" w:hAnsi="Times New Roman" w:cs="Times New Roman"/>
+          <w:b/>
+        </w:rPr>
+        <w:t>Hardware:</w:t>
       </w:r>
     </w:p>
     <w:p>
@@ -816,7 +805,7 @@
         <w:shd w:val="clear" w:color="auto" w:fill="FFFFFF"/>
         <w:spacing w:after="240"/>
         <w:rPr>
-          <w:rFonts w:ascii="Helvetica" w:hAnsi="Helvetica" w:cs="Helvetica"/>
+          <w:rFonts w:ascii="Times New Roman" w:hAnsi="Times New Roman" w:cs="Times New Roman"/>
           <w:color w:val="333333"/>
           <w:sz w:val="54"/>
           <w:szCs w:val="54"/>
@@ -824,7 +813,7 @@
       </w:pPr>
       <w:r>
         <w:rPr>
-          <w:rFonts w:ascii="Helvetica" w:hAnsi="Helvetica" w:cs="Helvetica"/>
+          <w:rFonts w:ascii="Times New Roman" w:hAnsi="Times New Roman" w:cs="Times New Roman"/>
           <w:color w:val="333333"/>
           <w:sz w:val="54"/>
           <w:szCs w:val="54"/>
@@ -834,102 +823,546 @@
     </w:p>
     <w:p>
       <w:pPr>
-        <w:pStyle w:val="NormalWeb"/>
-        <w:shd w:val="clear" w:color="auto" w:fill="FFFFFF"/>
-        <w:spacing w:before="0" w:beforeAutospacing="0" w:after="240" w:afterAutospacing="0" w:line="384" w:lineRule="atLeast"/>
-        <w:rPr>
-          <w:rFonts w:ascii="Helvetica" w:hAnsi="Helvetica" w:cs="Helvetica"/>
-          <w:color w:val="333333"/>
-        </w:rPr>
-      </w:pPr>
-      <w:r>
-        <w:rPr>
-          <w:rFonts w:ascii="Helvetica" w:hAnsi="Helvetica" w:cs="Helvetica"/>
-          <w:color w:val="333333"/>
-        </w:rPr>
-        <w:t xml:space="preserve">To control the welder, a central control module will be used. A </w:t>
+        <w:rPr>
+          <w:rFonts w:ascii="Times New Roman" w:hAnsi="Times New Roman" w:cs="Times New Roman"/>
+          <w:color w:val="333333"/>
+          <w:sz w:val="24"/>
+          <w:szCs w:val="24"/>
+        </w:rPr>
+      </w:pPr>
+      <w:r>
+        <w:rPr>
+          <w:rFonts w:ascii="Times New Roman" w:hAnsi="Times New Roman" w:cs="Times New Roman"/>
+          <w:color w:val="333333"/>
+        </w:rPr>
+        <w:t xml:space="preserve">To control the welder, a central control module will be used. </w:t>
+      </w:r>
+      <w:r>
+        <w:rPr>
+          <w:rFonts w:ascii="Times New Roman" w:hAnsi="Times New Roman" w:cs="Times New Roman"/>
+          <w:color w:val="333333"/>
+          <w:sz w:val="24"/>
+          <w:szCs w:val="24"/>
+        </w:rPr>
+        <w:t xml:space="preserve">This was a hot topic of debate for several weeks, as the number of choices available for this project are very high. The sponsor's requirements for the project was that all of the control work was done by a separate computer from the one used by Linux CNC, this only narrowed it down to a debate between a </w:t>
       </w:r>
       <w:proofErr w:type="spellStart"/>
       <w:r>
         <w:rPr>
-          <w:rFonts w:ascii="Helvetica" w:hAnsi="Helvetica" w:cs="Helvetica"/>
-          <w:color w:val="333333"/>
+          <w:rFonts w:ascii="Times New Roman" w:hAnsi="Times New Roman" w:cs="Times New Roman"/>
+          <w:color w:val="333333"/>
+          <w:sz w:val="24"/>
+          <w:szCs w:val="24"/>
+        </w:rPr>
+        <w:t>PCIe</w:t>
+      </w:r>
+      <w:proofErr w:type="spellEnd"/>
+      <w:r>
+        <w:rPr>
+          <w:rFonts w:ascii="Times New Roman" w:hAnsi="Times New Roman" w:cs="Times New Roman"/>
+          <w:color w:val="333333"/>
+          <w:sz w:val="24"/>
+          <w:szCs w:val="24"/>
+        </w:rPr>
+        <w:t xml:space="preserve"> </w:t>
+      </w:r>
+      <w:proofErr w:type="spellStart"/>
+      <w:r>
+        <w:rPr>
+          <w:rFonts w:ascii="Times New Roman" w:hAnsi="Times New Roman" w:cs="Times New Roman"/>
+          <w:color w:val="333333"/>
+          <w:sz w:val="24"/>
+          <w:szCs w:val="24"/>
+        </w:rPr>
+        <w:t>DAq</w:t>
+      </w:r>
+      <w:proofErr w:type="spellEnd"/>
+      <w:r>
+        <w:rPr>
+          <w:rFonts w:ascii="Times New Roman" w:hAnsi="Times New Roman" w:cs="Times New Roman"/>
+          <w:color w:val="333333"/>
+          <w:sz w:val="24"/>
+          <w:szCs w:val="24"/>
+        </w:rPr>
+        <w:t xml:space="preserve"> board and a single board computer. Based on the need for both analog and digital control pins and the need for future expansion, we researched and came up with several options:</w:t>
+      </w:r>
+    </w:p>
+    <w:tbl>
+      <w:tblPr>
+        <w:tblStyle w:val="TableGrid"/>
+        <w:tblW w:w="0" w:type="auto"/>
+        <w:jc w:val="center"/>
+        <w:tblLook w:val="04A0"/>
+      </w:tblPr>
+      <w:tblGrid>
+        <w:gridCol w:w="2742"/>
+        <w:gridCol w:w="2742"/>
+      </w:tblGrid>
+      <w:tr>
+        <w:trPr>
+          <w:trHeight w:val="286"/>
+          <w:jc w:val="center"/>
+        </w:trPr>
+        <w:tc>
+          <w:tcPr>
+            <w:tcW w:w="2742" w:type="dxa"/>
+          </w:tcPr>
+          <w:p>
+            <w:pPr>
+              <w:jc w:val="center"/>
+              <w:rPr>
+                <w:rFonts w:ascii="Times New Roman" w:hAnsi="Times New Roman" w:cs="Times New Roman"/>
+                <w:b/>
+                <w:color w:val="333333"/>
+                <w:sz w:val="24"/>
+                <w:szCs w:val="24"/>
+              </w:rPr>
+            </w:pPr>
+            <w:r>
+              <w:rPr>
+                <w:rFonts w:ascii="Times New Roman" w:hAnsi="Times New Roman" w:cs="Times New Roman"/>
+                <w:b/>
+                <w:color w:val="333333"/>
+                <w:sz w:val="24"/>
+                <w:szCs w:val="24"/>
+              </w:rPr>
+              <w:t>Single board computers</w:t>
+            </w:r>
+          </w:p>
+        </w:tc>
+        <w:tc>
+          <w:tcPr>
+            <w:tcW w:w="2742" w:type="dxa"/>
+          </w:tcPr>
+          <w:p>
+            <w:pPr>
+              <w:jc w:val="center"/>
+              <w:rPr>
+                <w:rFonts w:ascii="Times New Roman" w:hAnsi="Times New Roman" w:cs="Times New Roman"/>
+                <w:b/>
+                <w:color w:val="333333"/>
+                <w:sz w:val="24"/>
+                <w:szCs w:val="24"/>
+              </w:rPr>
+            </w:pPr>
+            <w:r>
+              <w:rPr>
+                <w:rFonts w:ascii="Times New Roman" w:hAnsi="Times New Roman" w:cs="Times New Roman"/>
+                <w:b/>
+                <w:color w:val="333333"/>
+                <w:sz w:val="24"/>
+                <w:szCs w:val="24"/>
+              </w:rPr>
+              <w:t>DAC</w:t>
+            </w:r>
+          </w:p>
+        </w:tc>
+      </w:tr>
+      <w:tr>
+        <w:trPr>
+          <w:trHeight w:val="286"/>
+          <w:jc w:val="center"/>
+        </w:trPr>
+        <w:tc>
+          <w:tcPr>
+            <w:tcW w:w="2742" w:type="dxa"/>
+          </w:tcPr>
+          <w:p>
+            <w:pPr>
+              <w:jc w:val="center"/>
+              <w:rPr>
+                <w:rFonts w:ascii="Times New Roman" w:hAnsi="Times New Roman" w:cs="Times New Roman"/>
+                <w:color w:val="333333"/>
+                <w:sz w:val="24"/>
+                <w:szCs w:val="24"/>
+              </w:rPr>
+            </w:pPr>
+            <w:r>
+              <w:rPr>
+                <w:rFonts w:ascii="Times New Roman" w:hAnsi="Times New Roman" w:cs="Times New Roman"/>
+                <w:color w:val="333333"/>
+                <w:sz w:val="24"/>
+                <w:szCs w:val="24"/>
+              </w:rPr>
+              <w:t>Raspberry-Pi</w:t>
+            </w:r>
+          </w:p>
+        </w:tc>
+        <w:tc>
+          <w:tcPr>
+            <w:tcW w:w="2742" w:type="dxa"/>
+          </w:tcPr>
+          <w:p>
+            <w:pPr>
+              <w:jc w:val="center"/>
+              <w:rPr>
+                <w:rFonts w:ascii="Times New Roman" w:hAnsi="Times New Roman" w:cs="Times New Roman"/>
+                <w:color w:val="333333"/>
+                <w:sz w:val="24"/>
+                <w:szCs w:val="24"/>
+              </w:rPr>
+            </w:pPr>
+            <w:proofErr w:type="spellStart"/>
+            <w:r>
+              <w:rPr>
+                <w:rFonts w:ascii="Times New Roman" w:hAnsi="Times New Roman" w:cs="Times New Roman"/>
+                <w:color w:val="333333"/>
+                <w:sz w:val="24"/>
+                <w:szCs w:val="24"/>
+              </w:rPr>
+              <w:t>Sensoray</w:t>
+            </w:r>
+            <w:proofErr w:type="spellEnd"/>
+            <w:r>
+              <w:rPr>
+                <w:rFonts w:ascii="Times New Roman" w:hAnsi="Times New Roman" w:cs="Times New Roman"/>
+                <w:color w:val="333333"/>
+                <w:sz w:val="24"/>
+                <w:szCs w:val="24"/>
+              </w:rPr>
+              <w:t xml:space="preserve"> 826</w:t>
+            </w:r>
+          </w:p>
+        </w:tc>
+      </w:tr>
+      <w:tr>
+        <w:trPr>
+          <w:trHeight w:val="269"/>
+          <w:jc w:val="center"/>
+        </w:trPr>
+        <w:tc>
+          <w:tcPr>
+            <w:tcW w:w="2742" w:type="dxa"/>
+          </w:tcPr>
+          <w:p>
+            <w:pPr>
+              <w:jc w:val="center"/>
+              <w:rPr>
+                <w:rFonts w:ascii="Times New Roman" w:hAnsi="Times New Roman" w:cs="Times New Roman"/>
+                <w:color w:val="333333"/>
+                <w:sz w:val="24"/>
+                <w:szCs w:val="24"/>
+              </w:rPr>
+            </w:pPr>
+            <w:r>
+              <w:rPr>
+                <w:rFonts w:ascii="Times New Roman" w:hAnsi="Times New Roman" w:cs="Times New Roman"/>
+                <w:color w:val="333333"/>
+                <w:sz w:val="24"/>
+                <w:szCs w:val="24"/>
+              </w:rPr>
+              <w:t>Intel Galileo</w:t>
+            </w:r>
+          </w:p>
+        </w:tc>
+        <w:tc>
+          <w:tcPr>
+            <w:tcW w:w="2742" w:type="dxa"/>
+          </w:tcPr>
+          <w:p>
+            <w:pPr>
+              <w:jc w:val="center"/>
+              <w:rPr>
+                <w:rFonts w:ascii="Times New Roman" w:hAnsi="Times New Roman" w:cs="Times New Roman"/>
+                <w:color w:val="333333"/>
+                <w:sz w:val="24"/>
+                <w:szCs w:val="24"/>
+              </w:rPr>
+            </w:pPr>
+            <w:r>
+              <w:rPr>
+                <w:rFonts w:ascii="Times New Roman" w:hAnsi="Times New Roman" w:cs="Times New Roman"/>
+                <w:color w:val="333333"/>
+                <w:sz w:val="24"/>
+                <w:szCs w:val="24"/>
+              </w:rPr>
+              <w:t>MCC DAS1602/16</w:t>
+            </w:r>
+          </w:p>
+        </w:tc>
+      </w:tr>
+      <w:tr>
+        <w:trPr>
+          <w:trHeight w:val="286"/>
+          <w:jc w:val="center"/>
+        </w:trPr>
+        <w:tc>
+          <w:tcPr>
+            <w:tcW w:w="2742" w:type="dxa"/>
+          </w:tcPr>
+          <w:p>
+            <w:pPr>
+              <w:jc w:val="center"/>
+              <w:rPr>
+                <w:rFonts w:ascii="Times New Roman" w:hAnsi="Times New Roman" w:cs="Times New Roman"/>
+                <w:color w:val="333333"/>
+                <w:sz w:val="24"/>
+                <w:szCs w:val="24"/>
+              </w:rPr>
+            </w:pPr>
+            <w:r>
+              <w:rPr>
+                <w:rFonts w:ascii="Times New Roman" w:hAnsi="Times New Roman" w:cs="Times New Roman"/>
+                <w:color w:val="333333"/>
+                <w:sz w:val="24"/>
+                <w:szCs w:val="24"/>
+              </w:rPr>
+              <w:lastRenderedPageBreak/>
+              <w:t>SBC 8600B</w:t>
+            </w:r>
+          </w:p>
+        </w:tc>
+        <w:tc>
+          <w:tcPr>
+            <w:tcW w:w="2742" w:type="dxa"/>
+          </w:tcPr>
+          <w:p>
+            <w:pPr>
+              <w:jc w:val="center"/>
+              <w:rPr>
+                <w:rFonts w:ascii="Times New Roman" w:hAnsi="Times New Roman" w:cs="Times New Roman"/>
+                <w:color w:val="333333"/>
+                <w:sz w:val="24"/>
+                <w:szCs w:val="24"/>
+              </w:rPr>
+            </w:pPr>
+          </w:p>
+        </w:tc>
+      </w:tr>
+      <w:tr>
+        <w:trPr>
+          <w:trHeight w:val="286"/>
+          <w:jc w:val="center"/>
+        </w:trPr>
+        <w:tc>
+          <w:tcPr>
+            <w:tcW w:w="2742" w:type="dxa"/>
+          </w:tcPr>
+          <w:p>
+            <w:pPr>
+              <w:jc w:val="center"/>
+              <w:rPr>
+                <w:rFonts w:ascii="Times New Roman" w:hAnsi="Times New Roman" w:cs="Times New Roman"/>
+                <w:color w:val="333333"/>
+                <w:sz w:val="24"/>
+                <w:szCs w:val="24"/>
+              </w:rPr>
+            </w:pPr>
+            <w:r>
+              <w:rPr>
+                <w:rFonts w:ascii="Times New Roman" w:hAnsi="Times New Roman" w:cs="Times New Roman"/>
+                <w:color w:val="333333"/>
+                <w:sz w:val="24"/>
+                <w:szCs w:val="24"/>
+              </w:rPr>
+              <w:t>Wander board solo</w:t>
+            </w:r>
+          </w:p>
+        </w:tc>
+        <w:tc>
+          <w:tcPr>
+            <w:tcW w:w="2742" w:type="dxa"/>
+          </w:tcPr>
+          <w:p>
+            <w:pPr>
+              <w:jc w:val="center"/>
+              <w:rPr>
+                <w:rFonts w:ascii="Times New Roman" w:hAnsi="Times New Roman" w:cs="Times New Roman"/>
+                <w:color w:val="333333"/>
+                <w:sz w:val="24"/>
+                <w:szCs w:val="24"/>
+              </w:rPr>
+            </w:pPr>
+          </w:p>
+        </w:tc>
+      </w:tr>
+      <w:tr>
+        <w:trPr>
+          <w:trHeight w:val="304"/>
+          <w:jc w:val="center"/>
+        </w:trPr>
+        <w:tc>
+          <w:tcPr>
+            <w:tcW w:w="2742" w:type="dxa"/>
+          </w:tcPr>
+          <w:p>
+            <w:pPr>
+              <w:jc w:val="center"/>
+              <w:rPr>
+                <w:rFonts w:ascii="Times New Roman" w:hAnsi="Times New Roman" w:cs="Times New Roman"/>
+                <w:color w:val="333333"/>
+                <w:sz w:val="24"/>
+                <w:szCs w:val="24"/>
+              </w:rPr>
+            </w:pPr>
+            <w:r>
+              <w:rPr>
+                <w:rFonts w:ascii="Times New Roman" w:hAnsi="Times New Roman" w:cs="Times New Roman"/>
+                <w:color w:val="333333"/>
+                <w:sz w:val="24"/>
+                <w:szCs w:val="24"/>
+              </w:rPr>
+              <w:t>Beagle Bone Black</w:t>
+            </w:r>
+          </w:p>
+        </w:tc>
+        <w:tc>
+          <w:tcPr>
+            <w:tcW w:w="2742" w:type="dxa"/>
+          </w:tcPr>
+          <w:p>
+            <w:pPr>
+              <w:jc w:val="center"/>
+              <w:rPr>
+                <w:rFonts w:ascii="Times New Roman" w:hAnsi="Times New Roman" w:cs="Times New Roman"/>
+                <w:color w:val="333333"/>
+                <w:sz w:val="24"/>
+                <w:szCs w:val="24"/>
+              </w:rPr>
+            </w:pPr>
+          </w:p>
+        </w:tc>
+      </w:tr>
+    </w:tbl>
+    <w:p>
+      <w:pPr>
+        <w:rPr>
+          <w:rFonts w:ascii="Times New Roman" w:hAnsi="Times New Roman" w:cs="Times New Roman"/>
+          <w:color w:val="333333"/>
+          <w:sz w:val="24"/>
+          <w:szCs w:val="24"/>
+        </w:rPr>
+      </w:pPr>
+    </w:p>
+    <w:p>
+      <w:pPr>
+        <w:rPr>
+          <w:rFonts w:ascii="Times New Roman" w:hAnsi="Times New Roman" w:cs="Times New Roman"/>
+          <w:color w:val="333333"/>
+          <w:sz w:val="24"/>
+          <w:szCs w:val="24"/>
+        </w:rPr>
+      </w:pPr>
+      <w:r>
+        <w:rPr>
+          <w:rFonts w:ascii="Times New Roman" w:hAnsi="Times New Roman" w:cs="Times New Roman"/>
+          <w:color w:val="333333"/>
+          <w:sz w:val="24"/>
+          <w:szCs w:val="24"/>
+        </w:rPr>
+        <w:tab/>
+        <w:t xml:space="preserve">In the end we chose the </w:t>
+      </w:r>
+      <w:proofErr w:type="spellStart"/>
+      <w:r>
+        <w:rPr>
+          <w:rFonts w:ascii="Times New Roman" w:hAnsi="Times New Roman" w:cs="Times New Roman"/>
+          <w:color w:val="333333"/>
+          <w:sz w:val="24"/>
+          <w:szCs w:val="24"/>
+        </w:rPr>
+        <w:t>Sensoray</w:t>
+      </w:r>
+      <w:proofErr w:type="spellEnd"/>
+      <w:r>
+        <w:rPr>
+          <w:rFonts w:ascii="Times New Roman" w:hAnsi="Times New Roman" w:cs="Times New Roman"/>
+          <w:color w:val="333333"/>
+          <w:sz w:val="24"/>
+          <w:szCs w:val="24"/>
+        </w:rPr>
+        <w:t xml:space="preserve"> 826 board because for the price it outperforms all other boards on the market by having 16 analog inputs, 8 analog outputs, and 48 digital I/O pins. This board was chosen for the high level of future expandability that it has, and because it is a </w:t>
+      </w:r>
+      <w:proofErr w:type="spellStart"/>
+      <w:r>
+        <w:rPr>
+          <w:rFonts w:ascii="Times New Roman" w:hAnsi="Times New Roman" w:cs="Times New Roman"/>
+          <w:color w:val="333333"/>
+          <w:sz w:val="24"/>
+          <w:szCs w:val="24"/>
+        </w:rPr>
+        <w:t>PCIe</w:t>
+      </w:r>
+      <w:proofErr w:type="spellEnd"/>
+      <w:r>
+        <w:rPr>
+          <w:rFonts w:ascii="Times New Roman" w:hAnsi="Times New Roman" w:cs="Times New Roman"/>
+          <w:color w:val="333333"/>
+          <w:sz w:val="24"/>
+          <w:szCs w:val="24"/>
+        </w:rPr>
+        <w:t xml:space="preserve"> card which can be packaged into its own desktop as per request from the sponsor.</w:t>
+      </w:r>
+    </w:p>
+    <w:p>
+      <w:pPr>
+        <w:rPr>
+          <w:rFonts w:ascii="Times New Roman" w:hAnsi="Times New Roman" w:cs="Times New Roman"/>
+          <w:sz w:val="24"/>
+          <w:szCs w:val="24"/>
+        </w:rPr>
+      </w:pPr>
+      <w:r>
+        <w:tab/>
+      </w:r>
+      <w:r>
+        <w:rPr>
+          <w:rFonts w:ascii="Times New Roman" w:hAnsi="Times New Roman" w:cs="Times New Roman"/>
+          <w:sz w:val="24"/>
+          <w:szCs w:val="24"/>
+        </w:rPr>
+        <w:t xml:space="preserve">To control the current to the weld and the wire speed of the welder, two stepper motors have been fitted to the </w:t>
+      </w:r>
+      <w:proofErr w:type="spellStart"/>
+      <w:r>
+        <w:rPr>
+          <w:rFonts w:ascii="Times New Roman" w:hAnsi="Times New Roman" w:cs="Times New Roman"/>
+          <w:sz w:val="24"/>
+          <w:szCs w:val="24"/>
+        </w:rPr>
+        <w:t>the</w:t>
+      </w:r>
+      <w:proofErr w:type="spellEnd"/>
+      <w:r>
+        <w:rPr>
+          <w:rFonts w:ascii="Times New Roman" w:hAnsi="Times New Roman" w:cs="Times New Roman"/>
+          <w:sz w:val="24"/>
+          <w:szCs w:val="24"/>
+        </w:rPr>
+        <w:t xml:space="preserve"> manual control knows, and are connected to a motor driver module. The </w:t>
+      </w:r>
+      <w:proofErr w:type="spellStart"/>
+      <w:r>
+        <w:rPr>
+          <w:rFonts w:ascii="Times New Roman" w:hAnsi="Times New Roman" w:cs="Times New Roman"/>
+          <w:sz w:val="24"/>
+          <w:szCs w:val="24"/>
         </w:rPr>
         <w:t>Sensorray</w:t>
       </w:r>
       <w:proofErr w:type="spellEnd"/>
       <w:r>
         <w:rPr>
-          <w:rFonts w:ascii="Helvetica" w:hAnsi="Helvetica" w:cs="Helvetica"/>
-          <w:color w:val="333333"/>
-        </w:rPr>
-        <w:t xml:space="preserve"> 826 PCI I/O Card will be used to control the settings of the welder, based on the state of the weld.</w:t>
-      </w:r>
-    </w:p>
-    <w:p>
-      <w:pPr>
-        <w:pStyle w:val="NormalWeb"/>
-        <w:shd w:val="clear" w:color="auto" w:fill="FFFFFF"/>
-        <w:spacing w:before="0" w:beforeAutospacing="0" w:after="240" w:afterAutospacing="0" w:line="384" w:lineRule="atLeast"/>
-        <w:rPr>
-          <w:rFonts w:ascii="Helvetica" w:hAnsi="Helvetica" w:cs="Helvetica"/>
-          <w:color w:val="333333"/>
-        </w:rPr>
-      </w:pPr>
-      <w:r>
-        <w:rPr>
-          <w:rFonts w:ascii="Helvetica" w:hAnsi="Helvetica" w:cs="Helvetica"/>
-          <w:color w:val="333333"/>
-        </w:rPr>
-        <w:t xml:space="preserve">To control the current to the weld and the wire speed of the welder, two stepper motors have been fitted to the </w:t>
-      </w:r>
-      <w:proofErr w:type="spellStart"/>
-      <w:r>
-        <w:rPr>
-          <w:rFonts w:ascii="Helvetica" w:hAnsi="Helvetica" w:cs="Helvetica"/>
-          <w:color w:val="333333"/>
-        </w:rPr>
-        <w:t>the</w:t>
-      </w:r>
-      <w:proofErr w:type="spellEnd"/>
-      <w:r>
-        <w:rPr>
-          <w:rFonts w:ascii="Helvetica" w:hAnsi="Helvetica" w:cs="Helvetica"/>
-          <w:color w:val="333333"/>
-        </w:rPr>
-        <w:t xml:space="preserve"> manual control knows, and are connected to a motor driver module. The </w:t>
-      </w:r>
-      <w:proofErr w:type="spellStart"/>
-      <w:r>
-        <w:rPr>
-          <w:rFonts w:ascii="Helvetica" w:hAnsi="Helvetica" w:cs="Helvetica"/>
-          <w:color w:val="333333"/>
-        </w:rPr>
-        <w:t>Sensorray</w:t>
-      </w:r>
-      <w:proofErr w:type="spellEnd"/>
-      <w:r>
-        <w:rPr>
-          <w:rFonts w:ascii="Helvetica" w:hAnsi="Helvetica" w:cs="Helvetica"/>
-          <w:color w:val="333333"/>
+          <w:rFonts w:ascii="Times New Roman" w:hAnsi="Times New Roman" w:cs="Times New Roman"/>
+          <w:sz w:val="24"/>
+          <w:szCs w:val="24"/>
         </w:rPr>
         <w:t xml:space="preserve"> board will be controlling the motor drivers using a sequence of rising and falling edges.</w:t>
       </w:r>
     </w:p>
     <w:p>
       <w:pPr>
-        <w:pStyle w:val="NormalWeb"/>
-        <w:shd w:val="clear" w:color="auto" w:fill="FFFFFF"/>
-        <w:spacing w:before="0" w:beforeAutospacing="0" w:after="240" w:afterAutospacing="0" w:line="384" w:lineRule="atLeast"/>
-        <w:rPr>
-          <w:rFonts w:ascii="Helvetica" w:hAnsi="Helvetica" w:cs="Helvetica"/>
-          <w:color w:val="333333"/>
-        </w:rPr>
-      </w:pPr>
-      <w:r>
-        <w:rPr>
-          <w:rFonts w:ascii="Helvetica" w:hAnsi="Helvetica" w:cs="Helvetica"/>
-          <w:color w:val="333333"/>
+        <w:rPr>
+          <w:rFonts w:ascii="Times New Roman" w:hAnsi="Times New Roman" w:cs="Times New Roman"/>
+          <w:sz w:val="24"/>
+          <w:szCs w:val="24"/>
+        </w:rPr>
+      </w:pPr>
+      <w:r>
+        <w:rPr>
+          <w:rFonts w:ascii="Times New Roman" w:hAnsi="Times New Roman" w:cs="Times New Roman"/>
+          <w:sz w:val="24"/>
+          <w:szCs w:val="24"/>
         </w:rPr>
         <w:t xml:space="preserve">To allow the controller board to control at what time the welder is depositing and when it is not depositing, a relay with a transistor driver will be used. </w:t>
       </w:r>
@@ -941,7 +1374,6 @@
         <w:spacing w:before="0" w:beforeAutospacing="0" w:after="240" w:afterAutospacing="0" w:line="384" w:lineRule="atLeast"/>
         <w:jc w:val="center"/>
         <w:rPr>
-          <w:rFonts w:ascii="Helvetica" w:hAnsi="Helvetica" w:cs="Helvetica"/>
           <w:color w:val="333333"/>
         </w:rPr>
       </w:pPr>
@@ -970,7 +1402,7 @@
                     <a:blip r:embed="rId7">
                       <a:extLst>
                         <a:ext uri="{28A0092B-C50C-407E-A947-70E740481C1C}">
-                          <a14:useLocalDpi xmlns:a14="http://schemas.microsoft.com/office/drawing/2010/main" val="0"/>
+                          <a14:useLocalDpi xmlns:a14="http://schemas.microsoft.com/office/drawing/2010/main" xmlns:wps="http://schemas.microsoft.com/office/word/2010/wordprocessingShape" xmlns:wpi="http://schemas.microsoft.com/office/word/2010/wordprocessingInk" xmlns:wpg="http://schemas.microsoft.com/office/word/2010/wordprocessingGroup" xmlns:w15="http://schemas.microsoft.com/office/word/2012/wordml" xmlns:w14="http://schemas.microsoft.com/office/word/2010/wordml" xmlns:w="http://schemas.openxmlformats.org/wordprocessingml/2006/main" xmlns:w10="urn:schemas-microsoft-com:office:word" xmlns:wp14="http://schemas.microsoft.com/office/word/2010/wordprocessingDrawing" xmlns:v="urn:schemas-microsoft-com:vml" xmlns:o="urn:schemas-microsoft-com:office:office" xmlns:mc="http://schemas.openxmlformats.org/markup-compatibility/2006" xmlns:wpc="http://schemas.microsoft.com/office/word/2010/wordprocessingCanvas" xmlns="" val="0"/>
                         </a:ext>
                       </a:extLst>
                     </a:blip>
@@ -1006,7 +1438,6 @@
         <w:spacing w:before="0" w:beforeAutospacing="0" w:after="240" w:afterAutospacing="0" w:line="384" w:lineRule="atLeast"/>
         <w:jc w:val="center"/>
         <w:rPr>
-          <w:rFonts w:ascii="Helvetica" w:hAnsi="Helvetica" w:cs="Helvetica"/>
           <w:color w:val="333333"/>
         </w:rPr>
       </w:pPr>
@@ -1016,15 +1447,15 @@
         <w:shd w:val="clear" w:color="auto" w:fill="FFFFFF"/>
         <w:spacing w:after="240" w:line="384" w:lineRule="atLeast"/>
         <w:rPr>
-          <w:rFonts w:ascii="Helvetica" w:eastAsia="Times New Roman" w:hAnsi="Helvetica" w:cs="Helvetica"/>
-          <w:color w:val="333333"/>
-          <w:sz w:val="24"/>
-          <w:szCs w:val="24"/>
-        </w:rPr>
-      </w:pPr>
-      <w:r>
-        <w:rPr>
-          <w:rFonts w:ascii="Helvetica" w:eastAsia="Times New Roman" w:hAnsi="Helvetica" w:cs="Helvetica"/>
+          <w:rFonts w:ascii="Times New Roman" w:eastAsia="Times New Roman" w:hAnsi="Times New Roman" w:cs="Times New Roman"/>
+          <w:color w:val="333333"/>
+          <w:sz w:val="24"/>
+          <w:szCs w:val="24"/>
+        </w:rPr>
+      </w:pPr>
+      <w:r>
+        <w:rPr>
+          <w:rFonts w:ascii="Times New Roman" w:eastAsia="Times New Roman" w:hAnsi="Times New Roman" w:cs="Times New Roman"/>
           <w:color w:val="333333"/>
           <w:sz w:val="24"/>
           <w:szCs w:val="24"/>
@@ -1034,7 +1465,7 @@
       <w:proofErr w:type="spellStart"/>
       <w:r>
         <w:rPr>
-          <w:rFonts w:ascii="Helvetica" w:eastAsia="Times New Roman" w:hAnsi="Helvetica" w:cs="Helvetica"/>
+          <w:rFonts w:ascii="Times New Roman" w:eastAsia="Times New Roman" w:hAnsi="Times New Roman" w:cs="Times New Roman"/>
           <w:color w:val="333333"/>
           <w:sz w:val="24"/>
           <w:szCs w:val="24"/>
@@ -1044,57 +1475,57 @@
       <w:proofErr w:type="spellEnd"/>
       <w:r>
         <w:rPr>
-          <w:rFonts w:ascii="Helvetica" w:eastAsia="Times New Roman" w:hAnsi="Helvetica" w:cs="Helvetica"/>
-          <w:color w:val="333333"/>
-          <w:sz w:val="24"/>
-          <w:szCs w:val="24"/>
-        </w:rPr>
-        <w:t xml:space="preserve"> means that when the signal is sent, an internal switch will </w:t>
-      </w:r>
-      <w:r>
-        <w:rPr>
-          <w:rFonts w:ascii="Helvetica" w:eastAsia="Times New Roman" w:hAnsi="Helvetica" w:cs="Helvetica"/>
+          <w:rFonts w:ascii="Times New Roman" w:eastAsia="Times New Roman" w:hAnsi="Times New Roman" w:cs="Times New Roman"/>
+          <w:color w:val="333333"/>
+          <w:sz w:val="24"/>
+          <w:szCs w:val="24"/>
+        </w:rPr>
+        <w:t xml:space="preserve"> means that when the signal is sent, an internal switch will be closed, causing </w:t>
+      </w:r>
+      <w:proofErr w:type="spellStart"/>
+      <w:r>
+        <w:rPr>
+          <w:rFonts w:ascii="Times New Roman" w:eastAsia="Times New Roman" w:hAnsi="Times New Roman" w:cs="Times New Roman"/>
+          <w:color w:val="333333"/>
+          <w:sz w:val="24"/>
+          <w:szCs w:val="24"/>
+        </w:rPr>
+        <w:t>what ever</w:t>
+      </w:r>
+      <w:proofErr w:type="spellEnd"/>
+      <w:r>
+        <w:rPr>
+          <w:rFonts w:ascii="Times New Roman" w:eastAsia="Times New Roman" w:hAnsi="Times New Roman" w:cs="Times New Roman"/>
+          <w:color w:val="333333"/>
+          <w:sz w:val="24"/>
+          <w:szCs w:val="24"/>
+        </w:rPr>
+        <w:t xml:space="preserve"> is on the input to be shown on the output. The CNC machine uses G-Code, </w:t>
+      </w:r>
+      <w:r>
+        <w:rPr>
+          <w:rFonts w:ascii="Times New Roman" w:eastAsia="Times New Roman" w:hAnsi="Times New Roman" w:cs="Times New Roman"/>
           <w:color w:val="333333"/>
           <w:sz w:val="24"/>
           <w:szCs w:val="24"/>
         </w:rPr>
         <w:lastRenderedPageBreak/>
-        <w:t xml:space="preserve">be closed, causing </w:t>
+        <w:t xml:space="preserve">and </w:t>
       </w:r>
       <w:proofErr w:type="spellStart"/>
       <w:r>
         <w:rPr>
-          <w:rFonts w:ascii="Helvetica" w:eastAsia="Times New Roman" w:hAnsi="Helvetica" w:cs="Helvetica"/>
-          <w:color w:val="333333"/>
-          <w:sz w:val="24"/>
-          <w:szCs w:val="24"/>
-        </w:rPr>
-        <w:t>what ever</w:t>
+          <w:rFonts w:ascii="Times New Roman" w:eastAsia="Times New Roman" w:hAnsi="Times New Roman" w:cs="Times New Roman"/>
+          <w:color w:val="333333"/>
+          <w:sz w:val="24"/>
+          <w:szCs w:val="24"/>
+        </w:rPr>
+        <w:t>Linuix</w:t>
       </w:r>
       <w:proofErr w:type="spellEnd"/>
       <w:r>
         <w:rPr>
-          <w:rFonts w:ascii="Helvetica" w:eastAsia="Times New Roman" w:hAnsi="Helvetica" w:cs="Helvetica"/>
-          <w:color w:val="333333"/>
-          <w:sz w:val="24"/>
-          <w:szCs w:val="24"/>
-        </w:rPr>
-        <w:t xml:space="preserve"> is on the input to be shown on the output. The CNC machine uses G-Code, and </w:t>
-      </w:r>
-      <w:proofErr w:type="spellStart"/>
-      <w:r>
-        <w:rPr>
-          <w:rFonts w:ascii="Helvetica" w:eastAsia="Times New Roman" w:hAnsi="Helvetica" w:cs="Helvetica"/>
-          <w:color w:val="333333"/>
-          <w:sz w:val="24"/>
-          <w:szCs w:val="24"/>
-        </w:rPr>
-        <w:t>Linuix</w:t>
-      </w:r>
-      <w:proofErr w:type="spellEnd"/>
-      <w:r>
-        <w:rPr>
-          <w:rFonts w:ascii="Helvetica" w:eastAsia="Times New Roman" w:hAnsi="Helvetica" w:cs="Helvetica"/>
+          <w:rFonts w:ascii="Times New Roman" w:eastAsia="Times New Roman" w:hAnsi="Times New Roman" w:cs="Times New Roman"/>
           <w:color w:val="333333"/>
           <w:sz w:val="24"/>
           <w:szCs w:val="24"/>
@@ -1107,15 +1538,15 @@
         <w:shd w:val="clear" w:color="auto" w:fill="FFFFFF"/>
         <w:spacing w:after="100" w:afterAutospacing="1" w:line="384" w:lineRule="atLeast"/>
         <w:rPr>
-          <w:rFonts w:ascii="Helvetica" w:eastAsia="Times New Roman" w:hAnsi="Helvetica" w:cs="Helvetica"/>
-          <w:color w:val="333333"/>
-          <w:sz w:val="24"/>
-          <w:szCs w:val="24"/>
-        </w:rPr>
-      </w:pPr>
-      <w:r>
-        <w:rPr>
-          <w:rFonts w:ascii="Helvetica" w:eastAsia="Times New Roman" w:hAnsi="Helvetica" w:cs="Helvetica"/>
+          <w:rFonts w:ascii="Times New Roman" w:eastAsia="Times New Roman" w:hAnsi="Times New Roman" w:cs="Times New Roman"/>
+          <w:color w:val="333333"/>
+          <w:sz w:val="24"/>
+          <w:szCs w:val="24"/>
+        </w:rPr>
+      </w:pPr>
+      <w:r>
+        <w:rPr>
+          <w:rFonts w:ascii="Times New Roman" w:eastAsia="Times New Roman" w:hAnsi="Times New Roman" w:cs="Times New Roman"/>
           <w:color w:val="333333"/>
           <w:sz w:val="24"/>
           <w:szCs w:val="24"/>
@@ -1125,7 +1556,7 @@
       <w:proofErr w:type="spellStart"/>
       <w:r>
         <w:rPr>
-          <w:rFonts w:ascii="Helvetica" w:eastAsia="Times New Roman" w:hAnsi="Helvetica" w:cs="Helvetica"/>
+          <w:rFonts w:ascii="Times New Roman" w:eastAsia="Times New Roman" w:hAnsi="Times New Roman" w:cs="Times New Roman"/>
           <w:color w:val="333333"/>
           <w:sz w:val="24"/>
           <w:szCs w:val="24"/>
@@ -1135,7 +1566,7 @@
       <w:proofErr w:type="spellEnd"/>
       <w:r>
         <w:rPr>
-          <w:rFonts w:ascii="Helvetica" w:eastAsia="Times New Roman" w:hAnsi="Helvetica" w:cs="Helvetica"/>
+          <w:rFonts w:ascii="Times New Roman" w:eastAsia="Times New Roman" w:hAnsi="Times New Roman" w:cs="Times New Roman"/>
           <w:color w:val="333333"/>
           <w:sz w:val="24"/>
           <w:szCs w:val="24"/>
@@ -1149,14 +1580,15 @@
         <w:spacing w:after="100" w:afterAutospacing="1" w:line="384" w:lineRule="atLeast"/>
         <w:jc w:val="center"/>
         <w:rPr>
-          <w:rFonts w:ascii="Helvetica" w:eastAsia="Times New Roman" w:hAnsi="Helvetica" w:cs="Helvetica"/>
-          <w:color w:val="333333"/>
-          <w:sz w:val="24"/>
-          <w:szCs w:val="24"/>
-        </w:rPr>
-      </w:pPr>
-      <w:r>
-        <w:rPr>
+          <w:rFonts w:ascii="Times New Roman" w:eastAsia="Times New Roman" w:hAnsi="Times New Roman" w:cs="Times New Roman"/>
+          <w:color w:val="333333"/>
+          <w:sz w:val="24"/>
+          <w:szCs w:val="24"/>
+        </w:rPr>
+      </w:pPr>
+      <w:r>
+        <w:rPr>
+          <w:rFonts w:ascii="Times New Roman" w:hAnsi="Times New Roman" w:cs="Times New Roman"/>
           <w:noProof/>
         </w:rPr>
         <w:drawing>
@@ -1180,7 +1612,7 @@
                     <a:blip r:embed="rId8">
                       <a:extLst>
                         <a:ext uri="{28A0092B-C50C-407E-A947-70E740481C1C}">
-                          <a14:useLocalDpi xmlns:a14="http://schemas.microsoft.com/office/drawing/2010/main" val="0"/>
+                          <a14:useLocalDpi xmlns:a14="http://schemas.microsoft.com/office/drawing/2010/main" xmlns:wps="http://schemas.microsoft.com/office/word/2010/wordprocessingShape" xmlns:wpi="http://schemas.microsoft.com/office/word/2010/wordprocessingInk" xmlns:wpg="http://schemas.microsoft.com/office/word/2010/wordprocessingGroup" xmlns:w15="http://schemas.microsoft.com/office/word/2012/wordml" xmlns:w14="http://schemas.microsoft.com/office/word/2010/wordml" xmlns:w="http://schemas.openxmlformats.org/wordprocessingml/2006/main" xmlns:w10="urn:schemas-microsoft-com:office:word" xmlns:wp14="http://schemas.microsoft.com/office/word/2010/wordprocessingDrawing" xmlns:v="urn:schemas-microsoft-com:vml" xmlns:o="urn:schemas-microsoft-com:office:office" xmlns:mc="http://schemas.openxmlformats.org/markup-compatibility/2006" xmlns:wpc="http://schemas.microsoft.com/office/word/2010/wordprocessingCanvas" xmlns="" val="0"/>
                         </a:ext>
                       </a:extLst>
                     </a:blip>
@@ -1215,14 +1647,15 @@
         <w:spacing w:after="100" w:afterAutospacing="1" w:line="384" w:lineRule="atLeast"/>
         <w:jc w:val="center"/>
         <w:rPr>
-          <w:rFonts w:ascii="Helvetica" w:eastAsia="Times New Roman" w:hAnsi="Helvetica" w:cs="Helvetica"/>
-          <w:color w:val="333333"/>
-          <w:sz w:val="24"/>
-          <w:szCs w:val="24"/>
-        </w:rPr>
-      </w:pPr>
-      <w:r>
-        <w:rPr>
+          <w:rFonts w:ascii="Times New Roman" w:eastAsia="Times New Roman" w:hAnsi="Times New Roman" w:cs="Times New Roman"/>
+          <w:color w:val="333333"/>
+          <w:sz w:val="24"/>
+          <w:szCs w:val="24"/>
+        </w:rPr>
+      </w:pPr>
+      <w:r>
+        <w:rPr>
+          <w:rFonts w:ascii="Times New Roman" w:hAnsi="Times New Roman" w:cs="Times New Roman"/>
           <w:noProof/>
         </w:rPr>
         <w:lastRenderedPageBreak/>
@@ -1247,7 +1680,7 @@
                     <a:blip r:embed="rId9">
                       <a:extLst>
                         <a:ext uri="{28A0092B-C50C-407E-A947-70E740481C1C}">
-                          <a14:useLocalDpi xmlns:a14="http://schemas.microsoft.com/office/drawing/2010/main" val="0"/>
+                          <a14:useLocalDpi xmlns:a14="http://schemas.microsoft.com/office/drawing/2010/main" xmlns:wps="http://schemas.microsoft.com/office/word/2010/wordprocessingShape" xmlns:wpi="http://schemas.microsoft.com/office/word/2010/wordprocessingInk" xmlns:wpg="http://schemas.microsoft.com/office/word/2010/wordprocessingGroup" xmlns:w15="http://schemas.microsoft.com/office/word/2012/wordml" xmlns:w14="http://schemas.microsoft.com/office/word/2010/wordml" xmlns:w="http://schemas.openxmlformats.org/wordprocessingml/2006/main" xmlns:w10="urn:schemas-microsoft-com:office:word" xmlns:wp14="http://schemas.microsoft.com/office/word/2010/wordprocessingDrawing" xmlns:v="urn:schemas-microsoft-com:vml" xmlns:o="urn:schemas-microsoft-com:office:office" xmlns:mc="http://schemas.openxmlformats.org/markup-compatibility/2006" xmlns:wpc="http://schemas.microsoft.com/office/word/2010/wordprocessingCanvas" xmlns="" val="0"/>
                         </a:ext>
                       </a:extLst>
                     </a:blip>
@@ -1280,56 +1713,155 @@
       <w:pPr>
         <w:shd w:val="clear" w:color="auto" w:fill="FFFFFF"/>
         <w:spacing w:after="100" w:afterAutospacing="1" w:line="384" w:lineRule="atLeast"/>
-        <w:jc w:val="center"/>
-        <w:rPr>
-          <w:rFonts w:ascii="Helvetica" w:eastAsia="Times New Roman" w:hAnsi="Helvetica" w:cs="Helvetica"/>
-          <w:color w:val="333333"/>
-          <w:sz w:val="24"/>
-          <w:szCs w:val="24"/>
-        </w:rPr>
-      </w:pPr>
+        <w:rPr>
+          <w:rFonts w:ascii="Times New Roman" w:eastAsia="Times New Roman" w:hAnsi="Times New Roman" w:cs="Times New Roman"/>
+          <w:color w:val="333333"/>
+          <w:sz w:val="24"/>
+          <w:szCs w:val="24"/>
+        </w:rPr>
+      </w:pPr>
+      <w:r>
+        <w:rPr>
+          <w:rFonts w:ascii="Times New Roman" w:eastAsia="Times New Roman" w:hAnsi="Times New Roman" w:cs="Times New Roman"/>
+          <w:color w:val="333333"/>
+          <w:sz w:val="24"/>
+          <w:szCs w:val="24"/>
+        </w:rPr>
+        <w:t xml:space="preserve">This is the </w:t>
+      </w:r>
+      <w:proofErr w:type="spellStart"/>
+      <w:r>
+        <w:rPr>
+          <w:rFonts w:ascii="Times New Roman" w:eastAsia="Times New Roman" w:hAnsi="Times New Roman" w:cs="Times New Roman"/>
+          <w:color w:val="333333"/>
+          <w:sz w:val="24"/>
+          <w:szCs w:val="24"/>
+        </w:rPr>
+        <w:t>EagleCAD</w:t>
+      </w:r>
+      <w:proofErr w:type="spellEnd"/>
+      <w:r>
+        <w:rPr>
+          <w:rFonts w:ascii="Times New Roman" w:eastAsia="Times New Roman" w:hAnsi="Times New Roman" w:cs="Times New Roman"/>
+          <w:color w:val="333333"/>
+          <w:sz w:val="24"/>
+          <w:szCs w:val="24"/>
+        </w:rPr>
+        <w:t xml:space="preserve"> of the 50 pin breakout board, below is the board produced.</w:t>
+      </w:r>
     </w:p>
     <w:p>
       <w:pPr>
         <w:shd w:val="clear" w:color="auto" w:fill="FFFFFF"/>
         <w:spacing w:after="100" w:afterAutospacing="1" w:line="384" w:lineRule="atLeast"/>
         <w:rPr>
-          <w:rFonts w:ascii="Helvetica" w:eastAsia="Times New Roman" w:hAnsi="Helvetica" w:cs="Helvetica"/>
-          <w:b/>
-          <w:color w:val="333333"/>
-          <w:sz w:val="24"/>
-          <w:szCs w:val="24"/>
-        </w:rPr>
-      </w:pPr>
-      <w:r>
-        <w:rPr>
-          <w:rFonts w:ascii="Helvetica" w:eastAsia="Times New Roman" w:hAnsi="Helvetica" w:cs="Helvetica"/>
-          <w:b/>
-          <w:color w:val="333333"/>
-          <w:sz w:val="24"/>
-          <w:szCs w:val="24"/>
-        </w:rPr>
-        <w:t>Soft</w:t>
-      </w:r>
-      <w:r>
-        <w:rPr>
-          <w:rFonts w:ascii="Helvetica" w:eastAsia="Times New Roman" w:hAnsi="Helvetica" w:cs="Helvetica"/>
-          <w:b/>
-          <w:color w:val="333333"/>
-          <w:sz w:val="24"/>
-          <w:szCs w:val="24"/>
-        </w:rPr>
-        <w:t>w</w:t>
-      </w:r>
-      <w:r>
-        <w:rPr>
-          <w:rFonts w:ascii="Helvetica" w:eastAsia="Times New Roman" w:hAnsi="Helvetica" w:cs="Helvetica"/>
-          <w:b/>
-          <w:color w:val="333333"/>
-          <w:sz w:val="24"/>
-          <w:szCs w:val="24"/>
-        </w:rPr>
-        <w:t>are</w:t>
+          <w:rFonts w:ascii="Times New Roman" w:eastAsia="Times New Roman" w:hAnsi="Times New Roman" w:cs="Times New Roman"/>
+          <w:color w:val="333333"/>
+          <w:sz w:val="24"/>
+          <w:szCs w:val="24"/>
+        </w:rPr>
+      </w:pPr>
+      <w:r>
+        <w:rPr>
+          <w:rFonts w:ascii="Times New Roman" w:eastAsia="Times New Roman" w:hAnsi="Times New Roman" w:cs="Times New Roman"/>
+          <w:noProof/>
+          <w:color w:val="333333"/>
+          <w:sz w:val="24"/>
+          <w:szCs w:val="24"/>
+        </w:rPr>
+        <w:drawing>
+          <wp:inline distT="0" distB="0" distL="0" distR="0">
+            <wp:extent cx="5943600" cy="3343275"/>
+            <wp:effectExtent l="19050" t="0" r="0" b="0"/>
+            <wp:docPr id="12" name="Picture 11" descr="11116120_10152846562482897_86566442_n.jpg"/>
+            <wp:cNvGraphicFramePr>
+              <a:graphicFrameLocks xmlns:a="http://schemas.openxmlformats.org/drawingml/2006/main" noChangeAspect="1"/>
+            </wp:cNvGraphicFramePr>
+            <a:graphic xmlns:a="http://schemas.openxmlformats.org/drawingml/2006/main">
+              <a:graphicData uri="http://schemas.openxmlformats.org/drawingml/2006/picture">
+                <pic:pic xmlns:pic="http://schemas.openxmlformats.org/drawingml/2006/picture">
+                  <pic:nvPicPr>
+                    <pic:cNvPr id="0" name="11116120_10152846562482897_86566442_n.jpg"/>
+                    <pic:cNvPicPr/>
+                  </pic:nvPicPr>
+                  <pic:blipFill>
+                    <a:blip r:embed="rId10"/>
+                    <a:stretch>
+                      <a:fillRect/>
+                    </a:stretch>
+                  </pic:blipFill>
+                  <pic:spPr>
+                    <a:xfrm>
+                      <a:off x="0" y="0"/>
+                      <a:ext cx="5943600" cy="3343275"/>
+                    </a:xfrm>
+                    <a:prstGeom prst="rect">
+                      <a:avLst/>
+                    </a:prstGeom>
+                  </pic:spPr>
+                </pic:pic>
+              </a:graphicData>
+            </a:graphic>
+          </wp:inline>
+        </w:drawing>
+      </w:r>
+    </w:p>
+    <w:p>
+      <w:pPr>
+        <w:shd w:val="clear" w:color="auto" w:fill="FFFFFF"/>
+        <w:spacing w:after="100" w:afterAutospacing="1" w:line="384" w:lineRule="atLeast"/>
+        <w:jc w:val="center"/>
+        <w:rPr>
+          <w:rFonts w:ascii="Times New Roman" w:eastAsia="Times New Roman" w:hAnsi="Times New Roman" w:cs="Times New Roman"/>
+          <w:color w:val="333333"/>
+          <w:sz w:val="24"/>
+          <w:szCs w:val="24"/>
+        </w:rPr>
+      </w:pPr>
+    </w:p>
+    <w:p>
+      <w:pPr>
+        <w:rPr>
+          <w:rFonts w:ascii="Times New Roman" w:eastAsia="Times New Roman" w:hAnsi="Times New Roman" w:cs="Times New Roman"/>
+          <w:b/>
+          <w:color w:val="333333"/>
+          <w:sz w:val="24"/>
+          <w:szCs w:val="24"/>
+        </w:rPr>
+      </w:pPr>
+      <w:r>
+        <w:rPr>
+          <w:rFonts w:ascii="Times New Roman" w:eastAsia="Times New Roman" w:hAnsi="Times New Roman" w:cs="Times New Roman"/>
+          <w:b/>
+          <w:color w:val="333333"/>
+          <w:sz w:val="24"/>
+          <w:szCs w:val="24"/>
+        </w:rPr>
+        <w:br w:type="page"/>
+      </w:r>
+    </w:p>
+    <w:p>
+      <w:pPr>
+        <w:shd w:val="clear" w:color="auto" w:fill="FFFFFF"/>
+        <w:spacing w:after="100" w:afterAutospacing="1" w:line="384" w:lineRule="atLeast"/>
+        <w:rPr>
+          <w:rFonts w:ascii="Times New Roman" w:eastAsia="Times New Roman" w:hAnsi="Times New Roman" w:cs="Times New Roman"/>
+          <w:b/>
+          <w:color w:val="333333"/>
+          <w:sz w:val="24"/>
+          <w:szCs w:val="24"/>
+        </w:rPr>
+      </w:pPr>
+      <w:r>
+        <w:rPr>
+          <w:rFonts w:ascii="Times New Roman" w:eastAsia="Times New Roman" w:hAnsi="Times New Roman" w:cs="Times New Roman"/>
+          <w:b/>
+          <w:color w:val="333333"/>
+          <w:sz w:val="24"/>
+          <w:szCs w:val="24"/>
+        </w:rPr>
+        <w:lastRenderedPageBreak/>
+        <w:t>Software</w:t>
       </w:r>
     </w:p>
     <w:p>
@@ -1341,7 +1873,7 @@
         <w:shd w:val="clear" w:color="auto" w:fill="FFFFFF"/>
         <w:spacing w:after="240"/>
         <w:rPr>
-          <w:rFonts w:ascii="Helvetica" w:hAnsi="Helvetica" w:cs="Helvetica"/>
+          <w:rFonts w:ascii="Times New Roman" w:hAnsi="Times New Roman" w:cs="Times New Roman"/>
           <w:color w:val="333333"/>
           <w:sz w:val="54"/>
           <w:szCs w:val="54"/>
@@ -1349,7 +1881,7 @@
       </w:pPr>
       <w:r>
         <w:rPr>
-          <w:rFonts w:ascii="Helvetica" w:hAnsi="Helvetica" w:cs="Helvetica"/>
+          <w:rFonts w:ascii="Times New Roman" w:hAnsi="Times New Roman" w:cs="Times New Roman"/>
           <w:color w:val="333333"/>
           <w:sz w:val="54"/>
           <w:szCs w:val="54"/>
@@ -1363,13 +1895,11 @@
         <w:shd w:val="clear" w:color="auto" w:fill="FFFFFF"/>
         <w:spacing w:before="0" w:beforeAutospacing="0" w:after="240" w:afterAutospacing="0" w:line="384" w:lineRule="atLeast"/>
         <w:rPr>
-          <w:rFonts w:ascii="Helvetica" w:hAnsi="Helvetica" w:cs="Helvetica"/>
-          <w:color w:val="333333"/>
-        </w:rPr>
-      </w:pPr>
-      <w:r>
-        <w:rPr>
-          <w:rFonts w:ascii="Helvetica" w:hAnsi="Helvetica" w:cs="Helvetica"/>
+          <w:color w:val="333333"/>
+        </w:rPr>
+      </w:pPr>
+      <w:r>
+        <w:rPr>
           <w:color w:val="333333"/>
         </w:rPr>
         <w:t>Our software will have a GUI in which the user can see real-time graphed data coming from the current and temperature sensors as well as see the current wire speed. The system should use this feedback to automatically adjust the weld and keep it in a state that can be considered a "good weld". Also included here will be manual overrides for the user to adjust the current and wire speed to their own desired result. Below is an initial GUI layout that we will be aiming for.</w:t>
@@ -1381,17 +1911,17 @@
         <w:spacing w:after="100" w:afterAutospacing="1" w:line="384" w:lineRule="atLeast"/>
         <w:jc w:val="center"/>
         <w:rPr>
-          <w:rFonts w:ascii="Helvetica" w:eastAsia="Times New Roman" w:hAnsi="Helvetica" w:cs="Helvetica"/>
-          <w:color w:val="333333"/>
-          <w:sz w:val="24"/>
-          <w:szCs w:val="24"/>
-        </w:rPr>
-      </w:pPr>
-      <w:r>
-        <w:rPr>
+          <w:rFonts w:ascii="Times New Roman" w:eastAsia="Times New Roman" w:hAnsi="Times New Roman" w:cs="Times New Roman"/>
+          <w:color w:val="333333"/>
+          <w:sz w:val="24"/>
+          <w:szCs w:val="24"/>
+        </w:rPr>
+      </w:pPr>
+      <w:r>
+        <w:rPr>
+          <w:rFonts w:ascii="Times New Roman" w:hAnsi="Times New Roman" w:cs="Times New Roman"/>
           <w:noProof/>
         </w:rPr>
-        <w:lastRenderedPageBreak/>
         <w:drawing>
           <wp:inline distT="0" distB="0" distL="0" distR="0">
             <wp:extent cx="5943600" cy="4224563"/>
@@ -1410,10 +1940,10 @@
                     </pic:cNvPicPr>
                   </pic:nvPicPr>
                   <pic:blipFill>
-                    <a:blip r:embed="rId10">
+                    <a:blip r:embed="rId11">
                       <a:extLst>
                         <a:ext uri="{28A0092B-C50C-407E-A947-70E740481C1C}">
-                          <a14:useLocalDpi xmlns:a14="http://schemas.microsoft.com/office/drawing/2010/main" val="0"/>
+                          <a14:useLocalDpi xmlns:a14="http://schemas.microsoft.com/office/drawing/2010/main" xmlns:wps="http://schemas.microsoft.com/office/word/2010/wordprocessingShape" xmlns:wpi="http://schemas.microsoft.com/office/word/2010/wordprocessingInk" xmlns:wpg="http://schemas.microsoft.com/office/word/2010/wordprocessingGroup" xmlns:w15="http://schemas.microsoft.com/office/word/2012/wordml" xmlns:w14="http://schemas.microsoft.com/office/word/2010/wordml" xmlns:w="http://schemas.openxmlformats.org/wordprocessingml/2006/main" xmlns:w10="urn:schemas-microsoft-com:office:word" xmlns:wp14="http://schemas.microsoft.com/office/word/2010/wordprocessingDrawing" xmlns:v="urn:schemas-microsoft-com:vml" xmlns:o="urn:schemas-microsoft-com:office:office" xmlns:mc="http://schemas.openxmlformats.org/markup-compatibility/2006" xmlns:wpc="http://schemas.microsoft.com/office/word/2010/wordprocessingCanvas" xmlns="" val="0"/>
                         </a:ext>
                       </a:extLst>
                     </a:blip>
@@ -1448,22 +1978,24 @@
         <w:spacing w:after="100" w:afterAutospacing="1" w:line="384" w:lineRule="atLeast"/>
         <w:jc w:val="center"/>
         <w:rPr>
-          <w:rFonts w:ascii="Helvetica" w:eastAsia="Times New Roman" w:hAnsi="Helvetica" w:cs="Helvetica"/>
-          <w:color w:val="333333"/>
-          <w:sz w:val="24"/>
-          <w:szCs w:val="24"/>
-        </w:rPr>
-      </w:pPr>
-    </w:p>
-    <w:p>
-      <w:pPr>
-        <w:rPr>
+          <w:rFonts w:ascii="Times New Roman" w:eastAsia="Times New Roman" w:hAnsi="Times New Roman" w:cs="Times New Roman"/>
+          <w:color w:val="333333"/>
+          <w:sz w:val="24"/>
+          <w:szCs w:val="24"/>
+        </w:rPr>
+      </w:pPr>
+    </w:p>
+    <w:p>
+      <w:pPr>
+        <w:rPr>
+          <w:rFonts w:ascii="Times New Roman" w:hAnsi="Times New Roman" w:cs="Times New Roman"/>
           <w:b/>
           <w:u w:val="single"/>
         </w:rPr>
       </w:pPr>
       <w:r>
         <w:rPr>
+          <w:rFonts w:ascii="Times New Roman" w:hAnsi="Times New Roman" w:cs="Times New Roman"/>
           <w:b/>
           <w:u w:val="single"/>
         </w:rPr>
@@ -1471,64 +2003,63 @@
       </w:r>
     </w:p>
     <w:p>
-      <w:r>
-        <w:t>W</w:t>
-      </w:r>
-      <w:r>
-        <w:t xml:space="preserve">e are using </w:t>
-      </w:r>
-      <w:r>
-        <w:rPr>
+      <w:pPr>
+        <w:rPr>
+          <w:rFonts w:ascii="Times New Roman" w:hAnsi="Times New Roman" w:cs="Times New Roman"/>
+        </w:rPr>
+      </w:pPr>
+      <w:r>
+        <w:rPr>
+          <w:rFonts w:ascii="Times New Roman" w:hAnsi="Times New Roman" w:cs="Times New Roman"/>
+        </w:rPr>
+        <w:t xml:space="preserve">We are using </w:t>
+      </w:r>
+      <w:r>
+        <w:rPr>
+          <w:rFonts w:ascii="Times New Roman" w:hAnsi="Times New Roman" w:cs="Times New Roman"/>
           <w:i/>
         </w:rPr>
         <w:t>GTK+</w:t>
       </w:r>
       <w:r>
-        <w:t xml:space="preserve"> in C programming language to generate the Graphical User Interface in order to vie</w:t>
-      </w:r>
-      <w:r>
-        <w:t>w</w:t>
-      </w:r>
-      <w:r>
-        <w:t xml:space="preserve"> the different data and also control different settings.</w:t>
-      </w:r>
-    </w:p>
-    <w:p>
-      <w:pPr>
-        <w:pStyle w:val="NoSpacing"/>
-      </w:pPr>
-      <w:r>
+        <w:rPr>
+          <w:rFonts w:ascii="Times New Roman" w:hAnsi="Times New Roman" w:cs="Times New Roman"/>
+        </w:rPr>
+        <w:t xml:space="preserve"> in C programming language to generate the Graphical User Interface in order to view the different data and also control different settings.</w:t>
+      </w:r>
+    </w:p>
+    <w:p>
+      <w:pPr>
+        <w:pStyle w:val="NoSpacing"/>
+        <w:rPr>
+          <w:rFonts w:ascii="Times New Roman" w:hAnsi="Times New Roman" w:cs="Times New Roman"/>
+        </w:rPr>
+      </w:pPr>
+      <w:r>
+        <w:rPr>
+          <w:rFonts w:ascii="Times New Roman" w:hAnsi="Times New Roman" w:cs="Times New Roman"/>
+        </w:rPr>
+        <w:lastRenderedPageBreak/>
         <w:t>The </w:t>
       </w:r>
       <w:r>
         <w:rPr>
+          <w:rFonts w:ascii="Times New Roman" w:hAnsi="Times New Roman" w:cs="Times New Roman"/>
           <w:i/>
           <w:iCs/>
         </w:rPr>
         <w:t>GTK+</w:t>
       </w:r>
       <w:r>
-        <w:t xml:space="preserve"> is a library for creating graphical user interfaces. The library is created in C programming language. The GTK+ library is also called the GIMP toolkit. Originally, the library was created while developing the GIMP image manipulation program. Since then, the GTK+ became one of the most popular toolkits under Linux and BSD Unix. Today, most of the GUI software in the open source world is created in </w:t>
+        <w:rPr>
+          <w:rFonts w:ascii="Times New Roman" w:hAnsi="Times New Roman" w:cs="Times New Roman"/>
+        </w:rPr>
+        <w:t> is a library for creating graphical user interfaces. The library is created in C programming language. The GTK+ library is also called the GIMP toolkit. Originally, the library was created while developing the GIMP image manipulation program. Since then, the GTK+ became one of the most popular toolkits under Linux and BSD Unix. Today, most of the GUI software in the open source world is created in Qt or in GTK+. The GTK+ is an object oriented application programming interface. The object oriented system is created with the Glib object system, which is a base for the GTK+ library. The </w:t>
       </w:r>
       <w:proofErr w:type="spellStart"/>
       <w:r>
-        <w:t>Qt</w:t>
-      </w:r>
-      <w:proofErr w:type="spellEnd"/>
-      <w:r>
-        <w:t xml:space="preserve"> or in GTK+. The GTK+ is an object oriented application programming interface. The object oriented system is created with the </w:t>
-      </w:r>
-      <w:proofErr w:type="gramStart"/>
-      <w:r>
-        <w:t>Glib</w:t>
-      </w:r>
-      <w:proofErr w:type="gramEnd"/>
-      <w:r>
-        <w:t xml:space="preserve"> object system, which is a base for the GTK+ library. The </w:t>
-      </w:r>
-      <w:proofErr w:type="spellStart"/>
-      <w:r>
-        <w:rPr>
+        <w:rPr>
+          <w:rFonts w:ascii="Times New Roman" w:hAnsi="Times New Roman" w:cs="Times New Roman"/>
           <w:i/>
           <w:iCs/>
         </w:rPr>
@@ -1536,31 +2067,32 @@
       </w:r>
       <w:proofErr w:type="spellEnd"/>
       <w:r>
+        <w:rPr>
+          <w:rFonts w:ascii="Times New Roman" w:hAnsi="Times New Roman" w:cs="Times New Roman"/>
+        </w:rPr>
         <w:t> also enables to create language bindings for various other programming languages. Language bindings exist for C++, Python, Perl, Java, C#, and other programming languages.</w:t>
       </w:r>
     </w:p>
     <w:p>
       <w:pPr>
         <w:pStyle w:val="NoSpacing"/>
-      </w:pPr>
-    </w:p>
-    <w:p>
-      <w:pPr>
-        <w:pStyle w:val="NoSpacing"/>
-      </w:pPr>
-      <w:r>
-        <w:t xml:space="preserve">The </w:t>
-      </w:r>
-      <w:proofErr w:type="gramStart"/>
-      <w:r>
-        <w:t xml:space="preserve">GTK+ </w:t>
-      </w:r>
-      <w:r>
-        <w:t>itself</w:t>
-      </w:r>
-      <w:proofErr w:type="gramEnd"/>
-      <w:r>
-        <w:t xml:space="preserve"> depends on the following libraries.</w:t>
+        <w:rPr>
+          <w:rFonts w:ascii="Times New Roman" w:hAnsi="Times New Roman" w:cs="Times New Roman"/>
+        </w:rPr>
+      </w:pPr>
+    </w:p>
+    <w:p>
+      <w:pPr>
+        <w:pStyle w:val="NoSpacing"/>
+        <w:rPr>
+          <w:rFonts w:ascii="Times New Roman" w:hAnsi="Times New Roman" w:cs="Times New Roman"/>
+        </w:rPr>
+      </w:pPr>
+      <w:r>
+        <w:rPr>
+          <w:rFonts w:ascii="Times New Roman" w:hAnsi="Times New Roman" w:cs="Times New Roman"/>
+        </w:rPr>
+        <w:t>The GTK+ itself depends on the following libraries.</w:t>
       </w:r>
     </w:p>
     <w:p>
@@ -1570,8 +2102,14 @@
           <w:ilvl w:val="0"/>
           <w:numId w:val="2"/>
         </w:numPr>
-      </w:pPr>
-      <w:r>
+        <w:rPr>
+          <w:rFonts w:ascii="Times New Roman" w:hAnsi="Times New Roman" w:cs="Times New Roman"/>
+        </w:rPr>
+      </w:pPr>
+      <w:r>
+        <w:rPr>
+          <w:rFonts w:ascii="Times New Roman" w:hAnsi="Times New Roman" w:cs="Times New Roman"/>
+        </w:rPr>
         <w:t>Glib</w:t>
       </w:r>
     </w:p>
@@ -1582,9 +2120,15 @@
           <w:ilvl w:val="0"/>
           <w:numId w:val="2"/>
         </w:numPr>
+        <w:rPr>
+          <w:rFonts w:ascii="Times New Roman" w:hAnsi="Times New Roman" w:cs="Times New Roman"/>
+        </w:rPr>
       </w:pPr>
       <w:proofErr w:type="spellStart"/>
       <w:r>
+        <w:rPr>
+          <w:rFonts w:ascii="Times New Roman" w:hAnsi="Times New Roman" w:cs="Times New Roman"/>
+        </w:rPr>
         <w:t>Pango</w:t>
       </w:r>
       <w:proofErr w:type="spellEnd"/>
@@ -1596,8 +2140,14 @@
           <w:ilvl w:val="0"/>
           <w:numId w:val="2"/>
         </w:numPr>
-      </w:pPr>
-      <w:r>
+        <w:rPr>
+          <w:rFonts w:ascii="Times New Roman" w:hAnsi="Times New Roman" w:cs="Times New Roman"/>
+        </w:rPr>
+      </w:pPr>
+      <w:r>
+        <w:rPr>
+          <w:rFonts w:ascii="Times New Roman" w:hAnsi="Times New Roman" w:cs="Times New Roman"/>
+        </w:rPr>
         <w:t>ATK</w:t>
       </w:r>
     </w:p>
@@ -1608,8 +2158,14 @@
           <w:ilvl w:val="0"/>
           <w:numId w:val="2"/>
         </w:numPr>
-      </w:pPr>
-      <w:r>
+        <w:rPr>
+          <w:rFonts w:ascii="Times New Roman" w:hAnsi="Times New Roman" w:cs="Times New Roman"/>
+        </w:rPr>
+      </w:pPr>
+      <w:r>
+        <w:rPr>
+          <w:rFonts w:ascii="Times New Roman" w:hAnsi="Times New Roman" w:cs="Times New Roman"/>
+        </w:rPr>
         <w:t>GDK</w:t>
       </w:r>
     </w:p>
@@ -1620,9 +2176,15 @@
           <w:ilvl w:val="0"/>
           <w:numId w:val="2"/>
         </w:numPr>
+        <w:rPr>
+          <w:rFonts w:ascii="Times New Roman" w:hAnsi="Times New Roman" w:cs="Times New Roman"/>
+        </w:rPr>
       </w:pPr>
       <w:proofErr w:type="spellStart"/>
       <w:r>
+        <w:rPr>
+          <w:rFonts w:ascii="Times New Roman" w:hAnsi="Times New Roman" w:cs="Times New Roman"/>
+        </w:rPr>
         <w:t>GdkPixbuf</w:t>
       </w:r>
       <w:proofErr w:type="spellEnd"/>
@@ -1634,21 +2196,24 @@
           <w:ilvl w:val="0"/>
           <w:numId w:val="2"/>
         </w:numPr>
-      </w:pPr>
-      <w:r>
-        <w:lastRenderedPageBreak/>
-        <w:t>Cairo</w:t>
-      </w:r>
-    </w:p>
-    <w:p>
-      <w:pPr>
-        <w:pStyle w:val="NoSpacing"/>
-      </w:pPr>
-    </w:p>
-    <w:p>
-      <w:pPr>
-        <w:pStyle w:val="NoSpacing"/>
-        <w:rPr>
+        <w:rPr>
+          <w:rFonts w:ascii="Times New Roman" w:hAnsi="Times New Roman" w:cs="Times New Roman"/>
+        </w:rPr>
+      </w:pPr>
+      <w:proofErr w:type="spellStart"/>
+      <w:r>
+        <w:rPr>
+          <w:rFonts w:ascii="Times New Roman" w:hAnsi="Times New Roman" w:cs="Times New Roman"/>
+        </w:rPr>
+        <w:t>Cair</w:t>
+      </w:r>
+      <w:proofErr w:type="spellEnd"/>
+    </w:p>
+    <w:p>
+      <w:pPr>
+        <w:pStyle w:val="NoSpacing"/>
+        <w:rPr>
+          <w:rFonts w:ascii="Times New Roman" w:hAnsi="Times New Roman" w:cs="Times New Roman"/>
           <w:b/>
           <w:i/>
           <w:u w:val="single"/>
@@ -1656,6 +2221,7 @@
       </w:pPr>
       <w:r>
         <w:rPr>
+          <w:rFonts w:ascii="Times New Roman" w:hAnsi="Times New Roman" w:cs="Times New Roman"/>
           <w:b/>
           <w:u w:val="single"/>
         </w:rPr>
@@ -1663,6 +2229,7 @@
       </w:r>
       <w:r>
         <w:rPr>
+          <w:rFonts w:ascii="Times New Roman" w:hAnsi="Times New Roman" w:cs="Times New Roman"/>
           <w:b/>
           <w:i/>
           <w:u w:val="single"/>
@@ -1673,6 +2240,9 @@
     <w:p>
       <w:pPr>
         <w:pStyle w:val="NoSpacing"/>
+        <w:rPr>
+          <w:rFonts w:ascii="Times New Roman" w:hAnsi="Times New Roman" w:cs="Times New Roman"/>
+        </w:rPr>
       </w:pPr>
     </w:p>
     <w:p>
@@ -1682,9 +2252,13 @@
           <w:ilvl w:val="0"/>
           <w:numId w:val="2"/>
         </w:numPr>
-      </w:pPr>
-      <w:r>
-        <w:rPr>
+        <w:rPr>
+          <w:rFonts w:ascii="Times New Roman" w:hAnsi="Times New Roman" w:cs="Times New Roman"/>
+        </w:rPr>
+      </w:pPr>
+      <w:r>
+        <w:rPr>
+          <w:rFonts w:ascii="Times New Roman" w:hAnsi="Times New Roman" w:cs="Times New Roman"/>
           <w:i/>
           <w:u w:val="single"/>
         </w:rPr>
@@ -1695,8 +2269,14 @@
       <w:pPr>
         <w:pStyle w:val="NoSpacing"/>
         <w:ind w:left="720"/>
-      </w:pPr>
-      <w:r>
+        <w:rPr>
+          <w:rFonts w:ascii="Times New Roman" w:hAnsi="Times New Roman" w:cs="Times New Roman"/>
+        </w:rPr>
+      </w:pPr>
+      <w:r>
+        <w:rPr>
+          <w:rFonts w:ascii="Times New Roman" w:hAnsi="Times New Roman" w:cs="Times New Roman"/>
+        </w:rPr>
         <w:t>GTK+ is available in many other programming languages thanks to the language bindings available. This makes GTK+ quite an attractive toolkit for application development.</w:t>
       </w:r>
     </w:p>
@@ -1707,9 +2287,13 @@
           <w:ilvl w:val="0"/>
           <w:numId w:val="2"/>
         </w:numPr>
-      </w:pPr>
-      <w:r>
-        <w:rPr>
+        <w:rPr>
+          <w:rFonts w:ascii="Times New Roman" w:hAnsi="Times New Roman" w:cs="Times New Roman"/>
+        </w:rPr>
+      </w:pPr>
+      <w:r>
+        <w:rPr>
+          <w:rFonts w:ascii="Times New Roman" w:hAnsi="Times New Roman" w:cs="Times New Roman"/>
           <w:i/>
           <w:u w:val="single"/>
         </w:rPr>
@@ -1720,8 +2304,14 @@
       <w:pPr>
         <w:pStyle w:val="NoSpacing"/>
         <w:ind w:left="720"/>
-      </w:pPr>
-      <w:r>
+        <w:rPr>
+          <w:rFonts w:ascii="Times New Roman" w:hAnsi="Times New Roman" w:cs="Times New Roman"/>
+        </w:rPr>
+      </w:pPr>
+      <w:r>
+        <w:rPr>
+          <w:rFonts w:ascii="Times New Roman" w:hAnsi="Times New Roman" w:cs="Times New Roman"/>
+        </w:rPr>
         <w:t>GTK+ has a comprehensive collection of core widgets and interfaces for use in your application.</w:t>
       </w:r>
     </w:p>
@@ -1729,6 +2319,9 @@
       <w:pPr>
         <w:pStyle w:val="NoSpacing"/>
         <w:ind w:left="720"/>
+        <w:rPr>
+          <w:rFonts w:ascii="Times New Roman" w:hAnsi="Times New Roman" w:cs="Times New Roman"/>
+        </w:rPr>
       </w:pPr>
     </w:p>
     <w:p>
@@ -1738,8 +2331,14 @@
           <w:ilvl w:val="0"/>
           <w:numId w:val="3"/>
         </w:numPr>
-      </w:pPr>
-      <w:r>
+        <w:rPr>
+          <w:rFonts w:ascii="Times New Roman" w:hAnsi="Times New Roman" w:cs="Times New Roman"/>
+        </w:rPr>
+      </w:pPr>
+      <w:r>
+        <w:rPr>
+          <w:rFonts w:ascii="Times New Roman" w:hAnsi="Times New Roman" w:cs="Times New Roman"/>
+        </w:rPr>
         <w:t>Windows (normal window or dialog, about and assistant dialogs)</w:t>
       </w:r>
     </w:p>
@@ -1750,8 +2349,14 @@
           <w:ilvl w:val="0"/>
           <w:numId w:val="3"/>
         </w:numPr>
-      </w:pPr>
-      <w:r>
+        <w:rPr>
+          <w:rFonts w:ascii="Times New Roman" w:hAnsi="Times New Roman" w:cs="Times New Roman"/>
+        </w:rPr>
+      </w:pPr>
+      <w:r>
+        <w:rPr>
+          <w:rFonts w:ascii="Times New Roman" w:hAnsi="Times New Roman" w:cs="Times New Roman"/>
+        </w:rPr>
         <w:t>Displays (label, image, progress bar, status bar)</w:t>
       </w:r>
     </w:p>
@@ -1762,8 +2367,14 @@
           <w:ilvl w:val="0"/>
           <w:numId w:val="3"/>
         </w:numPr>
-      </w:pPr>
-      <w:r>
+        <w:rPr>
+          <w:rFonts w:ascii="Times New Roman" w:hAnsi="Times New Roman" w:cs="Times New Roman"/>
+        </w:rPr>
+      </w:pPr>
+      <w:r>
+        <w:rPr>
+          <w:rFonts w:ascii="Times New Roman" w:hAnsi="Times New Roman" w:cs="Times New Roman"/>
+        </w:rPr>
         <w:t>Buttons and toggles (check buttons, radio buttons, toggle buttons and link buttons)</w:t>
       </w:r>
     </w:p>
@@ -1774,8 +2385,14 @@
           <w:ilvl w:val="0"/>
           <w:numId w:val="3"/>
         </w:numPr>
-      </w:pPr>
-      <w:r>
+        <w:rPr>
+          <w:rFonts w:ascii="Times New Roman" w:hAnsi="Times New Roman" w:cs="Times New Roman"/>
+        </w:rPr>
+      </w:pPr>
+      <w:r>
+        <w:rPr>
+          <w:rFonts w:ascii="Times New Roman" w:hAnsi="Times New Roman" w:cs="Times New Roman"/>
+        </w:rPr>
         <w:t>Numerical (horizontal or vertical scales and spin buttons) and text data entry (with or without completion)</w:t>
       </w:r>
     </w:p>
@@ -1786,8 +2403,14 @@
           <w:ilvl w:val="0"/>
           <w:numId w:val="3"/>
         </w:numPr>
-      </w:pPr>
-      <w:r>
+        <w:rPr>
+          <w:rFonts w:ascii="Times New Roman" w:hAnsi="Times New Roman" w:cs="Times New Roman"/>
+        </w:rPr>
+      </w:pPr>
+      <w:r>
+        <w:rPr>
+          <w:rFonts w:ascii="Times New Roman" w:hAnsi="Times New Roman" w:cs="Times New Roman"/>
+        </w:rPr>
         <w:t>Multi-line text editor</w:t>
       </w:r>
     </w:p>
@@ -1798,8 +2421,14 @@
           <w:ilvl w:val="0"/>
           <w:numId w:val="3"/>
         </w:numPr>
-      </w:pPr>
-      <w:r>
+        <w:rPr>
+          <w:rFonts w:ascii="Times New Roman" w:hAnsi="Times New Roman" w:cs="Times New Roman"/>
+        </w:rPr>
+      </w:pPr>
+      <w:r>
+        <w:rPr>
+          <w:rFonts w:ascii="Times New Roman" w:hAnsi="Times New Roman" w:cs="Times New Roman"/>
+        </w:rPr>
         <w:t>Tree, list and icon grid viewer (with customizable renderers and model/view separation)</w:t>
       </w:r>
     </w:p>
@@ -1810,8 +2439,14 @@
           <w:ilvl w:val="0"/>
           <w:numId w:val="3"/>
         </w:numPr>
-      </w:pPr>
-      <w:r>
+        <w:rPr>
+          <w:rFonts w:ascii="Times New Roman" w:hAnsi="Times New Roman" w:cs="Times New Roman"/>
+        </w:rPr>
+      </w:pPr>
+      <w:r>
+        <w:rPr>
+          <w:rFonts w:ascii="Times New Roman" w:hAnsi="Times New Roman" w:cs="Times New Roman"/>
+        </w:rPr>
         <w:t>Combo box (with or without an entry)</w:t>
       </w:r>
     </w:p>
@@ -1822,8 +2457,14 @@
           <w:ilvl w:val="0"/>
           <w:numId w:val="3"/>
         </w:numPr>
-      </w:pPr>
-      <w:r>
+        <w:rPr>
+          <w:rFonts w:ascii="Times New Roman" w:hAnsi="Times New Roman" w:cs="Times New Roman"/>
+        </w:rPr>
+      </w:pPr>
+      <w:r>
+        <w:rPr>
+          <w:rFonts w:ascii="Times New Roman" w:hAnsi="Times New Roman" w:cs="Times New Roman"/>
+        </w:rPr>
         <w:t>Menus (with images, radio buttons and check items)</w:t>
       </w:r>
     </w:p>
@@ -1834,8 +2475,14 @@
           <w:ilvl w:val="0"/>
           <w:numId w:val="3"/>
         </w:numPr>
-      </w:pPr>
-      <w:r>
+        <w:rPr>
+          <w:rFonts w:ascii="Times New Roman" w:hAnsi="Times New Roman" w:cs="Times New Roman"/>
+        </w:rPr>
+      </w:pPr>
+      <w:r>
+        <w:rPr>
+          <w:rFonts w:ascii="Times New Roman" w:hAnsi="Times New Roman" w:cs="Times New Roman"/>
+        </w:rPr>
         <w:t>Toolbars (with radio buttons, toggle buttons and menu buttons)</w:t>
       </w:r>
     </w:p>
@@ -1846,13 +2493,22 @@
           <w:ilvl w:val="0"/>
           <w:numId w:val="3"/>
         </w:numPr>
+        <w:rPr>
+          <w:rFonts w:ascii="Times New Roman" w:hAnsi="Times New Roman" w:cs="Times New Roman"/>
+        </w:rPr>
       </w:pPr>
       <w:proofErr w:type="spellStart"/>
       <w:r>
+        <w:rPr>
+          <w:rFonts w:ascii="Times New Roman" w:hAnsi="Times New Roman" w:cs="Times New Roman"/>
+        </w:rPr>
         <w:t>GtkBuilder</w:t>
       </w:r>
       <w:proofErr w:type="spellEnd"/>
       <w:r>
+        <w:rPr>
+          <w:rFonts w:ascii="Times New Roman" w:hAnsi="Times New Roman" w:cs="Times New Roman"/>
+        </w:rPr>
         <w:t xml:space="preserve"> (creates your user interface from XML)</w:t>
       </w:r>
     </w:p>
@@ -1863,8 +2519,14 @@
           <w:ilvl w:val="0"/>
           <w:numId w:val="3"/>
         </w:numPr>
-      </w:pPr>
-      <w:r>
+        <w:rPr>
+          <w:rFonts w:ascii="Times New Roman" w:hAnsi="Times New Roman" w:cs="Times New Roman"/>
+        </w:rPr>
+      </w:pPr>
+      <w:r>
+        <w:rPr>
+          <w:rFonts w:ascii="Times New Roman" w:hAnsi="Times New Roman" w:cs="Times New Roman"/>
+        </w:rPr>
         <w:t>Selectors (color selection, file chooser, font selection)</w:t>
       </w:r>
     </w:p>
@@ -1875,8 +2537,14 @@
           <w:ilvl w:val="0"/>
           <w:numId w:val="3"/>
         </w:numPr>
-      </w:pPr>
-      <w:r>
+        <w:rPr>
+          <w:rFonts w:ascii="Times New Roman" w:hAnsi="Times New Roman" w:cs="Times New Roman"/>
+        </w:rPr>
+      </w:pPr>
+      <w:r>
+        <w:rPr>
+          <w:rFonts w:ascii="Times New Roman" w:hAnsi="Times New Roman" w:cs="Times New Roman"/>
+        </w:rPr>
         <w:t>Layouts (tabulated widget, table widget, expander widget, frames, separators and more)</w:t>
       </w:r>
     </w:p>
@@ -1887,8 +2555,14 @@
           <w:ilvl w:val="0"/>
           <w:numId w:val="3"/>
         </w:numPr>
-      </w:pPr>
-      <w:r>
+        <w:rPr>
+          <w:rFonts w:ascii="Times New Roman" w:hAnsi="Times New Roman" w:cs="Times New Roman"/>
+        </w:rPr>
+      </w:pPr>
+      <w:r>
+        <w:rPr>
+          <w:rFonts w:ascii="Times New Roman" w:hAnsi="Times New Roman" w:cs="Times New Roman"/>
+        </w:rPr>
         <w:t>Status icon (notification area on Linux, tray icon on Windows)</w:t>
       </w:r>
     </w:p>
@@ -1899,8 +2573,14 @@
           <w:ilvl w:val="0"/>
           <w:numId w:val="3"/>
         </w:numPr>
-      </w:pPr>
-      <w:r>
+        <w:rPr>
+          <w:rFonts w:ascii="Times New Roman" w:hAnsi="Times New Roman" w:cs="Times New Roman"/>
+        </w:rPr>
+      </w:pPr>
+      <w:r>
+        <w:rPr>
+          <w:rFonts w:ascii="Times New Roman" w:hAnsi="Times New Roman" w:cs="Times New Roman"/>
+        </w:rPr>
         <w:t>Printing widgets</w:t>
       </w:r>
     </w:p>
@@ -1911,8 +2591,14 @@
           <w:ilvl w:val="0"/>
           <w:numId w:val="3"/>
         </w:numPr>
-      </w:pPr>
-      <w:r>
+        <w:rPr>
+          <w:rFonts w:ascii="Times New Roman" w:hAnsi="Times New Roman" w:cs="Times New Roman"/>
+        </w:rPr>
+      </w:pPr>
+      <w:r>
+        <w:rPr>
+          <w:rFonts w:ascii="Times New Roman" w:hAnsi="Times New Roman" w:cs="Times New Roman"/>
+        </w:rPr>
         <w:t>Recently used documents (menu, dialog and manager)</w:t>
       </w:r>
     </w:p>
@@ -1920,18 +2606,25 @@
       <w:pPr>
         <w:pStyle w:val="NoSpacing"/>
         <w:ind w:left="720"/>
+        <w:rPr>
+          <w:rFonts w:ascii="Times New Roman" w:hAnsi="Times New Roman" w:cs="Times New Roman"/>
+        </w:rPr>
       </w:pPr>
     </w:p>
     <w:p>
       <w:pPr>
         <w:pStyle w:val="NoSpacing"/>
         <w:ind w:left="720"/>
-      </w:pPr>
-    </w:p>
-    <w:p>
-      <w:pPr>
-        <w:pStyle w:val="NoSpacing"/>
-        <w:rPr>
+        <w:rPr>
+          <w:rFonts w:ascii="Times New Roman" w:hAnsi="Times New Roman" w:cs="Times New Roman"/>
+        </w:rPr>
+      </w:pPr>
+    </w:p>
+    <w:p>
+      <w:pPr>
+        <w:pStyle w:val="NoSpacing"/>
+        <w:rPr>
+          <w:rFonts w:ascii="Times New Roman" w:hAnsi="Times New Roman" w:cs="Times New Roman"/>
           <w:b/>
           <w:u w:val="single"/>
         </w:rPr>
@@ -1941,6 +2634,7 @@
       <w:pPr>
         <w:pStyle w:val="NoSpacing"/>
         <w:rPr>
+          <w:rFonts w:ascii="Times New Roman" w:hAnsi="Times New Roman" w:cs="Times New Roman"/>
           <w:b/>
           <w:u w:val="single"/>
         </w:rPr>
@@ -1950,6 +2644,7 @@
       <w:pPr>
         <w:pStyle w:val="NoSpacing"/>
         <w:rPr>
+          <w:rFonts w:ascii="Times New Roman" w:hAnsi="Times New Roman" w:cs="Times New Roman"/>
           <w:b/>
           <w:u w:val="single"/>
         </w:rPr>
@@ -1959,6 +2654,7 @@
       <w:pPr>
         <w:pStyle w:val="NoSpacing"/>
         <w:rPr>
+          <w:rFonts w:ascii="Times New Roman" w:hAnsi="Times New Roman" w:cs="Times New Roman"/>
           <w:b/>
           <w:u w:val="single"/>
         </w:rPr>
@@ -1968,6 +2664,7 @@
       <w:pPr>
         <w:pStyle w:val="NoSpacing"/>
         <w:rPr>
+          <w:rFonts w:ascii="Times New Roman" w:hAnsi="Times New Roman" w:cs="Times New Roman"/>
           <w:b/>
           <w:u w:val="single"/>
         </w:rPr>
@@ -1977,6 +2674,7 @@
       <w:pPr>
         <w:pStyle w:val="NoSpacing"/>
         <w:rPr>
+          <w:rFonts w:ascii="Times New Roman" w:hAnsi="Times New Roman" w:cs="Times New Roman"/>
           <w:b/>
           <w:u w:val="single"/>
         </w:rPr>
@@ -1986,6 +2684,7 @@
       <w:pPr>
         <w:pStyle w:val="NoSpacing"/>
         <w:rPr>
+          <w:rFonts w:ascii="Times New Roman" w:hAnsi="Times New Roman" w:cs="Times New Roman"/>
           <w:b/>
           <w:u w:val="single"/>
         </w:rPr>
@@ -1995,6 +2694,7 @@
       <w:pPr>
         <w:pStyle w:val="NoSpacing"/>
         <w:rPr>
+          <w:rFonts w:ascii="Times New Roman" w:hAnsi="Times New Roman" w:cs="Times New Roman"/>
           <w:b/>
           <w:u w:val="single"/>
         </w:rPr>
@@ -2004,6 +2704,7 @@
       <w:pPr>
         <w:pStyle w:val="NoSpacing"/>
         <w:rPr>
+          <w:rFonts w:ascii="Times New Roman" w:hAnsi="Times New Roman" w:cs="Times New Roman"/>
           <w:b/>
           <w:u w:val="single"/>
         </w:rPr>
@@ -2013,6 +2714,7 @@
       <w:pPr>
         <w:pStyle w:val="NoSpacing"/>
         <w:rPr>
+          <w:rFonts w:ascii="Times New Roman" w:hAnsi="Times New Roman" w:cs="Times New Roman"/>
           <w:b/>
           <w:u w:val="single"/>
         </w:rPr>
@@ -2022,6 +2724,7 @@
       <w:pPr>
         <w:pStyle w:val="NoSpacing"/>
         <w:rPr>
+          <w:rFonts w:ascii="Times New Roman" w:hAnsi="Times New Roman" w:cs="Times New Roman"/>
           <w:b/>
           <w:u w:val="single"/>
         </w:rPr>
@@ -2031,6 +2734,7 @@
       <w:pPr>
         <w:pStyle w:val="NoSpacing"/>
         <w:rPr>
+          <w:rFonts w:ascii="Times New Roman" w:hAnsi="Times New Roman" w:cs="Times New Roman"/>
           <w:b/>
           <w:u w:val="single"/>
         </w:rPr>
@@ -2040,6 +2744,7 @@
       <w:pPr>
         <w:pStyle w:val="NoSpacing"/>
         <w:rPr>
+          <w:rFonts w:ascii="Times New Roman" w:hAnsi="Times New Roman" w:cs="Times New Roman"/>
           <w:b/>
           <w:u w:val="single"/>
         </w:rPr>
@@ -2049,6 +2754,7 @@
       <w:pPr>
         <w:pStyle w:val="NoSpacing"/>
         <w:rPr>
+          <w:rFonts w:ascii="Times New Roman" w:hAnsi="Times New Roman" w:cs="Times New Roman"/>
           <w:b/>
           <w:u w:val="single"/>
         </w:rPr>
@@ -2058,6 +2764,7 @@
       <w:pPr>
         <w:pStyle w:val="NoSpacing"/>
         <w:rPr>
+          <w:rFonts w:ascii="Times New Roman" w:hAnsi="Times New Roman" w:cs="Times New Roman"/>
           <w:b/>
           <w:u w:val="single"/>
         </w:rPr>
@@ -2067,6 +2774,7 @@
       <w:pPr>
         <w:pStyle w:val="NoSpacing"/>
         <w:rPr>
+          <w:rFonts w:ascii="Times New Roman" w:hAnsi="Times New Roman" w:cs="Times New Roman"/>
           <w:b/>
           <w:u w:val="single"/>
         </w:rPr>
@@ -2076,6 +2784,7 @@
       <w:pPr>
         <w:pStyle w:val="NoSpacing"/>
         <w:rPr>
+          <w:rFonts w:ascii="Times New Roman" w:hAnsi="Times New Roman" w:cs="Times New Roman"/>
           <w:b/>
           <w:u w:val="single"/>
         </w:rPr>
@@ -2085,6 +2794,7 @@
       <w:pPr>
         <w:pStyle w:val="NoSpacing"/>
         <w:rPr>
+          <w:rFonts w:ascii="Times New Roman" w:hAnsi="Times New Roman" w:cs="Times New Roman"/>
           <w:b/>
           <w:u w:val="single"/>
         </w:rPr>
@@ -2094,6 +2804,7 @@
       <w:pPr>
         <w:pStyle w:val="NoSpacing"/>
         <w:rPr>
+          <w:rFonts w:ascii="Times New Roman" w:hAnsi="Times New Roman" w:cs="Times New Roman"/>
           <w:b/>
           <w:u w:val="single"/>
         </w:rPr>
@@ -2103,6 +2814,7 @@
       <w:pPr>
         <w:pStyle w:val="NoSpacing"/>
         <w:rPr>
+          <w:rFonts w:ascii="Times New Roman" w:hAnsi="Times New Roman" w:cs="Times New Roman"/>
           <w:b/>
           <w:u w:val="single"/>
         </w:rPr>
@@ -2112,16 +2824,57 @@
       <w:pPr>
         <w:pStyle w:val="NoSpacing"/>
         <w:rPr>
+          <w:rFonts w:ascii="Times New Roman" w:hAnsi="Times New Roman" w:cs="Times New Roman"/>
           <w:b/>
           <w:u w:val="single"/>
         </w:rPr>
       </w:pPr>
-      <w:r>
-        <w:rPr>
+    </w:p>
+    <w:p>
+      <w:pPr>
+        <w:pStyle w:val="NoSpacing"/>
+        <w:rPr>
+          <w:rFonts w:ascii="Times New Roman" w:hAnsi="Times New Roman" w:cs="Times New Roman"/>
           <w:b/>
           <w:u w:val="single"/>
         </w:rPr>
-        <w:lastRenderedPageBreak/>
+      </w:pPr>
+    </w:p>
+    <w:p>
+      <w:pPr>
+        <w:pStyle w:val="NoSpacing"/>
+        <w:rPr>
+          <w:rFonts w:ascii="Times New Roman" w:hAnsi="Times New Roman" w:cs="Times New Roman"/>
+          <w:b/>
+          <w:u w:val="single"/>
+        </w:rPr>
+      </w:pPr>
+    </w:p>
+    <w:p>
+      <w:pPr>
+        <w:pStyle w:val="NoSpacing"/>
+        <w:rPr>
+          <w:rFonts w:ascii="Times New Roman" w:hAnsi="Times New Roman" w:cs="Times New Roman"/>
+          <w:b/>
+          <w:u w:val="single"/>
+        </w:rPr>
+      </w:pPr>
+    </w:p>
+    <w:p>
+      <w:pPr>
+        <w:pStyle w:val="NoSpacing"/>
+        <w:rPr>
+          <w:rFonts w:ascii="Times New Roman" w:hAnsi="Times New Roman" w:cs="Times New Roman"/>
+          <w:b/>
+          <w:u w:val="single"/>
+        </w:rPr>
+      </w:pPr>
+      <w:r>
+        <w:rPr>
+          <w:rFonts w:ascii="Times New Roman" w:hAnsi="Times New Roman" w:cs="Times New Roman"/>
+          <w:b/>
+          <w:u w:val="single"/>
+        </w:rPr>
         <w:t>Examples of GUIs created using GTK+</w:t>
       </w:r>
     </w:p>
@@ -2129,6 +2882,7 @@
       <w:pPr>
         <w:pStyle w:val="NoSpacing"/>
         <w:rPr>
+          <w:rFonts w:ascii="Times New Roman" w:hAnsi="Times New Roman" w:cs="Times New Roman"/>
           <w:b/>
           <w:u w:val="single"/>
         </w:rPr>
@@ -2138,13 +2892,17 @@
       <w:pPr>
         <w:pStyle w:val="NoSpacing"/>
         <w:jc w:val="center"/>
-      </w:pPr>
-      <w:r>
-        <w:rPr>
+        <w:rPr>
+          <w:rFonts w:ascii="Times New Roman" w:hAnsi="Times New Roman" w:cs="Times New Roman"/>
+        </w:rPr>
+      </w:pPr>
+      <w:r>
+        <w:rPr>
+          <w:rFonts w:ascii="Times New Roman" w:hAnsi="Times New Roman" w:cs="Times New Roman"/>
           <w:noProof/>
         </w:rPr>
         <w:drawing>
-          <wp:inline distT="0" distB="0" distL="0" distR="0" wp14:anchorId="022EC8EC" wp14:editId="57DEB95C">
+          <wp:inline distT="0" distB="0" distL="0" distR="0">
             <wp:extent cx="4895790" cy="3752850"/>
             <wp:effectExtent l="0" t="0" r="635" b="0"/>
             <wp:docPr id="7" name="Picture 7" descr="http://www.gtk.org/images/features/twf.png"/>
@@ -2161,10 +2919,10 @@
                     </pic:cNvPicPr>
                   </pic:nvPicPr>
                   <pic:blipFill>
-                    <a:blip r:embed="rId11">
+                    <a:blip r:embed="rId12">
                       <a:extLst>
                         <a:ext uri="{28A0092B-C50C-407E-A947-70E740481C1C}">
-                          <a14:useLocalDpi xmlns:a14="http://schemas.microsoft.com/office/drawing/2010/main" val="0"/>
+                          <a14:useLocalDpi xmlns:a14="http://schemas.microsoft.com/office/drawing/2010/main" xmlns:wps="http://schemas.microsoft.com/office/word/2010/wordprocessingShape" xmlns:wpi="http://schemas.microsoft.com/office/word/2010/wordprocessingInk" xmlns:wpg="http://schemas.microsoft.com/office/word/2010/wordprocessingGroup" xmlns:w15="http://schemas.microsoft.com/office/word/2012/wordml" xmlns:w14="http://schemas.microsoft.com/office/word/2010/wordml" xmlns:w="http://schemas.openxmlformats.org/wordprocessingml/2006/main" xmlns:w10="urn:schemas-microsoft-com:office:word" xmlns:wp14="http://schemas.microsoft.com/office/word/2010/wordprocessingDrawing" xmlns:v="urn:schemas-microsoft-com:vml" xmlns:o="urn:schemas-microsoft-com:office:office" xmlns:mc="http://schemas.openxmlformats.org/markup-compatibility/2006" xmlns:wpc="http://schemas.microsoft.com/office/word/2010/wordprocessingCanvas" xmlns="" val="0"/>
                         </a:ext>
                       </a:extLst>
                     </a:blip>
@@ -2197,19 +2955,27 @@
       <w:pPr>
         <w:pStyle w:val="NoSpacing"/>
         <w:jc w:val="center"/>
+        <w:rPr>
+          <w:rFonts w:ascii="Times New Roman" w:hAnsi="Times New Roman" w:cs="Times New Roman"/>
+        </w:rPr>
       </w:pPr>
     </w:p>
     <w:p>
       <w:pPr>
         <w:pStyle w:val="NoSpacing"/>
         <w:jc w:val="center"/>
-      </w:pPr>
-      <w:r>
-        <w:rPr>
+        <w:rPr>
+          <w:rFonts w:ascii="Times New Roman" w:hAnsi="Times New Roman" w:cs="Times New Roman"/>
+        </w:rPr>
+      </w:pPr>
+      <w:r>
+        <w:rPr>
+          <w:rFonts w:ascii="Times New Roman" w:hAnsi="Times New Roman" w:cs="Times New Roman"/>
           <w:noProof/>
         </w:rPr>
+        <w:lastRenderedPageBreak/>
         <w:drawing>
-          <wp:inline distT="0" distB="0" distL="0" distR="0" wp14:anchorId="1679DE09" wp14:editId="5C47C10E">
+          <wp:inline distT="0" distB="0" distL="0" distR="0">
             <wp:extent cx="5148263" cy="3286125"/>
             <wp:effectExtent l="0" t="0" r="0" b="0"/>
             <wp:docPr id="8" name="Picture 8" descr="http://www.design-by-izo.com/wp-content/uploads/2010/03/shi10-widgets-preview_940x600.png"/>
@@ -2226,10 +2992,10 @@
                     </pic:cNvPicPr>
                   </pic:nvPicPr>
                   <pic:blipFill>
-                    <a:blip r:embed="rId12">
+                    <a:blip r:embed="rId13">
                       <a:extLst>
                         <a:ext uri="{28A0092B-C50C-407E-A947-70E740481C1C}">
-                          <a14:useLocalDpi xmlns:a14="http://schemas.microsoft.com/office/drawing/2010/main" val="0"/>
+                          <a14:useLocalDpi xmlns:a14="http://schemas.microsoft.com/office/drawing/2010/main" xmlns:wps="http://schemas.microsoft.com/office/word/2010/wordprocessingShape" xmlns:wpi="http://schemas.microsoft.com/office/word/2010/wordprocessingInk" xmlns:wpg="http://schemas.microsoft.com/office/word/2010/wordprocessingGroup" xmlns:w15="http://schemas.microsoft.com/office/word/2012/wordml" xmlns:w14="http://schemas.microsoft.com/office/word/2010/wordml" xmlns:w="http://schemas.openxmlformats.org/wordprocessingml/2006/main" xmlns:w10="urn:schemas-microsoft-com:office:word" xmlns:wp14="http://schemas.microsoft.com/office/word/2010/wordprocessingDrawing" xmlns:v="urn:schemas-microsoft-com:vml" xmlns:o="urn:schemas-microsoft-com:office:office" xmlns:mc="http://schemas.openxmlformats.org/markup-compatibility/2006" xmlns:wpc="http://schemas.microsoft.com/office/word/2010/wordprocessingCanvas" xmlns="" val="0"/>
                         </a:ext>
                       </a:extLst>
                     </a:blip>
@@ -2262,35 +3028,65 @@
       <w:pPr>
         <w:pStyle w:val="NoSpacing"/>
         <w:jc w:val="center"/>
+        <w:rPr>
+          <w:rFonts w:ascii="Times New Roman" w:hAnsi="Times New Roman" w:cs="Times New Roman"/>
+        </w:rPr>
       </w:pPr>
     </w:p>
     <w:p>
       <w:pPr>
         <w:pStyle w:val="NoSpacing"/>
         <w:jc w:val="center"/>
+        <w:rPr>
+          <w:rFonts w:ascii="Times New Roman" w:hAnsi="Times New Roman" w:cs="Times New Roman"/>
+        </w:rPr>
       </w:pPr>
     </w:p>
     <w:p>
       <w:pPr>
         <w:pStyle w:val="NoSpacing"/>
         <w:jc w:val="center"/>
-      </w:pPr>
+        <w:rPr>
+          <w:rFonts w:ascii="Times New Roman" w:hAnsi="Times New Roman" w:cs="Times New Roman"/>
+        </w:rPr>
+      </w:pPr>
+    </w:p>
+    <w:p>
+      <w:pPr>
+        <w:rPr>
+          <w:rFonts w:ascii="Times New Roman" w:eastAsia="Times New Roman" w:hAnsi="Times New Roman" w:cs="Times New Roman"/>
+          <w:b/>
+          <w:color w:val="333333"/>
+          <w:sz w:val="24"/>
+          <w:szCs w:val="24"/>
+        </w:rPr>
+      </w:pPr>
+      <w:r>
+        <w:rPr>
+          <w:rFonts w:ascii="Times New Roman" w:eastAsia="Times New Roman" w:hAnsi="Times New Roman" w:cs="Times New Roman"/>
+          <w:b/>
+          <w:color w:val="333333"/>
+          <w:sz w:val="24"/>
+          <w:szCs w:val="24"/>
+        </w:rPr>
+        <w:br w:type="page"/>
+      </w:r>
     </w:p>
     <w:p>
       <w:pPr>
         <w:shd w:val="clear" w:color="auto" w:fill="FFFFFF"/>
         <w:spacing w:after="100" w:afterAutospacing="1" w:line="384" w:lineRule="atLeast"/>
         <w:rPr>
-          <w:rFonts w:ascii="Helvetica" w:eastAsia="Times New Roman" w:hAnsi="Helvetica" w:cs="Helvetica"/>
-          <w:b/>
-          <w:color w:val="333333"/>
-          <w:sz w:val="24"/>
-          <w:szCs w:val="24"/>
-        </w:rPr>
-      </w:pPr>
-      <w:r>
-        <w:rPr>
-          <w:rFonts w:ascii="Helvetica" w:eastAsia="Times New Roman" w:hAnsi="Helvetica" w:cs="Helvetica"/>
+          <w:rFonts w:ascii="Times New Roman" w:eastAsia="Times New Roman" w:hAnsi="Times New Roman" w:cs="Times New Roman"/>
+          <w:b/>
+          <w:color w:val="333333"/>
+          <w:sz w:val="24"/>
+          <w:szCs w:val="24"/>
+        </w:rPr>
+      </w:pPr>
+      <w:r>
+        <w:rPr>
+          <w:rFonts w:ascii="Times New Roman" w:eastAsia="Times New Roman" w:hAnsi="Times New Roman" w:cs="Times New Roman"/>
           <w:b/>
           <w:color w:val="333333"/>
           <w:sz w:val="24"/>
@@ -2306,41 +3102,23 @@
         <w:spacing w:after="100" w:afterAutospacing="1" w:line="384" w:lineRule="atLeast"/>
         <w:rPr>
           <w:rStyle w:val="apple-converted-space"/>
-          <w:rFonts w:ascii="Helvetica" w:hAnsi="Helvetica" w:cs="Helvetica"/>
+          <w:rFonts w:ascii="Times New Roman" w:hAnsi="Times New Roman" w:cs="Times New Roman"/>
           <w:color w:val="333333"/>
           <w:shd w:val="clear" w:color="auto" w:fill="FFFFFF"/>
         </w:rPr>
       </w:pPr>
       <w:r>
         <w:rPr>
-          <w:rFonts w:ascii="Helvetica" w:hAnsi="Helvetica" w:cs="Helvetica"/>
+          <w:rFonts w:ascii="Times New Roman" w:hAnsi="Times New Roman" w:cs="Times New Roman"/>
           <w:color w:val="333333"/>
           <w:shd w:val="clear" w:color="auto" w:fill="FFFFFF"/>
         </w:rPr>
-        <w:t xml:space="preserve">One of the </w:t>
-      </w:r>
-      <w:proofErr w:type="spellStart"/>
-      <w:r>
-        <w:rPr>
-          <w:rFonts w:ascii="Helvetica" w:hAnsi="Helvetica" w:cs="Helvetica"/>
-          <w:color w:val="333333"/>
-          <w:shd w:val="clear" w:color="auto" w:fill="FFFFFF"/>
-        </w:rPr>
-        <w:t>fist</w:t>
-      </w:r>
-      <w:proofErr w:type="spellEnd"/>
-      <w:r>
-        <w:rPr>
-          <w:rFonts w:ascii="Helvetica" w:hAnsi="Helvetica" w:cs="Helvetica"/>
-          <w:color w:val="333333"/>
-          <w:shd w:val="clear" w:color="auto" w:fill="FFFFFF"/>
-        </w:rPr>
-        <w:t xml:space="preserve"> things done in this project was to confirm the operation of the CNC machine. To do this, G-Code of a 2D image was uploaded to the machine. A felt marker was used to draw the image below.</w:t>
+        <w:t>One of the fist things done in this project was to confirm the operation of the CNC machine. To do this, G-Code of a 2D image was uploaded to the machine. A felt marker was used to draw the image below.</w:t>
       </w:r>
       <w:r>
         <w:rPr>
           <w:rStyle w:val="apple-converted-space"/>
-          <w:rFonts w:ascii="Helvetica" w:hAnsi="Helvetica" w:cs="Helvetica"/>
+          <w:rFonts w:ascii="Times New Roman" w:hAnsi="Times New Roman" w:cs="Times New Roman"/>
           <w:color w:val="333333"/>
           <w:shd w:val="clear" w:color="auto" w:fill="FFFFFF"/>
         </w:rPr>
@@ -2352,14 +3130,15 @@
         <w:shd w:val="clear" w:color="auto" w:fill="FFFFFF"/>
         <w:spacing w:after="100" w:afterAutospacing="1" w:line="384" w:lineRule="atLeast"/>
         <w:rPr>
-          <w:rFonts w:ascii="Helvetica" w:eastAsia="Times New Roman" w:hAnsi="Helvetica" w:cs="Helvetica"/>
-          <w:color w:val="333333"/>
-          <w:sz w:val="24"/>
-          <w:szCs w:val="24"/>
-        </w:rPr>
-      </w:pPr>
-      <w:r>
-        <w:rPr>
+          <w:rFonts w:ascii="Times New Roman" w:eastAsia="Times New Roman" w:hAnsi="Times New Roman" w:cs="Times New Roman"/>
+          <w:color w:val="333333"/>
+          <w:sz w:val="24"/>
+          <w:szCs w:val="24"/>
+        </w:rPr>
+      </w:pPr>
+      <w:r>
+        <w:rPr>
+          <w:rFonts w:ascii="Times New Roman" w:hAnsi="Times New Roman" w:cs="Times New Roman"/>
           <w:noProof/>
         </w:rPr>
         <w:drawing>
@@ -2380,10 +3159,10 @@
                     </pic:cNvPicPr>
                   </pic:nvPicPr>
                   <pic:blipFill>
-                    <a:blip r:embed="rId13">
+                    <a:blip r:embed="rId14">
                       <a:extLst>
                         <a:ext uri="{28A0092B-C50C-407E-A947-70E740481C1C}">
-                          <a14:useLocalDpi xmlns:a14="http://schemas.microsoft.com/office/drawing/2010/main" val="0"/>
+                          <a14:useLocalDpi xmlns:a14="http://schemas.microsoft.com/office/drawing/2010/main" xmlns:wps="http://schemas.microsoft.com/office/word/2010/wordprocessingShape" xmlns:wpi="http://schemas.microsoft.com/office/word/2010/wordprocessingInk" xmlns:wpg="http://schemas.microsoft.com/office/word/2010/wordprocessingGroup" xmlns:w15="http://schemas.microsoft.com/office/word/2012/wordml" xmlns:w14="http://schemas.microsoft.com/office/word/2010/wordml" xmlns:w="http://schemas.openxmlformats.org/wordprocessingml/2006/main" xmlns:w10="urn:schemas-microsoft-com:office:word" xmlns:wp14="http://schemas.microsoft.com/office/word/2010/wordprocessingDrawing" xmlns:v="urn:schemas-microsoft-com:vml" xmlns:o="urn:schemas-microsoft-com:office:office" xmlns:mc="http://schemas.openxmlformats.org/markup-compatibility/2006" xmlns:wpc="http://schemas.microsoft.com/office/word/2010/wordprocessingCanvas" xmlns="" val="0"/>
                         </a:ext>
                       </a:extLst>
                     </a:blip>
@@ -2417,14 +3196,14 @@
         <w:shd w:val="clear" w:color="auto" w:fill="FFFFFF"/>
         <w:spacing w:after="100" w:afterAutospacing="1" w:line="384" w:lineRule="atLeast"/>
         <w:rPr>
-          <w:rFonts w:ascii="Helvetica" w:hAnsi="Helvetica" w:cs="Helvetica"/>
+          <w:rFonts w:ascii="Times New Roman" w:hAnsi="Times New Roman" w:cs="Times New Roman"/>
           <w:color w:val="333333"/>
           <w:shd w:val="clear" w:color="auto" w:fill="FFFFFF"/>
         </w:rPr>
       </w:pPr>
       <w:r>
         <w:rPr>
-          <w:rFonts w:ascii="Helvetica" w:hAnsi="Helvetica" w:cs="Helvetica"/>
+          <w:rFonts w:ascii="Times New Roman" w:hAnsi="Times New Roman" w:cs="Times New Roman"/>
           <w:color w:val="333333"/>
           <w:shd w:val="clear" w:color="auto" w:fill="FFFFFF"/>
         </w:rPr>
@@ -2436,14 +3215,15 @@
         <w:shd w:val="clear" w:color="auto" w:fill="FFFFFF"/>
         <w:spacing w:after="100" w:afterAutospacing="1" w:line="384" w:lineRule="atLeast"/>
         <w:rPr>
-          <w:rFonts w:ascii="Helvetica" w:eastAsia="Times New Roman" w:hAnsi="Helvetica" w:cs="Helvetica"/>
-          <w:color w:val="333333"/>
-          <w:sz w:val="24"/>
-          <w:szCs w:val="24"/>
-        </w:rPr>
-      </w:pPr>
-      <w:r>
-        <w:rPr>
+          <w:rFonts w:ascii="Times New Roman" w:eastAsia="Times New Roman" w:hAnsi="Times New Roman" w:cs="Times New Roman"/>
+          <w:color w:val="333333"/>
+          <w:sz w:val="24"/>
+          <w:szCs w:val="24"/>
+        </w:rPr>
+      </w:pPr>
+      <w:r>
+        <w:rPr>
+          <w:rFonts w:ascii="Times New Roman" w:hAnsi="Times New Roman" w:cs="Times New Roman"/>
           <w:noProof/>
         </w:rPr>
         <w:lastRenderedPageBreak/>
@@ -2465,10 +3245,10 @@
                     </pic:cNvPicPr>
                   </pic:nvPicPr>
                   <pic:blipFill>
-                    <a:blip r:embed="rId14">
+                    <a:blip r:embed="rId15">
                       <a:extLst>
                         <a:ext uri="{28A0092B-C50C-407E-A947-70E740481C1C}">
-                          <a14:useLocalDpi xmlns:a14="http://schemas.microsoft.com/office/drawing/2010/main" val="0"/>
+                          <a14:useLocalDpi xmlns:a14="http://schemas.microsoft.com/office/drawing/2010/main" xmlns:wps="http://schemas.microsoft.com/office/word/2010/wordprocessingShape" xmlns:wpi="http://schemas.microsoft.com/office/word/2010/wordprocessingInk" xmlns:wpg="http://schemas.microsoft.com/office/word/2010/wordprocessingGroup" xmlns:w15="http://schemas.microsoft.com/office/word/2012/wordml" xmlns:w14="http://schemas.microsoft.com/office/word/2010/wordml" xmlns:w="http://schemas.openxmlformats.org/wordprocessingml/2006/main" xmlns:w10="urn:schemas-microsoft-com:office:word" xmlns:wp14="http://schemas.microsoft.com/office/word/2010/wordprocessingDrawing" xmlns:v="urn:schemas-microsoft-com:vml" xmlns:o="urn:schemas-microsoft-com:office:office" xmlns:mc="http://schemas.openxmlformats.org/markup-compatibility/2006" xmlns:wpc="http://schemas.microsoft.com/office/word/2010/wordprocessingCanvas" xmlns="" val="0"/>
                         </a:ext>
                       </a:extLst>
                     </a:blip>
@@ -2503,14 +3283,14 @@
         <w:spacing w:after="100" w:afterAutospacing="1" w:line="384" w:lineRule="atLeast"/>
         <w:rPr>
           <w:rStyle w:val="apple-converted-space"/>
-          <w:rFonts w:ascii="Helvetica" w:hAnsi="Helvetica" w:cs="Helvetica"/>
+          <w:rFonts w:ascii="Times New Roman" w:hAnsi="Times New Roman" w:cs="Times New Roman"/>
           <w:color w:val="333333"/>
           <w:shd w:val="clear" w:color="auto" w:fill="FFFFFF"/>
         </w:rPr>
       </w:pPr>
       <w:r>
         <w:rPr>
-          <w:rFonts w:ascii="Helvetica" w:hAnsi="Helvetica" w:cs="Helvetica"/>
+          <w:rFonts w:ascii="Times New Roman" w:hAnsi="Times New Roman" w:cs="Times New Roman"/>
           <w:color w:val="333333"/>
           <w:shd w:val="clear" w:color="auto" w:fill="FFFFFF"/>
         </w:rPr>
@@ -2519,7 +3299,7 @@
       <w:r>
         <w:rPr>
           <w:rStyle w:val="apple-converted-space"/>
-          <w:rFonts w:ascii="Helvetica" w:hAnsi="Helvetica" w:cs="Helvetica"/>
+          <w:rFonts w:ascii="Times New Roman" w:hAnsi="Times New Roman" w:cs="Times New Roman"/>
           <w:color w:val="333333"/>
           <w:shd w:val="clear" w:color="auto" w:fill="FFFFFF"/>
         </w:rPr>
@@ -2531,14 +3311,15 @@
         <w:shd w:val="clear" w:color="auto" w:fill="FFFFFF"/>
         <w:spacing w:after="100" w:afterAutospacing="1" w:line="384" w:lineRule="atLeast"/>
         <w:rPr>
-          <w:rFonts w:ascii="Helvetica" w:eastAsia="Times New Roman" w:hAnsi="Helvetica" w:cs="Helvetica"/>
-          <w:color w:val="333333"/>
-          <w:sz w:val="24"/>
-          <w:szCs w:val="24"/>
-        </w:rPr>
-      </w:pPr>
-      <w:r>
-        <w:rPr>
+          <w:rFonts w:ascii="Times New Roman" w:eastAsia="Times New Roman" w:hAnsi="Times New Roman" w:cs="Times New Roman"/>
+          <w:color w:val="333333"/>
+          <w:sz w:val="24"/>
+          <w:szCs w:val="24"/>
+        </w:rPr>
+      </w:pPr>
+      <w:r>
+        <w:rPr>
+          <w:rFonts w:ascii="Times New Roman" w:hAnsi="Times New Roman" w:cs="Times New Roman"/>
           <w:noProof/>
         </w:rPr>
         <w:lastRenderedPageBreak/>
@@ -2560,10 +3341,10 @@
                     </pic:cNvPicPr>
                   </pic:nvPicPr>
                   <pic:blipFill>
-                    <a:blip r:embed="rId15">
+                    <a:blip r:embed="rId16">
                       <a:extLst>
                         <a:ext uri="{28A0092B-C50C-407E-A947-70E740481C1C}">
-                          <a14:useLocalDpi xmlns:a14="http://schemas.microsoft.com/office/drawing/2010/main" val="0"/>
+                          <a14:useLocalDpi xmlns:a14="http://schemas.microsoft.com/office/drawing/2010/main" xmlns:wps="http://schemas.microsoft.com/office/word/2010/wordprocessingShape" xmlns:wpi="http://schemas.microsoft.com/office/word/2010/wordprocessingInk" xmlns:wpg="http://schemas.microsoft.com/office/word/2010/wordprocessingGroup" xmlns:w15="http://schemas.microsoft.com/office/word/2012/wordml" xmlns:w14="http://schemas.microsoft.com/office/word/2010/wordml" xmlns:w="http://schemas.openxmlformats.org/wordprocessingml/2006/main" xmlns:w10="urn:schemas-microsoft-com:office:word" xmlns:wp14="http://schemas.microsoft.com/office/word/2010/wordprocessingDrawing" xmlns:v="urn:schemas-microsoft-com:vml" xmlns:o="urn:schemas-microsoft-com:office:office" xmlns:mc="http://schemas.openxmlformats.org/markup-compatibility/2006" xmlns:wpc="http://schemas.microsoft.com/office/word/2010/wordprocessingCanvas" xmlns="" val="0"/>
                         </a:ext>
                       </a:extLst>
                     </a:blip>
@@ -2597,7 +3378,7 @@
         <w:shd w:val="clear" w:color="auto" w:fill="FFFFFF"/>
         <w:spacing w:after="100" w:afterAutospacing="1" w:line="384" w:lineRule="atLeast"/>
         <w:rPr>
-          <w:rFonts w:ascii="Helvetica" w:eastAsia="Times New Roman" w:hAnsi="Helvetica" w:cs="Helvetica"/>
+          <w:rFonts w:ascii="Times New Roman" w:eastAsia="Times New Roman" w:hAnsi="Times New Roman" w:cs="Times New Roman"/>
           <w:color w:val="333333"/>
           <w:sz w:val="24"/>
           <w:szCs w:val="24"/>
@@ -2610,31 +3391,24 @@
         <w:shd w:val="clear" w:color="auto" w:fill="FFFFFF"/>
         <w:spacing w:before="0" w:beforeAutospacing="0" w:after="240" w:afterAutospacing="0" w:line="384" w:lineRule="atLeast"/>
         <w:rPr>
-          <w:rFonts w:ascii="Helvetica" w:hAnsi="Helvetica" w:cs="Helvetica"/>
-          <w:b/>
-          <w:color w:val="333333"/>
-        </w:rPr>
-      </w:pPr>
-      <w:r>
-        <w:rPr>
-          <w:rFonts w:ascii="Helvetica" w:hAnsi="Helvetica" w:cs="Helvetica"/>
-          <w:b/>
-          <w:color w:val="333333"/>
-        </w:rPr>
-        <w:t xml:space="preserve">Test </w:t>
-      </w:r>
-      <w:proofErr w:type="gramStart"/>
-      <w:r>
-        <w:rPr>
-          <w:rFonts w:ascii="Helvetica" w:hAnsi="Helvetica" w:cs="Helvetica"/>
-          <w:b/>
-          <w:color w:val="333333"/>
-        </w:rPr>
-        <w:t>Plans ??</w:t>
-      </w:r>
-      <w:proofErr w:type="gramEnd"/>
-    </w:p>
-    <w:p>
+          <w:b/>
+          <w:color w:val="333333"/>
+        </w:rPr>
+      </w:pPr>
+      <w:r>
+        <w:rPr>
+          <w:b/>
+          <w:color w:val="333333"/>
+        </w:rPr>
+        <w:t>Test Plans ??</w:t>
+      </w:r>
+    </w:p>
+    <w:p>
+      <w:pPr>
+        <w:rPr>
+          <w:rFonts w:ascii="Times New Roman" w:hAnsi="Times New Roman" w:cs="Times New Roman"/>
+        </w:rPr>
+      </w:pPr>
       <w:bookmarkStart w:id="0" w:name="_GoBack"/>
       <w:bookmarkEnd w:id="0"/>
     </w:p>
@@ -2649,7 +3423,7 @@
 </file>
 
 <file path=word/numbering.xml><?xml version="1.0" encoding="utf-8"?>
-<w:numbering xmlns:wpc="http://schemas.microsoft.com/office/word/2010/wordprocessingCanvas" xmlns:mc="http://schemas.openxmlformats.org/markup-compatibility/2006" xmlns:o="urn:schemas-microsoft-com:office:office" xmlns:r="http://schemas.openxmlformats.org/officeDocument/2006/relationships" xmlns:m="http://schemas.openxmlformats.org/officeDocument/2006/math" xmlns:v="urn:schemas-microsoft-com:vml" xmlns:wp14="http://schemas.microsoft.com/office/word/2010/wordprocessingDrawing" xmlns:wp="http://schemas.openxmlformats.org/drawingml/2006/wordprocessingDrawing" xmlns:w10="urn:schemas-microsoft-com:office:word" xmlns:w="http://schemas.openxmlformats.org/wordprocessingml/2006/main" xmlns:w14="http://schemas.microsoft.com/office/word/2010/wordml" xmlns:w15="http://schemas.microsoft.com/office/word/2012/wordml" xmlns:wpg="http://schemas.microsoft.com/office/word/2010/wordprocessingGroup" xmlns:wpi="http://schemas.microsoft.com/office/word/2010/wordprocessingInk" xmlns:wne="http://schemas.microsoft.com/office/word/2006/wordml" xmlns:wps="http://schemas.microsoft.com/office/word/2010/wordprocessingShape" mc:Ignorable="w14 w15 wp14">
+<w:numbering xmlns:ve="http://schemas.openxmlformats.org/markup-compatibility/2006" xmlns:o="urn:schemas-microsoft-com:office:office" xmlns:r="http://schemas.openxmlformats.org/officeDocument/2006/relationships" xmlns:m="http://schemas.openxmlformats.org/officeDocument/2006/math" xmlns:v="urn:schemas-microsoft-com:vml" xmlns:wp="http://schemas.openxmlformats.org/drawingml/2006/wordprocessingDrawing" xmlns:w10="urn:schemas-microsoft-com:office:word" xmlns:w="http://schemas.openxmlformats.org/wordprocessingml/2006/main" xmlns:wne="http://schemas.microsoft.com/office/word/2006/wordml">
   <w:abstractNum w:abstractNumId="0">
     <w:nsid w:val="18483D2E"/>
     <w:multiLevelType w:val="hybridMultilevel"/>
@@ -3036,7 +3810,7 @@
 </file>
 
 <file path=word/styles.xml><?xml version="1.0" encoding="utf-8"?>
-<w:styles xmlns:mc="http://schemas.openxmlformats.org/markup-compatibility/2006" xmlns:r="http://schemas.openxmlformats.org/officeDocument/2006/relationships" xmlns:w="http://schemas.openxmlformats.org/wordprocessingml/2006/main" xmlns:w14="http://schemas.microsoft.com/office/word/2010/wordml" xmlns:w15="http://schemas.microsoft.com/office/word/2012/wordml" mc:Ignorable="w14 w15">
+<w:styles xmlns:r="http://schemas.openxmlformats.org/officeDocument/2006/relationships" xmlns:w="http://schemas.openxmlformats.org/wordprocessingml/2006/main">
   <w:docDefaults>
     <w:rPrDefault>
       <w:rPr>
@@ -3052,382 +3826,149 @@
       </w:pPr>
     </w:pPrDefault>
   </w:docDefaults>
-  <w:latentStyles w:defLockedState="0" w:defUIPriority="99" w:defSemiHidden="0" w:defUnhideWhenUsed="0" w:defQFormat="0" w:count="371">
-    <w:lsdException w:name="Normal" w:uiPriority="0" w:qFormat="1"/>
-    <w:lsdException w:name="heading 1" w:uiPriority="9" w:qFormat="1"/>
-    <w:lsdException w:name="heading 2" w:semiHidden="1" w:uiPriority="9" w:unhideWhenUsed="1" w:qFormat="1"/>
-    <w:lsdException w:name="heading 3" w:semiHidden="1" w:uiPriority="9" w:unhideWhenUsed="1" w:qFormat="1"/>
-    <w:lsdException w:name="heading 4" w:semiHidden="1" w:uiPriority="9" w:unhideWhenUsed="1" w:qFormat="1"/>
-    <w:lsdException w:name="heading 5" w:semiHidden="1" w:uiPriority="9" w:unhideWhenUsed="1" w:qFormat="1"/>
-    <w:lsdException w:name="heading 6" w:semiHidden="1" w:uiPriority="9" w:unhideWhenUsed="1" w:qFormat="1"/>
-    <w:lsdException w:name="heading 7" w:semiHidden="1" w:uiPriority="9" w:unhideWhenUsed="1" w:qFormat="1"/>
-    <w:lsdException w:name="heading 8" w:semiHidden="1" w:uiPriority="9" w:unhideWhenUsed="1" w:qFormat="1"/>
-    <w:lsdException w:name="heading 9" w:semiHidden="1" w:uiPriority="9" w:unhideWhenUsed="1" w:qFormat="1"/>
-    <w:lsdException w:name="index 1" w:semiHidden="1" w:unhideWhenUsed="1"/>
-    <w:lsdException w:name="index 2" w:semiHidden="1" w:unhideWhenUsed="1"/>
-    <w:lsdException w:name="index 3" w:semiHidden="1" w:unhideWhenUsed="1"/>
-    <w:lsdException w:name="index 4" w:semiHidden="1" w:unhideWhenUsed="1"/>
-    <w:lsdException w:name="index 5" w:semiHidden="1" w:unhideWhenUsed="1"/>
-    <w:lsdException w:name="index 6" w:semiHidden="1" w:unhideWhenUsed="1"/>
-    <w:lsdException w:name="index 7" w:semiHidden="1" w:unhideWhenUsed="1"/>
-    <w:lsdException w:name="index 8" w:semiHidden="1" w:unhideWhenUsed="1"/>
-    <w:lsdException w:name="index 9" w:semiHidden="1" w:unhideWhenUsed="1"/>
-    <w:lsdException w:name="toc 1" w:semiHidden="1" w:uiPriority="39" w:unhideWhenUsed="1"/>
-    <w:lsdException w:name="toc 2" w:semiHidden="1" w:uiPriority="39" w:unhideWhenUsed="1"/>
-    <w:lsdException w:name="toc 3" w:semiHidden="1" w:uiPriority="39" w:unhideWhenUsed="1"/>
-    <w:lsdException w:name="toc 4" w:semiHidden="1" w:uiPriority="39" w:unhideWhenUsed="1"/>
-    <w:lsdException w:name="toc 5" w:semiHidden="1" w:uiPriority="39" w:unhideWhenUsed="1"/>
-    <w:lsdException w:name="toc 6" w:semiHidden="1" w:uiPriority="39" w:unhideWhenUsed="1"/>
-    <w:lsdException w:name="toc 7" w:semiHidden="1" w:uiPriority="39" w:unhideWhenUsed="1"/>
-    <w:lsdException w:name="toc 8" w:semiHidden="1" w:uiPriority="39" w:unhideWhenUsed="1"/>
-    <w:lsdException w:name="toc 9" w:semiHidden="1" w:uiPriority="39" w:unhideWhenUsed="1"/>
-    <w:lsdException w:name="Normal Indent" w:semiHidden="1" w:unhideWhenUsed="1"/>
-    <w:lsdException w:name="footnote text" w:semiHidden="1" w:unhideWhenUsed="1"/>
-    <w:lsdException w:name="annotation text" w:semiHidden="1" w:unhideWhenUsed="1"/>
-    <w:lsdException w:name="header" w:semiHidden="1" w:unhideWhenUsed="1"/>
-    <w:lsdException w:name="footer" w:semiHidden="1" w:unhideWhenUsed="1"/>
-    <w:lsdException w:name="index heading" w:semiHidden="1" w:unhideWhenUsed="1"/>
-    <w:lsdException w:name="caption" w:semiHidden="1" w:uiPriority="35" w:unhideWhenUsed="1" w:qFormat="1"/>
-    <w:lsdException w:name="table of figures" w:semiHidden="1" w:unhideWhenUsed="1"/>
-    <w:lsdException w:name="envelope address" w:semiHidden="1" w:unhideWhenUsed="1"/>
-    <w:lsdException w:name="envelope return" w:semiHidden="1" w:unhideWhenUsed="1"/>
-    <w:lsdException w:name="footnote reference" w:semiHidden="1" w:unhideWhenUsed="1"/>
-    <w:lsdException w:name="annotation reference" w:semiHidden="1" w:unhideWhenUsed="1"/>
-    <w:lsdException w:name="line number" w:semiHidden="1" w:unhideWhenUsed="1"/>
-    <w:lsdException w:name="page number" w:semiHidden="1" w:unhideWhenUsed="1"/>
-    <w:lsdException w:name="endnote reference" w:semiHidden="1" w:unhideWhenUsed="1"/>
-    <w:lsdException w:name="endnote text" w:semiHidden="1" w:unhideWhenUsed="1"/>
-    <w:lsdException w:name="table of authorities" w:semiHidden="1" w:unhideWhenUsed="1"/>
-    <w:lsdException w:name="macro" w:semiHidden="1" w:unhideWhenUsed="1"/>
-    <w:lsdException w:name="toa heading" w:semiHidden="1" w:unhideWhenUsed="1"/>
-    <w:lsdException w:name="List" w:semiHidden="1" w:unhideWhenUsed="1"/>
-    <w:lsdException w:name="List Bullet" w:semiHidden="1" w:unhideWhenUsed="1"/>
-    <w:lsdException w:name="List Number" w:semiHidden="1" w:unhideWhenUsed="1"/>
-    <w:lsdException w:name="List 2" w:semiHidden="1" w:unhideWhenUsed="1"/>
-    <w:lsdException w:name="List 3" w:semiHidden="1" w:unhideWhenUsed="1"/>
-    <w:lsdException w:name="List 4" w:semiHidden="1" w:unhideWhenUsed="1"/>
-    <w:lsdException w:name="List 5" w:semiHidden="1" w:unhideWhenUsed="1"/>
-    <w:lsdException w:name="List Bullet 2" w:semiHidden="1" w:unhideWhenUsed="1"/>
-    <w:lsdException w:name="List Bullet 3" w:semiHidden="1" w:unhideWhenUsed="1"/>
-    <w:lsdException w:name="List Bullet 4" w:semiHidden="1" w:unhideWhenUsed="1"/>
-    <w:lsdException w:name="List Bullet 5" w:semiHidden="1" w:unhideWhenUsed="1"/>
-    <w:lsdException w:name="List Number 2" w:semiHidden="1" w:unhideWhenUsed="1"/>
-    <w:lsdException w:name="List Number 3" w:semiHidden="1" w:unhideWhenUsed="1"/>
-    <w:lsdException w:name="List Number 4" w:semiHidden="1" w:unhideWhenUsed="1"/>
-    <w:lsdException w:name="List Number 5" w:semiHidden="1" w:unhideWhenUsed="1"/>
-    <w:lsdException w:name="Title" w:uiPriority="10" w:qFormat="1"/>
-    <w:lsdException w:name="Closing" w:semiHidden="1" w:unhideWhenUsed="1"/>
-    <w:lsdException w:name="Signature" w:semiHidden="1" w:unhideWhenUsed="1"/>
-    <w:lsdException w:name="Default Paragraph Font" w:semiHidden="1" w:uiPriority="1" w:unhideWhenUsed="1"/>
-    <w:lsdException w:name="Body Text" w:semiHidden="1" w:unhideWhenUsed="1"/>
-    <w:lsdException w:name="Body Text Indent" w:semiHidden="1" w:unhideWhenUsed="1"/>
-    <w:lsdException w:name="List Continue" w:semiHidden="1" w:unhideWhenUsed="1"/>
-    <w:lsdException w:name="List Continue 2" w:semiHidden="1" w:unhideWhenUsed="1"/>
-    <w:lsdException w:name="List Continue 3" w:semiHidden="1" w:unhideWhenUsed="1"/>
-    <w:lsdException w:name="List Continue 4" w:semiHidden="1" w:unhideWhenUsed="1"/>
-    <w:lsdException w:name="List Continue 5" w:semiHidden="1" w:unhideWhenUsed="1"/>
-    <w:lsdException w:name="Message Header" w:semiHidden="1" w:unhideWhenUsed="1"/>
-    <w:lsdException w:name="Subtitle" w:uiPriority="11" w:qFormat="1"/>
-    <w:lsdException w:name="Salutation" w:semiHidden="1" w:unhideWhenUsed="1"/>
-    <w:lsdException w:name="Date" w:semiHidden="1" w:unhideWhenUsed="1"/>
-    <w:lsdException w:name="Body Text First Indent" w:semiHidden="1" w:unhideWhenUsed="1"/>
-    <w:lsdException w:name="Body Text First Indent 2" w:semiHidden="1" w:unhideWhenUsed="1"/>
-    <w:lsdException w:name="Note Heading" w:semiHidden="1" w:unhideWhenUsed="1"/>
-    <w:lsdException w:name="Body Text 2" w:semiHidden="1" w:unhideWhenUsed="1"/>
-    <w:lsdException w:name="Body Text 3" w:semiHidden="1" w:unhideWhenUsed="1"/>
-    <w:lsdException w:name="Body Text Indent 2" w:semiHidden="1" w:unhideWhenUsed="1"/>
-    <w:lsdException w:name="Body Text Indent 3" w:semiHidden="1" w:unhideWhenUsed="1"/>
-    <w:lsdException w:name="Block Text" w:semiHidden="1" w:unhideWhenUsed="1"/>
-    <w:lsdException w:name="Hyperlink" w:semiHidden="1" w:unhideWhenUsed="1"/>
-    <w:lsdException w:name="FollowedHyperlink" w:semiHidden="1" w:unhideWhenUsed="1"/>
-    <w:lsdException w:name="Strong" w:uiPriority="22" w:qFormat="1"/>
-    <w:lsdException w:name="Emphasis" w:uiPriority="20" w:qFormat="1"/>
-    <w:lsdException w:name="Document Map" w:semiHidden="1" w:unhideWhenUsed="1"/>
-    <w:lsdException w:name="Plain Text" w:semiHidden="1" w:unhideWhenUsed="1"/>
-    <w:lsdException w:name="E-mail Signature" w:semiHidden="1" w:unhideWhenUsed="1"/>
-    <w:lsdException w:name="HTML Top of Form" w:semiHidden="1" w:unhideWhenUsed="1"/>
-    <w:lsdException w:name="HTML Bottom of Form" w:semiHidden="1" w:unhideWhenUsed="1"/>
-    <w:lsdException w:name="Normal (Web)" w:semiHidden="1" w:unhideWhenUsed="1"/>
-    <w:lsdException w:name="HTML Acronym" w:semiHidden="1" w:unhideWhenUsed="1"/>
-    <w:lsdException w:name="HTML Address" w:semiHidden="1" w:unhideWhenUsed="1"/>
-    <w:lsdException w:name="HTML Cite" w:semiHidden="1" w:unhideWhenUsed="1"/>
-    <w:lsdException w:name="HTML Code" w:semiHidden="1" w:unhideWhenUsed="1"/>
-    <w:lsdException w:name="HTML Definition" w:semiHidden="1" w:unhideWhenUsed="1"/>
-    <w:lsdException w:name="HTML Keyboard" w:semiHidden="1" w:unhideWhenUsed="1"/>
-    <w:lsdException w:name="HTML Preformatted" w:semiHidden="1" w:unhideWhenUsed="1"/>
-    <w:lsdException w:name="HTML Sample" w:semiHidden="1" w:unhideWhenUsed="1"/>
-    <w:lsdException w:name="HTML Typewriter" w:semiHidden="1" w:unhideWhenUsed="1"/>
-    <w:lsdException w:name="HTML Variable" w:semiHidden="1" w:unhideWhenUsed="1"/>
-    <w:lsdException w:name="Normal Table" w:semiHidden="1" w:unhideWhenUsed="1"/>
-    <w:lsdException w:name="annotation subject" w:semiHidden="1" w:unhideWhenUsed="1"/>
-    <w:lsdException w:name="No List" w:semiHidden="1" w:unhideWhenUsed="1"/>
-    <w:lsdException w:name="Outline List 1" w:semiHidden="1" w:unhideWhenUsed="1"/>
-    <w:lsdException w:name="Outline List 2" w:semiHidden="1" w:unhideWhenUsed="1"/>
-    <w:lsdException w:name="Outline List 3" w:semiHidden="1" w:unhideWhenUsed="1"/>
-    <w:lsdException w:name="Table Simple 1" w:semiHidden="1" w:unhideWhenUsed="1"/>
-    <w:lsdException w:name="Table Simple 2" w:semiHidden="1" w:unhideWhenUsed="1"/>
-    <w:lsdException w:name="Table Simple 3" w:semiHidden="1" w:unhideWhenUsed="1"/>
-    <w:lsdException w:name="Table Classic 1" w:semiHidden="1" w:unhideWhenUsed="1"/>
-    <w:lsdException w:name="Table Classic 2" w:semiHidden="1" w:unhideWhenUsed="1"/>
-    <w:lsdException w:name="Table Classic 3" w:semiHidden="1" w:unhideWhenUsed="1"/>
-    <w:lsdException w:name="Table Classic 4" w:semiHidden="1" w:unhideWhenUsed="1"/>
-    <w:lsdException w:name="Table Colorful 1" w:semiHidden="1" w:unhideWhenUsed="1"/>
-    <w:lsdException w:name="Table Colorful 2" w:semiHidden="1" w:unhideWhenUsed="1"/>
-    <w:lsdException w:name="Table Colorful 3" w:semiHidden="1" w:unhideWhenUsed="1"/>
-    <w:lsdException w:name="Table Columns 1" w:semiHidden="1" w:unhideWhenUsed="1"/>
-    <w:lsdException w:name="Table Columns 2" w:semiHidden="1" w:unhideWhenUsed="1"/>
-    <w:lsdException w:name="Table Columns 3" w:semiHidden="1" w:unhideWhenUsed="1"/>
-    <w:lsdException w:name="Table Columns 4" w:semiHidden="1" w:unhideWhenUsed="1"/>
-    <w:lsdException w:name="Table Columns 5" w:semiHidden="1" w:unhideWhenUsed="1"/>
-    <w:lsdException w:name="Table Grid 1" w:semiHidden="1" w:unhideWhenUsed="1"/>
-    <w:lsdException w:name="Table Grid 2" w:semiHidden="1" w:unhideWhenUsed="1"/>
-    <w:lsdException w:name="Table Grid 3" w:semiHidden="1" w:unhideWhenUsed="1"/>
-    <w:lsdException w:name="Table Grid 4" w:semiHidden="1" w:unhideWhenUsed="1"/>
-    <w:lsdException w:name="Table Grid 5" w:semiHidden="1" w:unhideWhenUsed="1"/>
-    <w:lsdException w:name="Table Grid 6" w:semiHidden="1" w:unhideWhenUsed="1"/>
-    <w:lsdException w:name="Table Grid 7" w:semiHidden="1" w:unhideWhenUsed="1"/>
-    <w:lsdException w:name="Table Grid 8" w:semiHidden="1" w:unhideWhenUsed="1"/>
-    <w:lsdException w:name="Table List 1" w:semiHidden="1" w:unhideWhenUsed="1"/>
-    <w:lsdException w:name="Table List 2" w:semiHidden="1" w:unhideWhenUsed="1"/>
-    <w:lsdException w:name="Table List 3" w:semiHidden="1" w:unhideWhenUsed="1"/>
-    <w:lsdException w:name="Table List 4" w:semiHidden="1" w:unhideWhenUsed="1"/>
-    <w:lsdException w:name="Table List 5" w:semiHidden="1" w:unhideWhenUsed="1"/>
-    <w:lsdException w:name="Table List 6" w:semiHidden="1" w:unhideWhenUsed="1"/>
-    <w:lsdException w:name="Table List 7" w:semiHidden="1" w:unhideWhenUsed="1"/>
-    <w:lsdException w:name="Table List 8" w:semiHidden="1" w:unhideWhenUsed="1"/>
-    <w:lsdException w:name="Table 3D effects 1" w:semiHidden="1" w:unhideWhenUsed="1"/>
-    <w:lsdException w:name="Table 3D effects 2" w:semiHidden="1" w:unhideWhenUsed="1"/>
-    <w:lsdException w:name="Table 3D effects 3" w:semiHidden="1" w:unhideWhenUsed="1"/>
-    <w:lsdException w:name="Table Contemporary" w:semiHidden="1" w:unhideWhenUsed="1"/>
-    <w:lsdException w:name="Table Elegant" w:semiHidden="1" w:unhideWhenUsed="1"/>
-    <w:lsdException w:name="Table Professional" w:semiHidden="1" w:unhideWhenUsed="1"/>
-    <w:lsdException w:name="Table Subtle 1" w:semiHidden="1" w:unhideWhenUsed="1"/>
-    <w:lsdException w:name="Table Subtle 2" w:semiHidden="1" w:unhideWhenUsed="1"/>
-    <w:lsdException w:name="Table Web 1" w:semiHidden="1" w:unhideWhenUsed="1"/>
-    <w:lsdException w:name="Table Web 2" w:semiHidden="1" w:unhideWhenUsed="1"/>
-    <w:lsdException w:name="Table Web 3" w:semiHidden="1" w:unhideWhenUsed="1"/>
-    <w:lsdException w:name="Balloon Text" w:semiHidden="1" w:unhideWhenUsed="1"/>
-    <w:lsdException w:name="Table Grid" w:uiPriority="39"/>
-    <w:lsdException w:name="Table Theme" w:semiHidden="1" w:unhideWhenUsed="1"/>
-    <w:lsdException w:name="Placeholder Text" w:semiHidden="1"/>
-    <w:lsdException w:name="No Spacing" w:uiPriority="1" w:qFormat="1"/>
-    <w:lsdException w:name="Light Shading" w:uiPriority="60"/>
-    <w:lsdException w:name="Light List" w:uiPriority="61"/>
-    <w:lsdException w:name="Light Grid" w:uiPriority="62"/>
-    <w:lsdException w:name="Medium Shading 1" w:uiPriority="63"/>
-    <w:lsdException w:name="Medium Shading 2" w:uiPriority="64"/>
-    <w:lsdException w:name="Medium List 1" w:uiPriority="65"/>
-    <w:lsdException w:name="Medium List 2" w:uiPriority="66"/>
-    <w:lsdException w:name="Medium Grid 1" w:uiPriority="67"/>
-    <w:lsdException w:name="Medium Grid 2" w:uiPriority="68"/>
-    <w:lsdException w:name="Medium Grid 3" w:uiPriority="69"/>
-    <w:lsdException w:name="Dark List" w:uiPriority="70"/>
-    <w:lsdException w:name="Colorful Shading" w:uiPriority="71"/>
-    <w:lsdException w:name="Colorful List" w:uiPriority="72"/>
-    <w:lsdException w:name="Colorful Grid" w:uiPriority="73"/>
-    <w:lsdException w:name="Light Shading Accent 1" w:uiPriority="60"/>
-    <w:lsdException w:name="Light List Accent 1" w:uiPriority="61"/>
-    <w:lsdException w:name="Light Grid Accent 1" w:uiPriority="62"/>
-    <w:lsdException w:name="Medium Shading 1 Accent 1" w:uiPriority="63"/>
-    <w:lsdException w:name="Medium Shading 2 Accent 1" w:uiPriority="64"/>
-    <w:lsdException w:name="Medium List 1 Accent 1" w:uiPriority="65"/>
-    <w:lsdException w:name="Revision" w:semiHidden="1"/>
-    <w:lsdException w:name="List Paragraph" w:uiPriority="34" w:qFormat="1"/>
-    <w:lsdException w:name="Quote" w:uiPriority="29" w:qFormat="1"/>
-    <w:lsdException w:name="Intense Quote" w:uiPriority="30" w:qFormat="1"/>
-    <w:lsdException w:name="Medium List 2 Accent 1" w:uiPriority="66"/>
-    <w:lsdException w:name="Medium Grid 1 Accent 1" w:uiPriority="67"/>
-    <w:lsdException w:name="Medium Grid 2 Accent 1" w:uiPriority="68"/>
-    <w:lsdException w:name="Medium Grid 3 Accent 1" w:uiPriority="69"/>
-    <w:lsdException w:name="Dark List Accent 1" w:uiPriority="70"/>
-    <w:lsdException w:name="Colorful Shading Accent 1" w:uiPriority="71"/>
-    <w:lsdException w:name="Colorful List Accent 1" w:uiPriority="72"/>
-    <w:lsdException w:name="Colorful Grid Accent 1" w:uiPriority="73"/>
-    <w:lsdException w:name="Light Shading Accent 2" w:uiPriority="60"/>
-    <w:lsdException w:name="Light List Accent 2" w:uiPriority="61"/>
-    <w:lsdException w:name="Light Grid Accent 2" w:uiPriority="62"/>
-    <w:lsdException w:name="Medium Shading 1 Accent 2" w:uiPriority="63"/>
-    <w:lsdException w:name="Medium Shading 2 Accent 2" w:uiPriority="64"/>
-    <w:lsdException w:name="Medium List 1 Accent 2" w:uiPriority="65"/>
-    <w:lsdException w:name="Medium List 2 Accent 2" w:uiPriority="66"/>
-    <w:lsdException w:name="Medium Grid 1 Accent 2" w:uiPriority="67"/>
-    <w:lsdException w:name="Medium Grid 2 Accent 2" w:uiPriority="68"/>
-    <w:lsdException w:name="Medium Grid 3 Accent 2" w:uiPriority="69"/>
-    <w:lsdException w:name="Dark List Accent 2" w:uiPriority="70"/>
-    <w:lsdException w:name="Colorful Shading Accent 2" w:uiPriority="71"/>
-    <w:lsdException w:name="Colorful List Accent 2" w:uiPriority="72"/>
-    <w:lsdException w:name="Colorful Grid Accent 2" w:uiPriority="73"/>
-    <w:lsdException w:name="Light Shading Accent 3" w:uiPriority="60"/>
-    <w:lsdException w:name="Light List Accent 3" w:uiPriority="61"/>
-    <w:lsdException w:name="Light Grid Accent 3" w:uiPriority="62"/>
-    <w:lsdException w:name="Medium Shading 1 Accent 3" w:uiPriority="63"/>
-    <w:lsdException w:name="Medium Shading 2 Accent 3" w:uiPriority="64"/>
-    <w:lsdException w:name="Medium List 1 Accent 3" w:uiPriority="65"/>
-    <w:lsdException w:name="Medium List 2 Accent 3" w:uiPriority="66"/>
-    <w:lsdException w:name="Medium Grid 1 Accent 3" w:uiPriority="67"/>
-    <w:lsdException w:name="Medium Grid 2 Accent 3" w:uiPriority="68"/>
-    <w:lsdException w:name="Medium Grid 3 Accent 3" w:uiPriority="69"/>
-    <w:lsdException w:name="Dark List Accent 3" w:uiPriority="70"/>
-    <w:lsdException w:name="Colorful Shading Accent 3" w:uiPriority="71"/>
-    <w:lsdException w:name="Colorful List Accent 3" w:uiPriority="72"/>
-    <w:lsdException w:name="Colorful Grid Accent 3" w:uiPriority="73"/>
-    <w:lsdException w:name="Light Shading Accent 4" w:uiPriority="60"/>
-    <w:lsdException w:name="Light List Accent 4" w:uiPriority="61"/>
-    <w:lsdException w:name="Light Grid Accent 4" w:uiPriority="62"/>
-    <w:lsdException w:name="Medium Shading 1 Accent 4" w:uiPriority="63"/>
-    <w:lsdException w:name="Medium Shading 2 Accent 4" w:uiPriority="64"/>
-    <w:lsdException w:name="Medium List 1 Accent 4" w:uiPriority="65"/>
-    <w:lsdException w:name="Medium List 2 Accent 4" w:uiPriority="66"/>
-    <w:lsdException w:name="Medium Grid 1 Accent 4" w:uiPriority="67"/>
-    <w:lsdException w:name="Medium Grid 2 Accent 4" w:uiPriority="68"/>
-    <w:lsdException w:name="Medium Grid 3 Accent 4" w:uiPriority="69"/>
-    <w:lsdException w:name="Dark List Accent 4" w:uiPriority="70"/>
-    <w:lsdException w:name="Colorful Shading Accent 4" w:uiPriority="71"/>
-    <w:lsdException w:name="Colorful List Accent 4" w:uiPriority="72"/>
-    <w:lsdException w:name="Colorful Grid Accent 4" w:uiPriority="73"/>
-    <w:lsdException w:name="Light Shading Accent 5" w:uiPriority="60"/>
-    <w:lsdException w:name="Light List Accent 5" w:uiPriority="61"/>
-    <w:lsdException w:name="Light Grid Accent 5" w:uiPriority="62"/>
-    <w:lsdException w:name="Medium Shading 1 Accent 5" w:uiPriority="63"/>
-    <w:lsdException w:name="Medium Shading 2 Accent 5" w:uiPriority="64"/>
-    <w:lsdException w:name="Medium List 1 Accent 5" w:uiPriority="65"/>
-    <w:lsdException w:name="Medium List 2 Accent 5" w:uiPriority="66"/>
-    <w:lsdException w:name="Medium Grid 1 Accent 5" w:uiPriority="67"/>
-    <w:lsdException w:name="Medium Grid 2 Accent 5" w:uiPriority="68"/>
-    <w:lsdException w:name="Medium Grid 3 Accent 5" w:uiPriority="69"/>
-    <w:lsdException w:name="Dark List Accent 5" w:uiPriority="70"/>
-    <w:lsdException w:name="Colorful Shading Accent 5" w:uiPriority="71"/>
-    <w:lsdException w:name="Colorful List Accent 5" w:uiPriority="72"/>
-    <w:lsdException w:name="Colorful Grid Accent 5" w:uiPriority="73"/>
-    <w:lsdException w:name="Light Shading Accent 6" w:uiPriority="60"/>
-    <w:lsdException w:name="Light List Accent 6" w:uiPriority="61"/>
-    <w:lsdException w:name="Light Grid Accent 6" w:uiPriority="62"/>
-    <w:lsdException w:name="Medium Shading 1 Accent 6" w:uiPriority="63"/>
-    <w:lsdException w:name="Medium Shading 2 Accent 6" w:uiPriority="64"/>
-    <w:lsdException w:name="Medium List 1 Accent 6" w:uiPriority="65"/>
-    <w:lsdException w:name="Medium List 2 Accent 6" w:uiPriority="66"/>
-    <w:lsdException w:name="Medium Grid 1 Accent 6" w:uiPriority="67"/>
-    <w:lsdException w:name="Medium Grid 2 Accent 6" w:uiPriority="68"/>
-    <w:lsdException w:name="Medium Grid 3 Accent 6" w:uiPriority="69"/>
-    <w:lsdException w:name="Dark List Accent 6" w:uiPriority="70"/>
-    <w:lsdException w:name="Colorful Shading Accent 6" w:uiPriority="71"/>
-    <w:lsdException w:name="Colorful List Accent 6" w:uiPriority="72"/>
-    <w:lsdException w:name="Colorful Grid Accent 6" w:uiPriority="73"/>
-    <w:lsdException w:name="Subtle Emphasis" w:uiPriority="19" w:qFormat="1"/>
-    <w:lsdException w:name="Intense Emphasis" w:uiPriority="21" w:qFormat="1"/>
-    <w:lsdException w:name="Subtle Reference" w:uiPriority="31" w:qFormat="1"/>
-    <w:lsdException w:name="Intense Reference" w:uiPriority="32" w:qFormat="1"/>
-    <w:lsdException w:name="Book Title" w:uiPriority="33" w:qFormat="1"/>
-    <w:lsdException w:name="Bibliography" w:semiHidden="1" w:uiPriority="37" w:unhideWhenUsed="1"/>
-    <w:lsdException w:name="TOC Heading" w:semiHidden="1" w:uiPriority="39" w:unhideWhenUsed="1" w:qFormat="1"/>
-    <w:lsdException w:name="Plain Table 1" w:uiPriority="41"/>
-    <w:lsdException w:name="Plain Table 2" w:uiPriority="42"/>
-    <w:lsdException w:name="Plain Table 3" w:uiPriority="43"/>
-    <w:lsdException w:name="Plain Table 4" w:uiPriority="44"/>
-    <w:lsdException w:name="Plain Table 5" w:uiPriority="45"/>
-    <w:lsdException w:name="Grid Table Light" w:uiPriority="40"/>
-    <w:lsdException w:name="Grid Table 1 Light" w:uiPriority="46"/>
-    <w:lsdException w:name="Grid Table 2" w:uiPriority="47"/>
-    <w:lsdException w:name="Grid Table 3" w:uiPriority="48"/>
-    <w:lsdException w:name="Grid Table 4" w:uiPriority="49"/>
-    <w:lsdException w:name="Grid Table 5 Dark" w:uiPriority="50"/>
-    <w:lsdException w:name="Grid Table 6 Colorful" w:uiPriority="51"/>
-    <w:lsdException w:name="Grid Table 7 Colorful" w:uiPriority="52"/>
-    <w:lsdException w:name="Grid Table 1 Light Accent 1" w:uiPriority="46"/>
-    <w:lsdException w:name="Grid Table 2 Accent 1" w:uiPriority="47"/>
-    <w:lsdException w:name="Grid Table 3 Accent 1" w:uiPriority="48"/>
-    <w:lsdException w:name="Grid Table 4 Accent 1" w:uiPriority="49"/>
-    <w:lsdException w:name="Grid Table 5 Dark Accent 1" w:uiPriority="50"/>
-    <w:lsdException w:name="Grid Table 6 Colorful Accent 1" w:uiPriority="51"/>
-    <w:lsdException w:name="Grid Table 7 Colorful Accent 1" w:uiPriority="52"/>
-    <w:lsdException w:name="Grid Table 1 Light Accent 2" w:uiPriority="46"/>
-    <w:lsdException w:name="Grid Table 2 Accent 2" w:uiPriority="47"/>
-    <w:lsdException w:name="Grid Table 3 Accent 2" w:uiPriority="48"/>
-    <w:lsdException w:name="Grid Table 4 Accent 2" w:uiPriority="49"/>
-    <w:lsdException w:name="Grid Table 5 Dark Accent 2" w:uiPriority="50"/>
-    <w:lsdException w:name="Grid Table 6 Colorful Accent 2" w:uiPriority="51"/>
-    <w:lsdException w:name="Grid Table 7 Colorful Accent 2" w:uiPriority="52"/>
-    <w:lsdException w:name="Grid Table 1 Light Accent 3" w:uiPriority="46"/>
-    <w:lsdException w:name="Grid Table 2 Accent 3" w:uiPriority="47"/>
-    <w:lsdException w:name="Grid Table 3 Accent 3" w:uiPriority="48"/>
-    <w:lsdException w:name="Grid Table 4 Accent 3" w:uiPriority="49"/>
-    <w:lsdException w:name="Grid Table 5 Dark Accent 3" w:uiPriority="50"/>
-    <w:lsdException w:name="Grid Table 6 Colorful Accent 3" w:uiPriority="51"/>
-    <w:lsdException w:name="Grid Table 7 Colorful Accent 3" w:uiPriority="52"/>
-    <w:lsdException w:name="Grid Table 1 Light Accent 4" w:uiPriority="46"/>
-    <w:lsdException w:name="Grid Table 2 Accent 4" w:uiPriority="47"/>
-    <w:lsdException w:name="Grid Table 3 Accent 4" w:uiPriority="48"/>
-    <w:lsdException w:name="Grid Table 4 Accent 4" w:uiPriority="49"/>
-    <w:lsdException w:name="Grid Table 5 Dark Accent 4" w:uiPriority="50"/>
-    <w:lsdException w:name="Grid Table 6 Colorful Accent 4" w:uiPriority="51"/>
-    <w:lsdException w:name="Grid Table 7 Colorful Accent 4" w:uiPriority="52"/>
-    <w:lsdException w:name="Grid Table 1 Light Accent 5" w:uiPriority="46"/>
-    <w:lsdException w:name="Grid Table 2 Accent 5" w:uiPriority="47"/>
-    <w:lsdException w:name="Grid Table 3 Accent 5" w:uiPriority="48"/>
-    <w:lsdException w:name="Grid Table 4 Accent 5" w:uiPriority="49"/>
-    <w:lsdException w:name="Grid Table 5 Dark Accent 5" w:uiPriority="50"/>
-    <w:lsdException w:name="Grid Table 6 Colorful Accent 5" w:uiPriority="51"/>
-    <w:lsdException w:name="Grid Table 7 Colorful Accent 5" w:uiPriority="52"/>
-    <w:lsdException w:name="Grid Table 1 Light Accent 6" w:uiPriority="46"/>
-    <w:lsdException w:name="Grid Table 2 Accent 6" w:uiPriority="47"/>
-    <w:lsdException w:name="Grid Table 3 Accent 6" w:uiPriority="48"/>
-    <w:lsdException w:name="Grid Table 4 Accent 6" w:uiPriority="49"/>
-    <w:lsdException w:name="Grid Table 5 Dark Accent 6" w:uiPriority="50"/>
-    <w:lsdException w:name="Grid Table 6 Colorful Accent 6" w:uiPriority="51"/>
-    <w:lsdException w:name="Grid Table 7 Colorful Accent 6" w:uiPriority="52"/>
-    <w:lsdException w:name="List Table 1 Light" w:uiPriority="46"/>
-    <w:lsdException w:name="List Table 2" w:uiPriority="47"/>
-    <w:lsdException w:name="List Table 3" w:uiPriority="48"/>
-    <w:lsdException w:name="List Table 4" w:uiPriority="49"/>
-    <w:lsdException w:name="List Table 5 Dark" w:uiPriority="50"/>
-    <w:lsdException w:name="List Table 6 Colorful" w:uiPriority="51"/>
-    <w:lsdException w:name="List Table 7 Colorful" w:uiPriority="52"/>
-    <w:lsdException w:name="List Table 1 Light Accent 1" w:uiPriority="46"/>
-    <w:lsdException w:name="List Table 2 Accent 1" w:uiPriority="47"/>
-    <w:lsdException w:name="List Table 3 Accent 1" w:uiPriority="48"/>
-    <w:lsdException w:name="List Table 4 Accent 1" w:uiPriority="49"/>
-    <w:lsdException w:name="List Table 5 Dark Accent 1" w:uiPriority="50"/>
-    <w:lsdException w:name="List Table 6 Colorful Accent 1" w:uiPriority="51"/>
-    <w:lsdException w:name="List Table 7 Colorful Accent 1" w:uiPriority="52"/>
-    <w:lsdException w:name="List Table 1 Light Accent 2" w:uiPriority="46"/>
-    <w:lsdException w:name="List Table 2 Accent 2" w:uiPriority="47"/>
-    <w:lsdException w:name="List Table 3 Accent 2" w:uiPriority="48"/>
-    <w:lsdException w:name="List Table 4 Accent 2" w:uiPriority="49"/>
-    <w:lsdException w:name="List Table 5 Dark Accent 2" w:uiPriority="50"/>
-    <w:lsdException w:name="List Table 6 Colorful Accent 2" w:uiPriority="51"/>
-    <w:lsdException w:name="List Table 7 Colorful Accent 2" w:uiPriority="52"/>
-    <w:lsdException w:name="List Table 1 Light Accent 3" w:uiPriority="46"/>
-    <w:lsdException w:name="List Table 2 Accent 3" w:uiPriority="47"/>
-    <w:lsdException w:name="List Table 3 Accent 3" w:uiPriority="48"/>
-    <w:lsdException w:name="List Table 4 Accent 3" w:uiPriority="49"/>
-    <w:lsdException w:name="List Table 5 Dark Accent 3" w:uiPriority="50"/>
-    <w:lsdException w:name="List Table 6 Colorful Accent 3" w:uiPriority="51"/>
-    <w:lsdException w:name="List Table 7 Colorful Accent 3" w:uiPriority="52"/>
-    <w:lsdException w:name="List Table 1 Light Accent 4" w:uiPriority="46"/>
-    <w:lsdException w:name="List Table 2 Accent 4" w:uiPriority="47"/>
-    <w:lsdException w:name="List Table 3 Accent 4" w:uiPriority="48"/>
-    <w:lsdException w:name="List Table 4 Accent 4" w:uiPriority="49"/>
-    <w:lsdException w:name="List Table 5 Dark Accent 4" w:uiPriority="50"/>
-    <w:lsdException w:name="List Table 6 Colorful Accent 4" w:uiPriority="51"/>
-    <w:lsdException w:name="List Table 7 Colorful Accent 4" w:uiPriority="52"/>
-    <w:lsdException w:name="List Table 1 Light Accent 5" w:uiPriority="46"/>
-    <w:lsdException w:name="List Table 2 Accent 5" w:uiPriority="47"/>
-    <w:lsdException w:name="List Table 3 Accent 5" w:uiPriority="48"/>
-    <w:lsdException w:name="List Table 4 Accent 5" w:uiPriority="49"/>
-    <w:lsdException w:name="List Table 5 Dark Accent 5" w:uiPriority="50"/>
-    <w:lsdException w:name="List Table 6 Colorful Accent 5" w:uiPriority="51"/>
-    <w:lsdException w:name="List Table 7 Colorful Accent 5" w:uiPriority="52"/>
-    <w:lsdException w:name="List Table 1 Light Accent 6" w:uiPriority="46"/>
-    <w:lsdException w:name="List Table 2 Accent 6" w:uiPriority="47"/>
-    <w:lsdException w:name="List Table 3 Accent 6" w:uiPriority="48"/>
-    <w:lsdException w:name="List Table 4 Accent 6" w:uiPriority="49"/>
-    <w:lsdException w:name="List Table 5 Dark Accent 6" w:uiPriority="50"/>
-    <w:lsdException w:name="List Table 6 Colorful Accent 6" w:uiPriority="51"/>
-    <w:lsdException w:name="List Table 7 Colorful Accent 6" w:uiPriority="52"/>
+  <w:latentStyles w:defLockedState="0" w:defUIPriority="99" w:defSemiHidden="1" w:defUnhideWhenUsed="1" w:defQFormat="0" w:count="267">
+    <w:lsdException w:name="Normal" w:semiHidden="0" w:uiPriority="0" w:unhideWhenUsed="0" w:qFormat="1"/>
+    <w:lsdException w:name="heading 1" w:semiHidden="0" w:uiPriority="9" w:unhideWhenUsed="0" w:qFormat="1"/>
+    <w:lsdException w:name="heading 2" w:uiPriority="9" w:qFormat="1"/>
+    <w:lsdException w:name="heading 3" w:uiPriority="9" w:qFormat="1"/>
+    <w:lsdException w:name="heading 4" w:uiPriority="9" w:qFormat="1"/>
+    <w:lsdException w:name="heading 5" w:uiPriority="9" w:qFormat="1"/>
+    <w:lsdException w:name="heading 6" w:uiPriority="9" w:qFormat="1"/>
+    <w:lsdException w:name="heading 7" w:uiPriority="9" w:qFormat="1"/>
+    <w:lsdException w:name="heading 8" w:uiPriority="9" w:qFormat="1"/>
+    <w:lsdException w:name="heading 9" w:uiPriority="9" w:qFormat="1"/>
+    <w:lsdException w:name="toc 1" w:uiPriority="39"/>
+    <w:lsdException w:name="toc 2" w:uiPriority="39"/>
+    <w:lsdException w:name="toc 3" w:uiPriority="39"/>
+    <w:lsdException w:name="toc 4" w:uiPriority="39"/>
+    <w:lsdException w:name="toc 5" w:uiPriority="39"/>
+    <w:lsdException w:name="toc 6" w:uiPriority="39"/>
+    <w:lsdException w:name="toc 7" w:uiPriority="39"/>
+    <w:lsdException w:name="toc 8" w:uiPriority="39"/>
+    <w:lsdException w:name="toc 9" w:uiPriority="39"/>
+    <w:lsdException w:name="caption" w:uiPriority="35" w:qFormat="1"/>
+    <w:lsdException w:name="Title" w:semiHidden="0" w:uiPriority="10" w:unhideWhenUsed="0" w:qFormat="1"/>
+    <w:lsdException w:name="Default Paragraph Font" w:uiPriority="1"/>
+    <w:lsdException w:name="Subtitle" w:semiHidden="0" w:uiPriority="11" w:unhideWhenUsed="0" w:qFormat="1"/>
+    <w:lsdException w:name="Strong" w:semiHidden="0" w:uiPriority="22" w:unhideWhenUsed="0" w:qFormat="1"/>
+    <w:lsdException w:name="Emphasis" w:semiHidden="0" w:uiPriority="20" w:unhideWhenUsed="0" w:qFormat="1"/>
+    <w:lsdException w:name="Table Grid" w:semiHidden="0" w:uiPriority="59" w:unhideWhenUsed="0"/>
+    <w:lsdException w:name="Placeholder Text" w:unhideWhenUsed="0"/>
+    <w:lsdException w:name="No Spacing" w:semiHidden="0" w:uiPriority="1" w:unhideWhenUsed="0" w:qFormat="1"/>
+    <w:lsdException w:name="Light Shading" w:semiHidden="0" w:uiPriority="60" w:unhideWhenUsed="0"/>
+    <w:lsdException w:name="Light List" w:semiHidden="0" w:uiPriority="61" w:unhideWhenUsed="0"/>
+    <w:lsdException w:name="Light Grid" w:semiHidden="0" w:uiPriority="62" w:unhideWhenUsed="0"/>
+    <w:lsdException w:name="Medium Shading 1" w:semiHidden="0" w:uiPriority="63" w:unhideWhenUsed="0"/>
+    <w:lsdException w:name="Medium Shading 2" w:semiHidden="0" w:uiPriority="64" w:unhideWhenUsed="0"/>
+    <w:lsdException w:name="Medium List 1" w:semiHidden="0" w:uiPriority="65" w:unhideWhenUsed="0"/>
+    <w:lsdException w:name="Medium List 2" w:semiHidden="0" w:uiPriority="66" w:unhideWhenUsed="0"/>
+    <w:lsdException w:name="Medium Grid 1" w:semiHidden="0" w:uiPriority="67" w:unhideWhenUsed="0"/>
+    <w:lsdException w:name="Medium Grid 2" w:semiHidden="0" w:uiPriority="68" w:unhideWhenUsed="0"/>
+    <w:lsdException w:name="Medium Grid 3" w:semiHidden="0" w:uiPriority="69" w:unhideWhenUsed="0"/>
+    <w:lsdException w:name="Dark List" w:semiHidden="0" w:uiPriority="70" w:unhideWhenUsed="0"/>
+    <w:lsdException w:name="Colorful Shading" w:semiHidden="0" w:uiPriority="71" w:unhideWhenUsed="0"/>
+    <w:lsdException w:name="Colorful List" w:semiHidden="0" w:uiPriority="72" w:unhideWhenUsed="0"/>
+    <w:lsdException w:name="Colorful Grid" w:semiHidden="0" w:uiPriority="73" w:unhideWhenUsed="0"/>
+    <w:lsdException w:name="Light Shading Accent 1" w:semiHidden="0" w:uiPriority="60" w:unhideWhenUsed="0"/>
+    <w:lsdException w:name="Light List Accent 1" w:semiHidden="0" w:uiPriority="61" w:unhideWhenUsed="0"/>
+    <w:lsdException w:name="Light Grid Accent 1" w:semiHidden="0" w:uiPriority="62" w:unhideWhenUsed="0"/>
+    <w:lsdException w:name="Medium Shading 1 Accent 1" w:semiHidden="0" w:uiPriority="63" w:unhideWhenUsed="0"/>
+    <w:lsdException w:name="Medium Shading 2 Accent 1" w:semiHidden="0" w:uiPriority="64" w:unhideWhenUsed="0"/>
+    <w:lsdException w:name="Medium List 1 Accent 1" w:semiHidden="0" w:uiPriority="65" w:unhideWhenUsed="0"/>
+    <w:lsdException w:name="Revision" w:unhideWhenUsed="0"/>
+    <w:lsdException w:name="List Paragraph" w:semiHidden="0" w:uiPriority="34" w:unhideWhenUsed="0" w:qFormat="1"/>
+    <w:lsdException w:name="Quote" w:semiHidden="0" w:uiPriority="29" w:unhideWhenUsed="0" w:qFormat="1"/>
+    <w:lsdException w:name="Intense Quote" w:semiHidden="0" w:uiPriority="30" w:unhideWhenUsed="0" w:qFormat="1"/>
+    <w:lsdException w:name="Medium List 2 Accent 1" w:semiHidden="0" w:uiPriority="66" w:unhideWhenUsed="0"/>
+    <w:lsdException w:name="Medium Grid 1 Accent 1" w:semiHidden="0" w:uiPriority="67" w:unhideWhenUsed="0"/>
+    <w:lsdException w:name="Medium Grid 2 Accent 1" w:semiHidden="0" w:uiPriority="68" w:unhideWhenUsed="0"/>
+    <w:lsdException w:name="Medium Grid 3 Accent 1" w:semiHidden="0" w:uiPriority="69" w:unhideWhenUsed="0"/>
+    <w:lsdException w:name="Dark List Accent 1" w:semiHidden="0" w:uiPriority="70" w:unhideWhenUsed="0"/>
+    <w:lsdException w:name="Colorful Shading Accent 1" w:semiHidden="0" w:uiPriority="71" w:unhideWhenUsed="0"/>
+    <w:lsdException w:name="Colorful List Accent 1" w:semiHidden="0" w:uiPriority="72" w:unhideWhenUsed="0"/>
+    <w:lsdException w:name="Colorful Grid Accent 1" w:semiHidden="0" w:uiPriority="73" w:unhideWhenUsed="0"/>
+    <w:lsdException w:name="Light Shading Accent 2" w:semiHidden="0" w:uiPriority="60" w:unhideWhenUsed="0"/>
+    <w:lsdException w:name="Light List Accent 2" w:semiHidden="0" w:uiPriority="61" w:unhideWhenUsed="0"/>
+    <w:lsdException w:name="Light Grid Accent 2" w:semiHidden="0" w:uiPriority="62" w:unhideWhenUsed="0"/>
+    <w:lsdException w:name="Medium Shading 1 Accent 2" w:semiHidden="0" w:uiPriority="63" w:unhideWhenUsed="0"/>
+    <w:lsdException w:name="Medium Shading 2 Accent 2" w:semiHidden="0" w:uiPriority="64" w:unhideWhenUsed="0"/>
+    <w:lsdException w:name="Medium List 1 Accent 2" w:semiHidden="0" w:uiPriority="65" w:unhideWhenUsed="0"/>
+    <w:lsdException w:name="Medium List 2 Accent 2" w:semiHidden="0" w:uiPriority="66" w:unhideWhenUsed="0"/>
+    <w:lsdException w:name="Medium Grid 1 Accent 2" w:semiHidden="0" w:uiPriority="67" w:unhideWhenUsed="0"/>
+    <w:lsdException w:name="Medium Grid 2 Accent 2" w:semiHidden="0" w:uiPriority="68" w:unhideWhenUsed="0"/>
+    <w:lsdException w:name="Medium Grid 3 Accent 2" w:semiHidden="0" w:uiPriority="69" w:unhideWhenUsed="0"/>
+    <w:lsdException w:name="Dark List Accent 2" w:semiHidden="0" w:uiPriority="70" w:unhideWhenUsed="0"/>
+    <w:lsdException w:name="Colorful Shading Accent 2" w:semiHidden="0" w:uiPriority="71" w:unhideWhenUsed="0"/>
+    <w:lsdException w:name="Colorful List Accent 2" w:semiHidden="0" w:uiPriority="72" w:unhideWhenUsed="0"/>
+    <w:lsdException w:name="Colorful Grid Accent 2" w:semiHidden="0" w:uiPriority="73" w:unhideWhenUsed="0"/>
+    <w:lsdException w:name="Light Shading Accent 3" w:semiHidden="0" w:uiPriority="60" w:unhideWhenUsed="0"/>
+    <w:lsdException w:name="Light List Accent 3" w:semiHidden="0" w:uiPriority="61" w:unhideWhenUsed="0"/>
+    <w:lsdException w:name="Light Grid Accent 3" w:semiHidden="0" w:uiPriority="62" w:unhideWhenUsed="0"/>
+    <w:lsdException w:name="Medium Shading 1 Accent 3" w:semiHidden="0" w:uiPriority="63" w:unhideWhenUsed="0"/>
+    <w:lsdException w:name="Medium Shading 2 Accent 3" w:semiHidden="0" w:uiPriority="64" w:unhideWhenUsed="0"/>
+    <w:lsdException w:name="Medium List 1 Accent 3" w:semiHidden="0" w:uiPriority="65" w:unhideWhenUsed="0"/>
+    <w:lsdException w:name="Medium List 2 Accent 3" w:semiHidden="0" w:uiPriority="66" w:unhideWhenUsed="0"/>
+    <w:lsdException w:name="Medium Grid 1 Accent 3" w:semiHidden="0" w:uiPriority="67" w:unhideWhenUsed="0"/>
+    <w:lsdException w:name="Medium Grid 2 Accent 3" w:semiHidden="0" w:uiPriority="68" w:unhideWhenUsed="0"/>
+    <w:lsdException w:name="Medium Grid 3 Accent 3" w:semiHidden="0" w:uiPriority="69" w:unhideWhenUsed="0"/>
+    <w:lsdException w:name="Dark List Accent 3" w:semiHidden="0" w:uiPriority="70" w:unhideWhenUsed="0"/>
+    <w:lsdException w:name="Colorful Shading Accent 3" w:semiHidden="0" w:uiPriority="71" w:unhideWhenUsed="0"/>
+    <w:lsdException w:name="Colorful List Accent 3" w:semiHidden="0" w:uiPriority="72" w:unhideWhenUsed="0"/>
+    <w:lsdException w:name="Colorful Grid Accent 3" w:semiHidden="0" w:uiPriority="73" w:unhideWhenUsed="0"/>
+    <w:lsdException w:name="Light Shading Accent 4" w:semiHidden="0" w:uiPriority="60" w:unhideWhenUsed="0"/>
+    <w:lsdException w:name="Light List Accent 4" w:semiHidden="0" w:uiPriority="61" w:unhideWhenUsed="0"/>
+    <w:lsdException w:name="Light Grid Accent 4" w:semiHidden="0" w:uiPriority="62" w:unhideWhenUsed="0"/>
+    <w:lsdException w:name="Medium Shading 1 Accent 4" w:semiHidden="0" w:uiPriority="63" w:unhideWhenUsed="0"/>
+    <w:lsdException w:name="Medium Shading 2 Accent 4" w:semiHidden="0" w:uiPriority="64" w:unhideWhenUsed="0"/>
+    <w:lsdException w:name="Medium List 1 Accent 4" w:semiHidden="0" w:uiPriority="65" w:unhideWhenUsed="0"/>
+    <w:lsdException w:name="Medium List 2 Accent 4" w:semiHidden="0" w:uiPriority="66" w:unhideWhenUsed="0"/>
+    <w:lsdException w:name="Medium Grid 1 Accent 4" w:semiHidden="0" w:uiPriority="67" w:unhideWhenUsed="0"/>
+    <w:lsdException w:name="Medium Grid 2 Accent 4" w:semiHidden="0" w:uiPriority="68" w:unhideWhenUsed="0"/>
+    <w:lsdException w:name="Medium Grid 3 Accent 4" w:semiHidden="0" w:uiPriority="69" w:unhideWhenUsed="0"/>
+    <w:lsdException w:name="Dark List Accent 4" w:semiHidden="0" w:uiPriority="70" w:unhideWhenUsed="0"/>
+    <w:lsdException w:name="Colorful Shading Accent 4" w:semiHidden="0" w:uiPriority="71" w:unhideWhenUsed="0"/>
+    <w:lsdException w:name="Colorful List Accent 4" w:semiHidden="0" w:uiPriority="72" w:unhideWhenUsed="0"/>
+    <w:lsdException w:name="Colorful Grid Accent 4" w:semiHidden="0" w:uiPriority="73" w:unhideWhenUsed="0"/>
+    <w:lsdException w:name="Light Shading Accent 5" w:semiHidden="0" w:uiPriority="60" w:unhideWhenUsed="0"/>
+    <w:lsdException w:name="Light List Accent 5" w:semiHidden="0" w:uiPriority="61" w:unhideWhenUsed="0"/>
+    <w:lsdException w:name="Light Grid Accent 5" w:semiHidden="0" w:uiPriority="62" w:unhideWhenUsed="0"/>
+    <w:lsdException w:name="Medium Shading 1 Accent 5" w:semiHidden="0" w:uiPriority="63" w:unhideWhenUsed="0"/>
+    <w:lsdException w:name="Medium Shading 2 Accent 5" w:semiHidden="0" w:uiPriority="64" w:unhideWhenUsed="0"/>
+    <w:lsdException w:name="Medium List 1 Accent 5" w:semiHidden="0" w:uiPriority="65" w:unhideWhenUsed="0"/>
+    <w:lsdException w:name="Medium List 2 Accent 5" w:semiHidden="0" w:uiPriority="66" w:unhideWhenUsed="0"/>
+    <w:lsdException w:name="Medium Grid 1 Accent 5" w:semiHidden="0" w:uiPriority="67" w:unhideWhenUsed="0"/>
+    <w:lsdException w:name="Medium Grid 2 Accent 5" w:semiHidden="0" w:uiPriority="68" w:unhideWhenUsed="0"/>
+    <w:lsdException w:name="Medium Grid 3 Accent 5" w:semiHidden="0" w:uiPriority="69" w:unhideWhenUsed="0"/>
+    <w:lsdException w:name="Dark List Accent 5" w:semiHidden="0" w:uiPriority="70" w:unhideWhenUsed="0"/>
+    <w:lsdException w:name="Colorful Shading Accent 5" w:semiHidden="0" w:uiPriority="71" w:unhideWhenUsed="0"/>
+    <w:lsdException w:name="Colorful List Accent 5" w:semiHidden="0" w:uiPriority="72" w:unhideWhenUsed="0"/>
+    <w:lsdException w:name="Colorful Grid Accent 5" w:semiHidden="0" w:uiPriority="73" w:unhideWhenUsed="0"/>
+    <w:lsdException w:name="Light Shading Accent 6" w:semiHidden="0" w:uiPriority="60" w:unhideWhenUsed="0"/>
+    <w:lsdException w:name="Light List Accent 6" w:semiHidden="0" w:uiPriority="61" w:unhideWhenUsed="0"/>
+    <w:lsdException w:name="Light Grid Accent 6" w:semiHidden="0" w:uiPriority="62" w:unhideWhenUsed="0"/>
+    <w:lsdException w:name="Medium Shading 1 Accent 6" w:semiHidden="0" w:uiPriority="63" w:unhideWhenUsed="0"/>
+    <w:lsdException w:name="Medium Shading 2 Accent 6" w:semiHidden="0" w:uiPriority="64" w:unhideWhenUsed="0"/>
+    <w:lsdException w:name="Medium List 1 Accent 6" w:semiHidden="0" w:uiPriority="65" w:unhideWhenUsed="0"/>
+    <w:lsdException w:name="Medium List 2 Accent 6" w:semiHidden="0" w:uiPriority="66" w:unhideWhenUsed="0"/>
+    <w:lsdException w:name="Medium Grid 1 Accent 6" w:semiHidden="0" w:uiPriority="67" w:unhideWhenUsed="0"/>
+    <w:lsdException w:name="Medium Grid 2 Accent 6" w:semiHidden="0" w:uiPriority="68" w:unhideWhenUsed="0"/>
+    <w:lsdException w:name="Medium Grid 3 Accent 6" w:semiHidden="0" w:uiPriority="69" w:unhideWhenUsed="0"/>
+    <w:lsdException w:name="Dark List Accent 6" w:semiHidden="0" w:uiPriority="70" w:unhideWhenUsed="0"/>
+    <w:lsdException w:name="Colorful Shading Accent 6" w:semiHidden="0" w:uiPriority="71" w:unhideWhenUsed="0"/>
+    <w:lsdException w:name="Colorful List Accent 6" w:semiHidden="0" w:uiPriority="72" w:unhideWhenUsed="0"/>
+    <w:lsdException w:name="Colorful Grid Accent 6" w:semiHidden="0" w:uiPriority="73" w:unhideWhenUsed="0"/>
+    <w:lsdException w:name="Subtle Emphasis" w:semiHidden="0" w:uiPriority="19" w:unhideWhenUsed="0" w:qFormat="1"/>
+    <w:lsdException w:name="Intense Emphasis" w:semiHidden="0" w:uiPriority="21" w:unhideWhenUsed="0" w:qFormat="1"/>
+    <w:lsdException w:name="Subtle Reference" w:semiHidden="0" w:uiPriority="31" w:unhideWhenUsed="0" w:qFormat="1"/>
+    <w:lsdException w:name="Intense Reference" w:semiHidden="0" w:uiPriority="32" w:unhideWhenUsed="0" w:qFormat="1"/>
+    <w:lsdException w:name="Book Title" w:semiHidden="0" w:uiPriority="33" w:unhideWhenUsed="0" w:qFormat="1"/>
+    <w:lsdException w:name="Bibliography" w:uiPriority="37"/>
+    <w:lsdException w:name="TOC Heading" w:uiPriority="39" w:qFormat="1"/>
   </w:latentStyles>
   <w:style w:type="paragraph" w:default="1" w:styleId="Normal">
     <w:name w:val="Normal"/>
     <w:qFormat/>
+    <w:rsid w:val="00912EE2"/>
   </w:style>
   <w:style w:type="paragraph" w:styleId="Heading1">
     <w:name w:val="heading 1"/>
@@ -3480,6 +4021,7 @@
     <w:uiPriority w:val="99"/>
     <w:semiHidden/>
     <w:unhideWhenUsed/>
+    <w:qFormat/>
     <w:tblPr>
       <w:tblInd w:w="0" w:type="dxa"/>
       <w:tblCellMar>
@@ -3576,6 +4118,62 @@
       <w:spacing w:after="0" w:line="240" w:lineRule="auto"/>
     </w:pPr>
   </w:style>
+  <w:style w:type="paragraph" w:styleId="BalloonText">
+    <w:name w:val="Balloon Text"/>
+    <w:basedOn w:val="Normal"/>
+    <w:link w:val="BalloonTextChar"/>
+    <w:uiPriority w:val="99"/>
+    <w:semiHidden/>
+    <w:unhideWhenUsed/>
+    <w:rsid w:val="00A6039E"/>
+    <w:pPr>
+      <w:spacing w:after="0" w:line="240" w:lineRule="auto"/>
+    </w:pPr>
+    <w:rPr>
+      <w:rFonts w:ascii="Tahoma" w:hAnsi="Tahoma" w:cs="Tahoma"/>
+      <w:sz w:val="16"/>
+      <w:szCs w:val="16"/>
+    </w:rPr>
+  </w:style>
+  <w:style w:type="character" w:customStyle="1" w:styleId="BalloonTextChar">
+    <w:name w:val="Balloon Text Char"/>
+    <w:basedOn w:val="DefaultParagraphFont"/>
+    <w:link w:val="BalloonText"/>
+    <w:uiPriority w:val="99"/>
+    <w:semiHidden/>
+    <w:rsid w:val="00A6039E"/>
+    <w:rPr>
+      <w:rFonts w:ascii="Tahoma" w:hAnsi="Tahoma" w:cs="Tahoma"/>
+      <w:sz w:val="16"/>
+      <w:szCs w:val="16"/>
+    </w:rPr>
+  </w:style>
+  <w:style w:type="table" w:styleId="TableGrid">
+    <w:name w:val="Table Grid"/>
+    <w:basedOn w:val="TableNormal"/>
+    <w:uiPriority w:val="59"/>
+    <w:rsid w:val="00A6039E"/>
+    <w:pPr>
+      <w:spacing w:after="0" w:line="240" w:lineRule="auto"/>
+    </w:pPr>
+    <w:tblPr>
+      <w:tblInd w:w="0" w:type="dxa"/>
+      <w:tblBorders>
+        <w:top w:val="single" w:sz="4" w:space="0" w:color="000000" w:themeColor="text1"/>
+        <w:left w:val="single" w:sz="4" w:space="0" w:color="000000" w:themeColor="text1"/>
+        <w:bottom w:val="single" w:sz="4" w:space="0" w:color="000000" w:themeColor="text1"/>
+        <w:right w:val="single" w:sz="4" w:space="0" w:color="000000" w:themeColor="text1"/>
+        <w:insideH w:val="single" w:sz="4" w:space="0" w:color="000000" w:themeColor="text1"/>
+        <w:insideV w:val="single" w:sz="4" w:space="0" w:color="000000" w:themeColor="text1"/>
+      </w:tblBorders>
+      <w:tblCellMar>
+        <w:top w:w="0" w:type="dxa"/>
+        <w:left w:w="108" w:type="dxa"/>
+        <w:bottom w:w="0" w:type="dxa"/>
+        <w:right w:w="108" w:type="dxa"/>
+      </w:tblCellMar>
+    </w:tblPr>
+  </w:style>
 </w:styles>
 </file>
 
@@ -3622,7 +4220,7 @@
     </a:clrScheme>
     <a:fontScheme name="Office">
       <a:majorFont>
-        <a:latin typeface="Calibri Light" panose="020F0302020204030204"/>
+        <a:latin typeface="Calibri Light"/>
         <a:ea typeface=""/>
         <a:cs typeface=""/>
         <a:font script="Jpan" typeface="ＭＳ ゴシック"/>
@@ -3657,7 +4255,7 @@
         <a:font script="Geor" typeface="Sylfaen"/>
       </a:majorFont>
       <a:minorFont>
-        <a:latin typeface="Calibri" panose="020F0502020204030204"/>
+        <a:latin typeface="Calibri"/>
         <a:ea typeface=""/>
         <a:cs typeface=""/>
         <a:font script="Jpan" typeface="ＭＳ 明朝"/>
@@ -3834,7 +4432,7 @@
   <a:extraClrSchemeLst/>
   <a:extLst>
     <a:ext uri="{05A4C25C-085E-4340-85A3-A5531E510DB2}">
-      <thm15:themeFamily xmlns:thm15="http://schemas.microsoft.com/office/thememl/2012/main" name="Office Theme" id="{62F939B6-93AF-4DB8-9C6B-D6C7DFDC589F}" vid="{4A3C46E8-61CC-4603-A589-7422A47A8E4A}"/>
+      <thm15:themeFamily xmlns:thm15="http://schemas.microsoft.com/office/thememl/2012/main" xmlns="" name="Office Theme" id="{62F939B6-93AF-4DB8-9C6B-D6C7DFDC589F}" vid="{4A3C46E8-61CC-4603-A589-7422A47A8E4A}"/>
     </a:ext>
   </a:extLst>
 </a:theme>

</xml_diff>